<commit_message>
Deep-repair upload: validate and strip problematic parts if XML malformed; improve validator error details
cgen-7f9888cb057b47ab99fc3d77fb6547c4
</commit_message>
<xml_diff>
--- a/data/docs/templates/registration.docx
+++ b/data/docs/templates/registration.docx
@@ -1,6 +1,6 @@
 
 <file path=word/document.xml><?xml version="1.0" encoding="UTF-8" standalone="yes"?>
-<w:document xmlns:wpc="http://schemas.microsoft.com/office/word/2010/wordprocessingCanvas" xmlns:cx="http://schemas.microsoft.com/office/drawing/2014/chartex" xmlns:cx1="http://schemas.microsoft.com/office/drawing/2015/9/8/chartex" xmlns:cx2="http://schemas.microsoft.com/office/drawing/2015/10/21/chartex" xmlns:cx3="http://schemas.microsoft.com/office/drawing/2016/5/9/chartex" xmlns:cx4="http://schemas.microsoft.com/office/drawing/2016/5/10/chartex" xmlns:cx5="http://schemas.microsoft.com/office/drawing/2016/5/11/chartex" xmlns:cx6="http://schemas.microsoft.com/office/drawing/2016/5/12/chartex" xmlns:cx7="http://schemas.microsoft.com/office/drawing/2016/5/13/chartex" xmlns:cx8="http://schemas.microsoft.com/office/drawing/2016/5/14/chartex" xmlns:mc="http://schemas.openxmlformats.org/markup-compatibility/2006" xmlns:aink="http://schemas.microsoft.com/office/drawing/2016/ink" xmlns:am3d="http://schemas.microsoft.com/office/drawing/2017/model3d" xmlns:o="urn:schemas-microsoft-com:office:office" xmlns:oel="http://schemas.microsoft.com/office/2019/extlst" xmlns:r="http://schemas.openxmlformats.org/officeDocument/2006/relationships" xmlns:m="http://schemas.openxmlformats.org/officeDocument/2006/math" xmlns:v="urn:schemas-microsoft-com:vml" xmlns:wp14="http://schemas.microsoft.com/office/word/2010/wordprocessingDrawing" xmlns:wp="http://schemas.openxmlformats.org/drawingml/2006/wordprocessingDrawing" xmlns:w10="urn:schemas-microsoft-com:office:word" xmlns:w="http://schemas.openxmlformats.org/wordprocessingml/2006/main" xmlns:w14="http://schemas.microsoft.com/office/word/2010/wordml" xmlns:w15="http://schemas.microsoft.com/office/word/2012/wordml" xmlns:w16cex="http://schemas.microsoft.com/office/word/2018/wordml/cex" xmlns:w16cid="http://schemas.microsoft.com/office/word/2016/wordml/cid" xmlns:w16="http://schemas.microsoft.com/office/word/2018/wordml" xmlns:w16du="http://schemas.microsoft.com/office/word/2023/wordml/word16du" xmlns:w16sdtdh="http://schemas.microsoft.com/office/word/2020/wordml/sdtdatahash" xmlns:w16sdtfl="http://schemas.microsoft.com/office/word/2024/wordml/sdtformatlock" xmlns:w16se="http://schemas.microsoft.com/office/word/2015/wordml/symex" xmlns:wpg="http://schemas.microsoft.com/office/word/2010/wordprocessingGroup" xmlns:wpi="http://schemas.microsoft.com/office/word/2010/wordprocessingInk" xmlns:wne="http://schemas.microsoft.com/office/word/2006/wordml" xmlns:wps="http://schemas.microsoft.com/office/word/2010/wordprocessingShape" mc:Ignorable="w14 w15 w16se w16cid w16 w16cex w16sdtdh w16sdtfl w16du wp14"><w:body><w:p/><w:p><w:r><w:rPr><w:noProof/></w:rPr><mc:AlternateContent><mc:Choice Requires="wps"><w:drawing><wp:anchor distT="0" distB="0" distL="114300" distR="114300" simplePos="0" relativeHeight="251656704" behindDoc="0" locked="0" layoutInCell="1" allowOverlap="1" wp14:anchorId="24C1C164" wp14:editId="3EA2A27E"><wp:simplePos x="0" y="0"/><wp:positionH relativeFrom="margin"><wp:align>left</wp:align></wp:positionH><wp:positionV relativeFrom="paragraph"><wp:posOffset>13335</wp:posOffset></wp:positionV><wp:extent cx="3514725" cy="656590"/><wp:effectExtent l="0" t="0" r="0" b="0"/><wp:wrapNone/><wp:docPr id="1558489057" name="Textfeld 3"/><wp:cNvGraphicFramePr><a:graphicFrameLocks xmlns:a="http://schemas.openxmlformats.org/drawingml/2006/main"/></wp:cNvGraphicFramePr><a:graphic xmlns:a="http://schemas.openxmlformats.org/drawingml/2006/main"><a:graphicData uri="http://schemas.microsoft.com/office/word/2010/wordprocessingShape"><wps:wsp><wps:cNvSpPr txBox="1"><a:spLocks noChangeArrowheads="1"/></wps:cNvSpPr><wps:spPr bwMode="auto"><a:xfrm><a:off x="0" y="0"/><a:ext cx="3514725" cy="656590"/></a:xfrm><a:prstGeom prst="rect"><a:avLst/></a:prstGeom><a:noFill/><a:ln><a:noFill/></a:ln></wps:spPr><wps:txbx><w:txbxContent><w:p><w:pPr><w:rPr><w:rFonts w:ascii="Arial" w:hAnsi="Arial" w:cs="Arial"/><w:sz w:val="16"/><w:szCs w:val="16"/><w:u w:val="single"/></w:rPr></w:pPr><w:r><w:rPr><w:rFonts w:ascii="Arial" w:hAnsi="Arial" w:cs="Arial"/><w:sz w:val="16"/><w:szCs w:val="16"/><w:u w:val="single"/></w:rPr><w:t>inlingua Dortmund, Kampstr 32-34 ,44137 Dortmund</w:t></w:r></w:p><w:p><w:pPr><w:rPr><w:rFonts w:ascii="Arial" w:hAnsi="Arial" w:cs="Arial"/><w:sz w:val="16"/><w:szCs w:val="16"/><w:u w:val="single"/></w:rPr></w:pPr></w:p><w:p><w:pPr><w:rPr><w:rFonts w:ascii="Arial" w:hAnsi="Arial" w:cs="Arial"/><w:sz w:val="20"/><w:szCs w:val="20"/><w:u w:val="single"/></w:rPr></w:pPr></w:p><w:p><w:pPr><w:rPr><w:rFonts w:ascii="Arial" w:hAnsi="Arial" w:cs="Arial"/></w:rPr></w:pPr><w:r><w:rPr><w:rFonts w:ascii="Arial" w:hAnsi="Arial" w:cs="Arial"/></w:rPr><w:t>Frau/Herr</w:t></w:r></w:p><w:p><w:pPr><w:rPr><w:rFonts w:ascii="Arial" w:hAnsi="Arial" w:cs="Arial"/></w:rPr></w:pPr></w:p></w:txbxContent></wps:txbx><wps:bodyPr rot="0" vert="horz" wrap="square" lIns="91440" tIns="45720" rIns="91440" bIns="45720" anchor="t" anchorCtr="0" upright="1"><a:noAutofit/></wps:bodyPr></wps:wsp></a:graphicData></a:graphic><wp14:sizeRelH relativeFrom="page"><wp14:pctWidth>0</wp14:pctWidth></wp14:sizeRelH><wp14:sizeRelV relativeFrom="page"><wp14:pctHeight>0</wp14:pctHeight></wp14:sizeRelV></wp:anchor></w:drawing></mc:Choice><mc:Fallback><w:pict><v:shapetype w14:anchorId="24C1C164" id="_x0000_t202" coordsize="21600,21600" o:spt="202" path="m,l,21600r21600,l21600,xe"><v:stroke joinstyle="miter"/><v:path gradientshapeok="t" o:connecttype="rect"/></v:shapetype><v:shape id="Textfeld 3" o:spid="_x0000_s1026" type="#_x0000_t202" style="position:absolute;margin-left:0;margin-top:1.05pt;width:276.75pt;height:51.7pt;z-index:251656704;visibility:visible;mso-wrap-style:square;mso-width-percent:0;mso-height-percent:0;mso-wrap-distance-left:9pt;mso-wrap-distance-top:0;mso-wrap-distance-right:9pt;mso-wrap-distance-bottom:0;mso-position-horizontal:left;mso-position-horizontal-relative:margin;mso-position-vertical:absolute;mso-position-vertical-relative:text;mso-width-percent:0;mso-height-percent:0;mso-width-relative:page;mso-height-relative:page;v-text-anchor:top" o:gfxdata="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" filled="f" stroked="f"><v:textbox><w:txbxContent><w:p><w:pPr><w:rPr><w:rFonts w:ascii="Arial" w:hAnsi="Arial" w:cs="Arial"/><w:sz w:val="16"/><w:szCs w:val="16"/><w:u w:val="single"/></w:rPr></w:pPr><w:r><w:rPr><w:rFonts w:ascii="Arial" w:hAnsi="Arial" w:cs="Arial"/><w:sz w:val="16"/><w:szCs w:val="16"/><w:u w:val="single"/></w:rPr><w:t>inlingua Dortmund, Kampstr 32-34 ,44137 Dortmund</w:t></w:r></w:p><w:p><w:pPr><w:rPr><w:rFonts w:ascii="Arial" w:hAnsi="Arial" w:cs="Arial"/><w:sz w:val="16"/><w:szCs w:val="16"/><w:u w:val="single"/></w:rPr></w:pPr></w:p><w:p><w:pPr><w:rPr><w:rFonts w:ascii="Arial" w:hAnsi="Arial" w:cs="Arial"/><w:sz w:val="20"/><w:szCs w:val="20"/><w:u w:val="single"/></w:rPr></w:pPr></w:p><w:p><w:pPr><w:rPr><w:rFonts w:ascii="Arial" w:hAnsi="Arial" w:cs="Arial"/></w:rPr></w:pPr><w:r><w:rPr><w:rFonts w:ascii="Arial" w:hAnsi="Arial" w:cs="Arial"/></w:rPr><w:t>Frau/Herr</w:t></w:r></w:p><w:p><w:pPr><w:rPr><w:rFonts w:ascii="Arial" w:hAnsi="Arial" w:cs="Arial"/></w:rPr></w:pPr></w:p></w:txbxContent></v:textbox><w10:wrap anchorx="margin"/></v:shape></w:pict></mc:Fallback></mc:AlternateContent></w:r></w:p><w:p/><w:p><w:pPr><w:tabs><w:tab w:val="left" w:pos="3247"/></w:tabs><w:rPr><w:rFonts w:asciiTheme="minorBidi" w:hAnsiTheme="minorBidi" w:cstheme="minorBidi"/></w:rPr></w:pPr><w:r><w:rPr><w:noProof/></w:rPr><mc:AlternateContent><mc:Choice Requires="wps"><w:drawing><wp:anchor distT="0" distB="0" distL="114300" distR="114300" simplePos="0" relativeHeight="251657728" behindDoc="0" locked="0" layoutInCell="1" allowOverlap="1" wp14:anchorId="7B83CFFF" wp14:editId="6033C2C4"><wp:simplePos x="0" y="0"/><wp:positionH relativeFrom="column"><wp:posOffset>3943350</wp:posOffset></wp:positionH><wp:positionV relativeFrom="paragraph"><wp:posOffset>7620</wp:posOffset></wp:positionV><wp:extent cx="2129155" cy="1014413"/><wp:effectExtent l="0" t="0" r="0" b="0"/><wp:wrapNone/><wp:docPr id="1282612158" name="Textfeld 2"/><wp:cNvGraphicFramePr><a:graphicFrameLocks xmlns:a="http://schemas.openxmlformats.org/drawingml/2006/main"/></wp:cNvGraphicFramePr><a:graphic xmlns:a="http://schemas.openxmlformats.org/drawingml/2006/main"><a:graphicData uri="http://schemas.microsoft.com/office/word/2010/wordprocessingShape"><wps:wsp><wps:cNvSpPr txBox="1"><a:spLocks noChangeArrowheads="1"/></wps:cNvSpPr><wps:spPr bwMode="auto"><a:xfrm><a:off x="0" y="0"/><a:ext cx="2129155" cy="1014413"/></a:xfrm><a:prstGeom prst="rect"><a:avLst/></a:prstGeom><a:noFill/><a:ln><a:noFill/></a:ln></wps:spPr><wps:txbx><w:txbxContent><w:p><w:pPr><w:pStyle w:val="Footer"/><w:rPr><w:rFonts w:ascii="Arial" w:hAnsi="Arial" w:cs="Arial"/><w:b/><w:bCs/><w:sz w:val="18"/><w:szCs w:val="18"/></w:rPr></w:pPr><w:r><w:rPr><w:rFonts w:ascii="Arial" w:hAnsi="Arial" w:cs="Arial"/><w:b/><w:bCs/><w:sz w:val="18"/><w:szCs w:val="18"/></w:rPr><w:t>inlingua Sprachschule Dortmund</w:t></w:r></w:p><w:p><w:pPr><w:pStyle w:val="Footer"/><w:rPr><w:rFonts w:ascii="Arial" w:hAnsi="Arial" w:cs="Arial"/><w:sz w:val="18"/><w:szCs w:val="18"/></w:rPr></w:pPr><w:r><w:rPr><w:rFonts w:ascii="Arial" w:hAnsi="Arial" w:cs="Arial"/><w:sz w:val="18"/><w:szCs w:val="18"/></w:rPr><w:t xml:space="preserve">Bolz &amp; Ibrahim GbR </w:t></w:r></w:p><w:p><w:pPr><w:pStyle w:val="Footer"/><w:rPr><w:rFonts w:ascii="Arial" w:hAnsi="Arial" w:cs="Arial"/><w:sz w:val="18"/><w:szCs w:val="18"/></w:rPr></w:pPr><w:r><w:rPr><w:rFonts w:ascii="Arial" w:hAnsi="Arial" w:cs="Arial"/><w:sz w:val="18"/><w:szCs w:val="18"/></w:rPr><w:t>Kampstraße 32-34</w:t></w:r></w:p><w:p><w:pPr><w:rPr><w:rFonts w:ascii="Arial" w:hAnsi="Arial" w:cs="Arial"/><w:sz w:val="18"/><w:szCs w:val="18"/></w:rPr></w:pPr><w:r><w:rPr><w:rFonts w:ascii="Arial" w:hAnsi="Arial" w:cs="Arial"/><w:sz w:val="18"/><w:szCs w:val="18"/></w:rPr><w:t>44137 Dortmund</w:t></w:r></w:p><w:p><w:pPr><w:pStyle w:val="Footer"/><w:rPr><w:rFonts w:ascii="Arial" w:hAnsi="Arial" w:cs="Arial"/><w:sz w:val="18"/><w:szCs w:val="18"/></w:rPr></w:pPr><w:r><w:rPr><w:rFonts w:ascii="Arial" w:hAnsi="Arial" w:cs="Arial"/><w:sz w:val="18"/><w:szCs w:val="18"/></w:rPr><w:t xml:space="preserve">E-Mail: </w:t></w:r><w:hyperlink r:id="rId7" w:history="1"><w:r><w:rPr><w:rStyle w:val="Hyperlink"/><w:rFonts w:ascii="Arial" w:hAnsi="Arial" w:cs="Arial"/><w:sz w:val="18"/><w:szCs w:val="18"/></w:rPr><w:t>telc@inlinguadortmund.de</w:t></w:r></w:hyperlink></w:p><w:p><w:pPr><w:pStyle w:val="Footer"/><w:rPr><w:rFonts w:ascii="Arial" w:hAnsi="Arial" w:cs="Arial"/><w:sz w:val="18"/><w:szCs w:val="18"/></w:rPr></w:pPr><w:r><w:rPr><w:rFonts w:ascii="Arial" w:hAnsi="Arial" w:cs="Arial"/><w:sz w:val="18"/><w:szCs w:val="18"/></w:rPr><w:t>Tel.: +49 231 14 99 66</w:t></w:r></w:p><w:p><w:pPr><w:rPr><w:rFonts w:ascii="Arial" w:hAnsi="Arial" w:cs="Arial"/><w:sz w:val="18"/><w:szCs w:val="18"/></w:rPr></w:pPr><w:r><w:rPr><w:rFonts w:ascii="Arial" w:hAnsi="Arial" w:cs="Arial"/><w:sz w:val="18"/><w:szCs w:val="18"/></w:rPr><w:t>Webseite: www.inlinguadortmund.de</w:t></w:r></w:p></w:txbxContent></wps:txbx><wps:bodyPr rot="0" vert="horz" wrap="square" lIns="91440" tIns="45720" rIns="91440" bIns="45720" anchor="t" anchorCtr="0" upright="1"><a:noAutofit/></wps:bodyPr></wps:wsp></a:graphicData></a:graphic><wp14:sizeRelH relativeFrom="page"><wp14:pctWidth>0</wp14:pctWidth></wp14:sizeRelH><wp14:sizeRelV relativeFrom="page"><wp14:pctHeight>0</wp14:pctHeight></wp14:sizeRelV></wp:anchor></w:drawing></mc:Choice><mc:Fallback><w:pict><v:shape w14:anchorId="7B83CFFF" id="Textfeld 2" o:spid="_x0000_s1027" type="#_x0000_t202" style="position:absolute;margin-left:310.5pt;margin-top:.6pt;width:167.65pt;height:79.9pt;z-index:251657728;visibility:visible;mso-wrap-style:square;mso-width-percent:0;mso-height-percent:0;mso-wrap-distance-left:9pt;mso-wrap-distance-top:0;mso-wrap-distance-right:9pt;mso-wrap-distance-bottom:0;mso-position-horizontal:absolute;mso-position-horizontal-relative:text;mso-position-vertical:absolute;mso-position-vertical-relative:text;mso-width-percent:0;mso-height-percent:0;mso-width-relative:page;mso-height-relative:page;v-text-anchor:top" o:gfxdata="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" filled="f" stroked="f"><v:textbox><w:txbxContent><w:p><w:pPr><w:pStyle w:val="Footer"/><w:rPr><w:rFonts w:ascii="Arial" w:hAnsi="Arial" w:cs="Arial"/><w:b/><w:bCs/><w:sz w:val="18"/><w:szCs w:val="18"/></w:rPr></w:pPr><w:r><w:rPr><w:rFonts w:ascii="Arial" w:hAnsi="Arial" w:cs="Arial"/><w:b/><w:bCs/><w:sz w:val="18"/><w:szCs w:val="18"/></w:rPr><w:t>inlingua Sprachschule Dortmund</w:t></w:r></w:p><w:p><w:pPr><w:pStyle w:val="Footer"/><w:rPr><w:rFonts w:ascii="Arial" w:hAnsi="Arial" w:cs="Arial"/><w:sz w:val="18"/><w:szCs w:val="18"/></w:rPr></w:pPr><w:r><w:rPr><w:rFonts w:ascii="Arial" w:hAnsi="Arial" w:cs="Arial"/><w:sz w:val="18"/><w:szCs w:val="18"/></w:rPr><w:t xml:space="preserve">Bolz &amp; Ibrahim GbR </w:t></w:r></w:p><w:p><w:pPr><w:pStyle w:val="Footer"/><w:rPr><w:rFonts w:ascii="Arial" w:hAnsi="Arial" w:cs="Arial"/><w:sz w:val="18"/><w:szCs w:val="18"/></w:rPr></w:pPr><w:r><w:rPr><w:rFonts w:ascii="Arial" w:hAnsi="Arial" w:cs="Arial"/><w:sz w:val="18"/><w:szCs w:val="18"/></w:rPr><w:t>Kampstraße 32-34</w:t></w:r></w:p><w:p><w:pPr><w:rPr><w:rFonts w:ascii="Arial" w:hAnsi="Arial" w:cs="Arial"/><w:sz w:val="18"/><w:szCs w:val="18"/></w:rPr></w:pPr><w:r><w:rPr><w:rFonts w:ascii="Arial" w:hAnsi="Arial" w:cs="Arial"/><w:sz w:val="18"/><w:szCs w:val="18"/></w:rPr><w:t>44137 Dortmund</w:t></w:r></w:p><w:p><w:pPr><w:pStyle w:val="Footer"/><w:rPr><w:rFonts w:ascii="Arial" w:hAnsi="Arial" w:cs="Arial"/><w:sz w:val="18"/><w:szCs w:val="18"/></w:rPr></w:pPr><w:r><w:rPr><w:rFonts w:ascii="Arial" w:hAnsi="Arial" w:cs="Arial"/><w:sz w:val="18"/><w:szCs w:val="18"/></w:rPr><w:t xml:space="preserve">E-Mail: </w:t></w:r><w:hyperlink r:id="rId8" w:history="1"><w:r><w:rPr><w:rStyle w:val="Hyperlink"/><w:rFonts w:ascii="Arial" w:hAnsi="Arial" w:cs="Arial"/><w:sz w:val="18"/><w:szCs w:val="18"/></w:rPr><w:t>telc@inlinguadortmund.de</w:t></w:r></w:hyperlink></w:p><w:p><w:pPr><w:pStyle w:val="Footer"/><w:rPr><w:rFonts w:ascii="Arial" w:hAnsi="Arial" w:cs="Arial"/><w:sz w:val="18"/><w:szCs w:val="18"/></w:rPr></w:pPr><w:r><w:rPr><w:rFonts w:ascii="Arial" w:hAnsi="Arial" w:cs="Arial"/><w:sz w:val="18"/><w:szCs w:val="18"/></w:rPr><w:t>Tel.: +49 231 14 99 66</w:t></w:r></w:p><w:p><w:pPr><w:rPr><w:rFonts w:ascii="Arial" w:hAnsi="Arial" w:cs="Arial"/><w:sz w:val="18"/><w:szCs w:val="18"/></w:rPr></w:pPr><w:r><w:rPr><w:rFonts w:ascii="Arial" w:hAnsi="Arial" w:cs="Arial"/><w:sz w:val="18"/><w:szCs w:val="18"/></w:rPr><w:t>Webseite: www.inlinguadortmund.de</w:t></w:r></w:p></w:txbxContent></v:textbox></v:shape></w:pict></mc:Fallback></mc:AlternateContent></w:r><w:r><w:br/></w:r><w:r><w:br/></w:r><w:r><w:rPr><w:rFonts w:asciiTheme="minorBidi" w:hAnsiTheme="minorBidi" w:cstheme="minorBidi"/></w:rPr><w:t xml:space="preserve">  {{firstName}} {{lastName}}</w:t></w:r></w:p><w:p><w:pPr><w:tabs><w:tab w:val="left" w:pos="3247"/></w:tabs><w:rPr><w:rFonts w:asciiTheme="minorBidi" w:hAnsiTheme="minorBidi" w:cstheme="minorBidi"/></w:rPr></w:pPr><w:r><w:rPr><w:rFonts w:asciiTheme="minorBidi" w:hAnsiTheme="minorBidi" w:cstheme="minorBidi"/></w:rPr><w:t xml:space="preserve">  {{address1}}</w:t></w:r></w:p><w:p><w:pPr><w:tabs><w:tab w:val="left" w:pos="3247"/></w:tabs><w:rPr><w:rFonts w:asciiTheme="minorBidi" w:hAnsiTheme="minorBidi" w:cstheme="minorBidi"/></w:rPr></w:pPr><w:r><w:rPr><w:rFonts w:asciiTheme="minorBidi" w:hAnsiTheme="minorBidi" w:cstheme="minorBidi"/></w:rPr><w:t xml:space="preserve">  {{zip}} {{city}}</w:t></w:r></w:p><w:p><w:pPr><w:tabs><w:tab w:val="left" w:pos="3247"/></w:tabs><w:jc w:val="right"/><w:rPr><w:rFonts w:ascii="Arial" w:hAnsi="Arial" w:cs="Arial"/><w:sz w:val="22"/><w:szCs w:val="22"/></w:rPr></w:pPr></w:p><w:p><w:pPr><w:tabs><w:tab w:val="left" w:pos="3247"/></w:tabs><w:jc w:val="right"/><w:rPr><w:rFonts w:ascii="Arial" w:hAnsi="Arial" w:cs="Arial"/><w:color w:val="000000" w:themeColor="text1"/><w:sz w:val="20"/><w:szCs w:val="20"/></w:rPr></w:pPr><w:r><w:rPr><w:rFonts w:ascii="Arial" w:hAnsi="Arial" w:cs="Arial"/><w:color w:val="000000" w:themeColor="text1"/><w:sz w:val="22"/><w:szCs w:val="22"/></w:rPr><w:t xml:space="preserve">         Datum: {{docDate}}</w:r></w:p><w:p><w:pPr><w:rPr><w:rFonts w:ascii="Arial" w:hAnsi="Arial" w:cs="Arial"/><w:color w:val="000000" w:themeColor="text1"/><w:sz w:val="22"/><w:szCs w:val="22"/></w:rPr></w:pPr></w:p><w:p><w:pPr><w:rPr><w:rFonts w:ascii="Arial" w:hAnsi="Arial" w:cs="Arial"/><w:b/><w:bCs/><w:color w:val="000000" w:themeColor="text1"/></w:rPr></w:pPr></w:p><w:p><w:pPr><w:rPr><w:rFonts w:ascii="Arial" w:hAnsi="Arial" w:cs="Arial"/><w:b/><w:bCs/><w:color w:val="000000" w:themeColor="text1"/><w:sz w:val="22"/><w:szCs w:val="22"/></w:rPr></w:pPr><w:r><w:rPr><w:rFonts w:ascii="Arial" w:hAnsi="Arial" w:cs="Arial"/><w:b/><w:bCs/><w:color w:val="000000" w:themeColor="text1"/><w:sz w:val="22"/><w:szCs w:val="22"/></w:rPr><w:t>Anmeldebestätigung für telc Deutsch Sprachprüfung </w:t></w:r></w:p><w:p><w:pPr><w:rPr><w:rFonts w:ascii="Arial" w:hAnsi="Arial" w:cs="Arial"/><w:color w:val="000000" w:themeColor="text1"/><w:sz w:val="22"/><w:szCs w:val="22"/></w:rPr></w:pPr></w:p><w:p><w:pPr><w:rPr><w:rFonts w:ascii="Arial" w:hAnsi="Arial" w:cs="Arial"/><w:b/><w:bCs/><w:color w:val="000000" w:themeColor="text1"/></w:rPr></w:pPr></w:p><w:p><w:pPr><w:rPr><w:rFonts w:ascii="Arial" w:hAnsi="Arial" w:cs="Arial"/><w:sz w:val="20"/><w:szCs w:val="20"/></w:rPr></w:pPr><w:r><w:rPr><w:rFonts w:ascii="Arial" w:hAnsi="Arial" w:cs="Arial"/><w:color w:val="000000" w:themeColor="text1"/><w:sz w:val="20"/><w:szCs w:val="20"/></w:rPr><w:t>Sehr geehrte Frau/Herr {{lastName}},</w:t></w:r></w:p><w:p><w:pPr><w:rPr><w:rFonts w:ascii="Arial" w:hAnsi="Arial" w:cs="Arial"/><w:color w:val="000000" w:themeColor="text1"/><w:sz w:val="20"/><w:szCs w:val="20"/></w:rPr></w:pPr><w:r><w:rPr><w:rFonts w:ascii="Arial" w:hAnsi="Arial" w:cs="Arial"/><w:color w:val="000000" w:themeColor="text1"/><w:sz w:val="20"/><w:szCs w:val="20"/></w:rPr><w:t xml:space="preserve">vielen Dank für Ihre Anmeldung, die wir Ihnen gerne wie folgt bestätigen: </w:t></w:r></w:p><w:p><w:pPr><w:rPr><w:rFonts w:ascii="Arial" w:hAnsi="Arial" w:cs="Arial"/><w:sz w:val="20"/><w:szCs w:val="20"/></w:rPr></w:pPr></w:p><w:p><w:pPr><w:spacing w:line="276" w:lineRule="auto"/><w:rPr><w:rFonts w:ascii="Arial" w:hAnsi="Arial" w:cs="Arial"/><w:b/><w:bCs/><w:sz w:val="20"/><w:szCs w:val="20"/></w:rPr></w:pPr><w:r><w:rPr><w:rFonts w:ascii="Arial" w:hAnsi="Arial" w:cs="Arial"/><w:b/><w:bCs/><w:sz w:val="20"/><w:szCs w:val="20"/></w:rPr><w:t>Teilnehmerangaben</w:t></w:r></w:p><w:tbl><w:tblPr><w:tblStyle w:val="TableGrid"/><w:tblW w:w="8912" w:type="dxa"/><w:tblInd w:w="108" w:type="dxa"/><w:tblLook w:val="04A0" w:firstRow="1" w:lastRow="0" w:firstColumn="1" w:lastColumn="0" w:noHBand="0" w:noVBand="1"/></w:tblPr><w:tblGrid><w:gridCol w:w="1695"/><w:gridCol w:w="3516"/><w:gridCol w:w="1650"/><w:gridCol w:w="2051"/></w:tblGrid><w:tr><w:tc><w:tcPr><w:tcW w:w="1705" w:type="dxa"/></w:tcPr><w:p><w:pPr><w:spacing w:line="360" w:lineRule="auto"/><w:rPr><w:rFonts w:ascii="Arial" w:hAnsi="Arial" w:cs="Arial"/><w:b/><w:bCs/><w:sz w:val="20"/><w:szCs w:val="20"/></w:rPr></w:pPr><w:r><w:rPr><w:rFonts w:ascii="Arial" w:hAnsi="Arial" w:cs="Arial"/><w:b/><w:bCs/><w:sz w:val="20"/><w:szCs w:val="20"/></w:rPr><w:t>Name:</w:t></w:r></w:p></w:tc><w:tc><w:tcPr><w:tcW w:w="3569" w:type="dxa"/></w:tcPr><w:p><w:pPr><w:rPr><w:rFonts w:ascii="Arial" w:hAnsi="Arial" w:cs="Arial"/><w:sz w:val="20"/><w:szCs w:val="20"/></w:rPr></w:pPr><w:bookmarkStart w:id="0" w:name="_Hlk206532092"/><w:r><w:rPr><w:rFonts w:ascii="Arial" w:hAnsi="Arial" w:cs="Arial"/><w:sz w:val="20"/><w:szCs w:val="20"/></w:rPr><w:t>{{firstName}</w:t></w:r><w:bookmarkEnd w:id="0"/><w:r><w:rPr><w:rFonts w:ascii="Arial" w:hAnsi="Arial" w:cs="Arial"/><w:sz w:val="20"/><w:szCs w:val="20"/></w:rPr><w:t>} {{lastName}}</w:t></w:r></w:p></w:tc><w:tc><w:tcPr><w:tcW w:w="1559" w:type="dxa"/></w:tcPr><w:p><w:pPr><w:spacing w:line="360" w:lineRule="auto"/><w:rPr><w:rFonts w:ascii="Arial" w:hAnsi="Arial" w:cs="Arial"/><w:b/><w:bCs/><w:color w:val="000000" w:themeColor="text1"/><w:sz w:val="20"/><w:szCs w:val="20"/></w:rPr></w:pPr><w:r><w:rPr><w:rFonts w:ascii="Arial" w:hAnsi="Arial" w:cs="Arial"/><w:b/><w:bCs/><w:color w:val="000000" w:themeColor="text1"/><w:sz w:val="20"/><w:szCs w:val="20"/></w:rPr><w:t>Geburtsdatum:</w:t></w:r></w:p></w:tc><w:tc><w:tcPr><w:tcW w:w="2079" w:type="dxa"/></w:tcPr><w:p><w:pPr><w:spacing w:line="360" w:lineRule="auto"/><w:ind w:left="921" w:hanging="921"/><w:rPr><w:rFonts w:ascii="Arial" w:hAnsi="Arial" w:cs="Arial"/><w:b/><w:bCs/><w:color w:val="FF0000"/><w:sz w:val="20"/><w:szCs w:val="20"/></w:rPr></w:pPr><w:r><w:rPr><w:rFonts w:ascii="Arial" w:hAnsi="Arial" w:cs="Arial"/><w:b/><w:bCs/><w:color w:val="FF0000"/><w:sz w:val="20"/><w:szCs w:val="20"/></w:rPr><w:t>{{dob}}</w:t></w:r></w:p></w:tc></w:tr><w:tr><w:tc><w:tcPr><w:tcW w:w="1705" w:type="dxa"/></w:tcPr><w:p><w:pPr><w:spacing w:line="360" w:lineRule="auto"/><w:rPr><w:rFonts w:ascii="Arial" w:hAnsi="Arial" w:cs="Arial"/><w:b/><w:bCs/><w:sz w:val="20"/><w:szCs w:val="20"/></w:rPr></w:pPr><w:r><w:rPr><w:rFonts w:ascii="Arial" w:hAnsi="Arial" w:cs="Arial"/><w:b/><w:bCs/><w:sz w:val="20"/><w:szCs w:val="20"/></w:rPr><w:t>Nationalität</w:t></w:r></w:p></w:tc><w:tc><w:tcPr><w:tcW w:w="7207" w:type="dxa"/><w:gridSpan w:val="3"/></w:tcPr><w:p><w:pPr><w:tabs><w:tab w:val="left" w:pos="1500"/></w:tabs><w:spacing w:line="360" w:lineRule="auto"/><w:rPr><w:rFonts w:ascii="Arial" w:hAnsi="Arial" w:cs="Arial"/><w:sz w:val="20"/><w:szCs w:val="20"/></w:rPr></w:pPr><w:r><w:rPr><w:rFonts w:ascii="Arial" w:hAnsi="Arial" w:cs="Arial"/><w:sz w:val="20"/><w:szCs w:val="20"/></w:rPr><w:t>{{nationality}}</w:t></w:r></w:p></w:tc></w:tr><w:tr><w:trPr><w:trHeight w:val="629"/></w:trPr><w:tc><w:tcPr><w:tcW w:w="1705" w:type="dxa"/></w:tcPr><w:p><w:pPr><w:spacing w:line="360" w:lineRule="auto"/><w:rPr><w:rFonts w:ascii="Arial" w:hAnsi="Arial" w:cs="Arial"/><w:b/><w:bCs/><w:sz w:val="20"/><w:szCs w:val="20"/></w:rPr></w:pPr><w:r><w:rPr><w:rFonts w:ascii="Arial" w:hAnsi="Arial" w:cs="Arial"/><w:b/><w:bCs/><w:sz w:val="20"/><w:szCs w:val="20"/></w:rPr><w:t>E-Mail-Adresse oder Tel.: </w:t></w:r></w:p></w:tc><w:tc><w:tcPr><w:tcW w:w="7207" w:type="dxa"/><w:gridSpan w:val="3"/></w:tcPr><w:p><w:pPr><w:rPr><w:rFonts w:ascii="Arial" w:hAnsi="Arial" w:cs="Arial"/><w:color w:val="000000" w:themeColor="text1"/><w:sz w:val="20"/><w:szCs w:val="20"/></w:rPr></w:pPr><w:r><w:rPr><w:rFonts w:ascii="Arial" w:hAnsi="Arial" w:cs="Arial"/><w:color w:val="000000" w:themeColor="text1"/><w:sz w:val="20"/><w:szCs w:val="20"/></w:rPr><w:t>{{email}}</w:t></w:r></w:p></w:tc></w:tr><w:tr><w:tc><w:tcPr><w:tcW w:w="1705" w:type="dxa"/></w:tcPr><w:p><w:pPr><w:spacing w:line="360" w:lineRule="auto"/><w:rPr><w:rFonts w:ascii="Arial" w:hAnsi="Arial" w:cs="Arial"/><w:b/><w:bCs/><w:sz w:val="20"/><w:szCs w:val="20"/></w:rPr></w:pPr></w:p></w:tc><w:tc><w:tcPr><w:tcW w:w="7207" w:type="dxa"/><w:gridSpan w:val="3"/></w:tcPr><w:p><w:pPr><w:spacing w:line="360" w:lineRule="auto"/><w:rPr><w:rFonts w:ascii="Arial" w:hAnsi="Arial" w:cs="Arial"/><w:color w:val="000000" w:themeColor="text1"/><w:sz w:val="20"/><w:szCs w:val="20"/></w:rPr></w:pPr></w:p></w:tc></w:tr></w:tbl><w:p><w:pPr><w:rPr><w:rFonts w:ascii="Arial" w:hAnsi="Arial" w:cs="Arial"/><w:sz w:val="20"/><w:szCs w:val="20"/></w:rPr></w:pPr></w:p><w:p><w:pPr><w:spacing w:line="276" w:lineRule="auto"/><w:rPr><w:rFonts w:ascii="Arial" w:hAnsi="Arial" w:cs="Arial"/><w:b/><w:bCs/><w:sz w:val="20"/><w:szCs w:val="20"/></w:rPr></w:pPr><w:r><w:rPr><w:rFonts w:ascii="Arial" w:hAnsi="Arial" w:cs="Arial"/><w:b/><w:bCs/><w:sz w:val="20"/><w:szCs w:val="20"/></w:rPr><w:t>Prüfungsangaben</w:t></w:r></w:p><w:tbl><w:tblPr><w:tblStyle w:val="TableGrid"/><w:tblW w:w="0" w:type="auto"/><w:tblInd w:w="108" w:type="dxa"/><w:tblLook w:val="04A0" w:firstRow="1" w:lastRow="0" w:firstColumn="1" w:lastColumn="0" w:noHBand="0" w:noVBand="1"/></w:tblPr><w:tblGrid><w:gridCol w:w="2155"/><w:gridCol w:w="6753"/></w:tblGrid><w:tr><w:tc><w:tcPr><w:tcW w:w="2155" w:type="dxa"/></w:tcPr><w:p><w:pPr><w:spacing w:line="360" w:lineRule="auto"/><w:rPr><w:rFonts w:ascii="Arial" w:hAnsi="Arial" w:cs="Arial"/><w:b/><w:bCs/><w:sz w:val="20"/><w:szCs w:val="20"/></w:rPr></w:pPr><w:r><w:rPr><w:rFonts w:ascii="Arial" w:hAnsi="Arial" w:cs="Arial"/><w:b/><w:bCs/><w:sz w:val="20"/><w:szCs w:val="20"/></w:rPr><w:t>Prüfungstyp:</w:t></w:r></w:p></w:tc><w:tc><w:tcPr><w:tcW w:w="6753" w:type="dxa"/></w:tcPr><w:p><w:pPr><w:spacing w:line="360" w:lineRule="auto"/><w:rPr><w:rFonts w:ascii="Arial" w:hAnsi="Arial" w:cs="Arial"/><w:b/><w:bCs/><w:sz w:val="20"/><w:szCs w:val="20"/><w:u w:val="single"/><w:lang w:val="en-US"/></w:rPr></w:pPr><w:r><w:rPr><w:rFonts w:ascii="Arial" w:hAnsi="Arial" w:cs="Arial"/><w:b/><w:bCs/><w:sz w:val="20"/><w:szCs w:val="20"/><w:u w:val="single"/><w:lang w:val="en-US"/></w:rPr><w:t>{{examKind}}</w:t></w:r></w:p></w:tc></w:tr><w:tr><w:trPr><w:trHeight w:val="503"/></w:trPr><w:tc><w:tcPr><w:tcW w:w="2155" w:type="dxa"/></w:tcPr><w:p><w:pPr><w:spacing w:line="360" w:lineRule="auto"/><w:rPr><w:rFonts w:ascii="Arial" w:hAnsi="Arial" w:cs="Arial"/><w:b/><w:bCs/><w:sz w:val="20"/><w:szCs w:val="20"/></w:rPr></w:pPr><w:r><w:rPr><w:rFonts w:ascii="Arial" w:hAnsi="Arial" w:cs="Arial"/><w:b/><w:bCs/><w:sz w:val="20"/><w:szCs w:val="20"/></w:rPr><w:t>Prüfungsdatum:</w:t></w:r></w:p></w:tc><w:tc><w:tcPr><w:tcW w:w="6753" w:type="dxa"/></w:tcPr><w:p><w:pPr><w:spacing w:line="360" w:lineRule="auto"/><w:rPr><w:rFonts w:ascii="Arial" w:hAnsi="Arial" w:cs="Arial"/><w:b/><w:bCs/><w:color w:val="000000" w:themeColor="text1"/><w:sz w:val="20"/><w:szCs w:val="20"/></w:rPr></w:pPr><w:r><w:rPr><w:rFonts w:ascii="Arial" w:hAnsi="Arial" w:cs="Arial"/><w:b/><w:bCs/><w:color w:val="000000" w:themeColor="text1"/><w:sz w:val="20"/><w:szCs w:val="20"/></w:rPr><w:t xml:space="preserve">am {{examDate}} um </w:t></w:r></w:p></w:tc></w:tr><w:tr><w:tc><w:tcPr><w:tcW w:w="2155" w:type="dxa"/></w:tcPr><w:p><w:pPr><w:spacing w:line="360" w:lineRule="auto"/><w:rPr><w:rFonts w:ascii="Arial" w:hAnsi="Arial" w:cs="Arial"/><w:b/><w:bCs/><w:sz w:val="20"/><w:szCs w:val="20"/></w:rPr></w:pPr><w:r><w:rPr><w:rFonts w:ascii="Arial" w:hAnsi="Arial" w:cs="Arial"/><w:b/><w:bCs/><w:sz w:val="20"/><w:szCs w:val="20"/></w:rPr><w:t>Preis:</w:t></w:r></w:p></w:tc><w:tc><w:tcPr><w:tcW w:w="6753" w:type="dxa"/></w:tcPr><w:p><w:pPr><w:spacing w:line="360" w:lineRule="auto"/><w:rPr><w:rFonts w:ascii="Arial" w:hAnsi="Arial" w:cs="Arial"/><w:sz w:val="20"/><w:szCs w:val="20"/></w:rPr></w:pPr><w:r><w:rPr><w:rFonts w:ascii="Arial" w:hAnsi="Arial" w:cs="Arial"/><w:b/><w:bCs/><w:sz w:val="20"/><w:szCs w:val="20"/></w:rPr><w:t>{{price}} EURO</w:t></w:r></w:p></w:tc></w:tr><w:tr><w:tc><w:tcPr><w:tcW w:w="2155" w:type="dxa"/></w:tcPr><w:p><w:pPr><w:spacing w:line="360" w:lineRule="auto"/><w:rPr><w:rFonts w:ascii="Arial" w:hAnsi="Arial" w:cs="Arial"/><w:b/><w:bCs/><w:sz w:val="20"/><w:szCs w:val="20"/></w:rPr></w:pPr><w:r><w:rPr><w:rFonts w:ascii="Arial" w:hAnsi="Arial" w:cs="Arial"/><w:b/><w:bCs/><w:sz w:val="20"/><w:szCs w:val="20"/></w:rPr><w:t xml:space="preserve">Prüfungsort: </w:t></w:r></w:p></w:tc><w:tc><w:tcPr><w:tcW w:w="6753" w:type="dxa"/></w:tcPr><w:p><w:pPr><w:spacing w:line="360" w:lineRule="auto"/><w:rPr><w:rFonts w:ascii="Arial" w:hAnsi="Arial" w:cs="Arial"/><w:sz w:val="20"/><w:szCs w:val="20"/></w:rPr></w:pPr><w:r><w:rPr><w:rFonts w:ascii="Arial" w:hAnsi="Arial" w:cs="Arial"/><w:sz w:val="20"/><w:szCs w:val="20"/></w:rPr><w:t>inlingua Dortmund, Kampstr 32-34 (4.Etage), 44137 Dortmund</w:t></w:r></w:p></w:tc></w:tr></w:tbl><w:p><w:pPr><w:rPr><w:rFonts w:ascii="Arial" w:hAnsi="Arial" w:cs="Arial"/><w:sz w:val="20"/><w:szCs w:val="20"/></w:rPr></w:pPr></w:p><w:p><w:pPr><w:spacing w:line="480" w:lineRule="auto"/><w:rPr><w:rFonts w:ascii="Arial" w:hAnsi="Arial" w:cs="Arial"/><w:sz w:val="20"/><w:szCs w:val="20"/></w:rPr></w:pPr></w:p><w:p><w:pPr><w:spacing w:line="480" w:lineRule="auto"/><w:rPr><w:rFonts w:ascii="Arial" w:hAnsi="Arial" w:cs="Arial"/><w:color w:val="000000" w:themeColor="text1"/><w:sz w:val="20"/><w:szCs w:val="20"/><w:shd w:val="clear" w:color="auto" w:fill="FFFFFF"/></w:rPr></w:pPr><w:r><w:rPr><w:rFonts w:ascii="Arial" w:hAnsi="Arial" w:cs="Arial"/><w:b/><w:bCs/><w:sz w:val="20"/><w:szCs w:val="20"/><w:shd w:val="clear" w:color="auto" w:fill="FFFFFF"/></w:rPr><w:t xml:space="preserve">Ergebnis: Sie bekommen das Ergebnis in der Regel ca. 4 bis 6 Wochen nach dem Prüfungsdatum.</w:t></w:r></w:p><w:p><w:pPr><w:rPr><w:rFonts w:ascii="Arial" w:hAnsi="Arial" w:cs="Arial"/><w:sz w:val="20"/><w:szCs w:val="20"/></w:rPr></w:pPr></w:p><w:p><w:pPr><w:rPr><w:rFonts w:ascii="Arial" w:hAnsi="Arial" w:cs="Arial"/><w:noProof/><w:sz w:val="20"/><w:szCs w:val="20"/></w:rPr></w:pPr><w:r><w:rPr><w:noProof/></w:rPr><w:drawing><wp:anchor distT="0" distB="0" distL="114300" distR="114300" simplePos="0" relativeHeight="251658752" behindDoc="0" locked="0" layoutInCell="1" allowOverlap="1" wp14:anchorId="638E341F" wp14:editId="3E3CDE44"><wp:simplePos x="0" y="0"/><wp:positionH relativeFrom="column"><wp:posOffset>1886889</wp:posOffset></wp:positionH><wp:positionV relativeFrom="paragraph"><wp:posOffset>142113</wp:posOffset></wp:positionV><wp:extent cx="1038225" cy="1051560"/><wp:effectExtent l="0" t="0" r="0" b="0"/><wp:wrapSquare wrapText="bothSides"/><wp:docPr id="638499611" name="Grafik 1" descr="Ein Bild, das Zeichnung, Entwurf, Kinderkunst, Vogel enthält.&#xA;&#xA;Automatisch generierte Beschreibung"/><wp:cNvGraphicFramePr><a:graphicFrameLocks xmlns:a="http://schemas.openxmlformats.org/drawingml/2006/main" noChangeAspect="1"/></wp:cNvGraphicFramePr><a:graphic xmlns:a="http://schemas.openxmlformats.org/drawingml/2006/main"><a:graphicData uri="http://schemas.openxmlformats.org/drawingml/2006/picture"><pic:pic xmlns:pic="http://schemas.openxmlformats.org/drawingml/2006/picture"><pic:nvPicPr><pic:cNvPr id="638499611" name="Grafik 1" descr="Ein Bild, das Zeichnung, Entwurf, Kinderkunst, Vogel enthält.&#xA;&#xA;Automatisch generierte Beschreibung"/><pic:cNvPicPr><a:picLocks noChangeAspect="1" noChangeArrowheads="1"/></pic:cNvPicPr></pic:nvPicPr><pic:blipFill><a:blip r:embed="rId9" cstate="print"><a:extLst><a:ext uri="{28A0092B-C50C-407E-A947-70E740481C1C}"><a14:useLocalDpi xmlns:a14="http://schemas.microsoft.com/office/drawing/2010/main" val="0"/></a:ext></a:extLst></a:blip><a:srcRect/><a:stretch><a:fillRect/></a:stretch></pic:blipFill><pic:spPr bwMode="auto"><a:xfrm><a:off x="0" y="0"/><a:ext cx="1038225" cy="1051560"/></a:xfrm><a:prstGeom prst="rect"><a:avLst/></a:prstGeom><a:noFill/><a:ln><a:noFill/></a:ln></pic:spPr></pic:pic></a:graphicData></a:graphic><wp14:sizeRelH relativeFrom="margin"><wp14:pctWidth>0</wp14:pctWidth></wp14:sizeRelH><wp14:sizeRelV relativeFrom="margin"><wp14:pctHeight>0</wp14:pctHeight></wp14:sizeRelV></wp:anchor></w:drawing></w:r></w:p><w:p><w:pPr><w:rPr><w:rFonts w:ascii="Arial" w:hAnsi="Arial" w:cs="Arial"/><w:noProof/><w:sz w:val="20"/><w:szCs w:val="20"/></w:rPr></w:pPr></w:p><w:p><w:r><w:rPr><w:rFonts w:ascii="Arial" w:hAnsi="Arial" w:cs="Arial"/><w:sz w:val="20"/><w:szCs w:val="20"/></w:rPr><w:t>Mit freundlichen Grüßen </w:t></w:r></w:p><w:p/><w:p><w:r><w:t xml:space="preserve">Axel Bolz </w:t></w:r></w:p><w:p><w:pPr><w:rPr><w:rFonts w:ascii="Arial" w:hAnsi="Arial" w:cs="Arial"/><w:sz w:val="20"/><w:szCs w:val="20"/></w:rPr></w:pPr></w:p><w:p><w:pPr><w:rPr><w:rFonts w:ascii="Arial" w:hAnsi="Arial" w:cs="Arial"/><w:sz w:val="20"/><w:szCs w:val="20"/></w:rPr></w:pPr><w:r><w:rPr><w:rFonts w:ascii="Arial" w:hAnsi="Arial" w:cs="Arial"/><w:sz w:val="20"/><w:szCs w:val="20"/></w:rPr><w:t xml:space="preserve">Unterschrift &amp; Stempel </w:t></w:r></w:p><w:p><w:pPr><w:rPr><w:rFonts w:ascii="Arial" w:hAnsi="Arial" w:cs="Arial"/><w:sz w:val="20"/><w:szCs w:val="20"/></w:rPr></w:pPr></w:p><w:sectPr><w:headerReference w:type="default" r:id="rId10"/><w:footerReference w:type="default" r:id="rId11"/><w:pgSz w:w="11906" w:h="16838"/><w:pgMar w:top="1440" w:right="1440" w:bottom="1440" w:left="1440" w:header="708" w:footer="708" w:gutter="0"/><w:cols w:space="708"/><w:docGrid w:linePitch="360"/></w:sectPr></w:body></w:document>
+<w:document xmlns:wpc="http://schemas.microsoft.com/office/word/2010/wordprocessingCanvas" xmlns:cx="http://schemas.microsoft.com/office/drawing/2014/chartex" xmlns:cx1="http://schemas.microsoft.com/office/drawing/2015/9/8/chartex" xmlns:cx2="http://schemas.microsoft.com/office/drawing/2015/10/21/chartex" xmlns:cx3="http://schemas.microsoft.com/office/drawing/2016/5/9/chartex" xmlns:cx4="http://schemas.microsoft.com/office/drawing/2016/5/10/chartex" xmlns:cx5="http://schemas.microsoft.com/office/drawing/2016/5/11/chartex" xmlns:cx6="http://schemas.microsoft.com/office/drawing/2016/5/12/chartex" xmlns:cx7="http://schemas.microsoft.com/office/drawing/2016/5/13/chartex" xmlns:cx8="http://schemas.microsoft.com/office/drawing/2016/5/14/chartex" xmlns:mc="http://schemas.openxmlformats.org/markup-compatibility/2006" xmlns:aink="http://schemas.microsoft.com/office/drawing/2016/ink" xmlns:am3d="http://schemas.microsoft.com/office/drawing/2017/model3d" xmlns:o="urn:schemas-microsoft-com:office:office" xmlns:oel="http://schemas.microsoft.com/office/2019/extlst" xmlns:r="http://schemas.openxmlformats.org/officeDocument/2006/relationships" xmlns:m="http://schemas.openxmlformats.org/officeDocument/2006/math" xmlns:v="urn:schemas-microsoft-com:vml" xmlns:wp14="http://schemas.microsoft.com/office/word/2010/wordprocessingDrawing" xmlns:wp="http://schemas.openxmlformats.org/drawingml/2006/wordprocessingDrawing" xmlns:w10="urn:schemas-microsoft-com:office:word" xmlns:w="http://schemas.openxmlformats.org/wordprocessingml/2006/main" xmlns:w14="http://schemas.microsoft.com/office/word/2010/wordml" xmlns:w15="http://schemas.microsoft.com/office/word/2012/wordml" xmlns:w16cex="http://schemas.microsoft.com/office/word/2018/wordml/cex" xmlns:w16cid="http://schemas.microsoft.com/office/word/2016/wordml/cid" xmlns:w16="http://schemas.microsoft.com/office/word/2018/wordml" xmlns:w16du="http://schemas.microsoft.com/office/word/2023/wordml/word16du" xmlns:w16sdtdh="http://schemas.microsoft.com/office/word/2020/wordml/sdtdatahash" xmlns:w16sdtfl="http://schemas.microsoft.com/office/word/2024/wordml/sdtformatlock" xmlns:w16se="http://schemas.microsoft.com/office/word/2015/wordml/symex" xmlns:wpg="http://schemas.microsoft.com/office/word/2010/wordprocessingGroup" xmlns:wpi="http://schemas.microsoft.com/office/word/2010/wordprocessingInk" xmlns:wne="http://schemas.microsoft.com/office/word/2006/wordml" xmlns:wps="http://schemas.microsoft.com/office/word/2010/wordprocessingShape" mc:Ignorable="w14 w15 w16se w16cid w16 w16cex w16sdtdh w16sdtfl w16du wp14"><w:body><w:p/><w:p><w:r><w:rPr><w:noProof/></w:rPr><w:pict><v:shapetype w14:anchorId="24C1C164" id="_x0000_t202" coordsize="21600,21600" o:spt="202" path="m,l,21600r21600,l21600,xe"><v:stroke joinstyle="miter"/><v:path gradientshapeok="t" o:connecttype="rect"/></v:shapetype><v:shape id="Textfeld 3" o:spid="_x0000_s1026" type="#_x0000_t202" style="position:absolute;margin-left:0;margin-top:1.05pt;width:276.75pt;height:51.7pt;z-index:251656704;visibility:visible;mso-wrap-style:square;mso-width-percent:0;mso-height-percent:0;mso-wrap-distance-left:9pt;mso-wrap-distance-top:0;mso-wrap-distance-right:9pt;mso-wrap-distance-bottom:0;mso-position-horizontal:left;mso-position-horizontal-relative:margin;mso-position-vertical:absolute;mso-position-vertical-relative:text;mso-width-percent:0;mso-height-percent:0;mso-width-relative:page;mso-height-relative:page;v-text-anchor:top" o:gfxdata="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" filled="f" stroked="f"><v:textbox><w:txbxContent><w:p><w:pPr><w:rPr><w:rFonts w:ascii="Arial" w:hAnsi="Arial" w:cs="Arial"/><w:sz w:val="16"/><w:szCs w:val="16"/><w:u w:val="single"/></w:rPr></w:pPr><w:r><w:rPr><w:rFonts w:ascii="Arial" w:hAnsi="Arial" w:cs="Arial"/><w:sz w:val="16"/><w:szCs w:val="16"/><w:u w:val="single"/></w:rPr><w:t>inlingua Dortmund, Kampstr 32-34 ,44137 Dortmund</w:t></w:r></w:p><w:p><w:pPr><w:rPr><w:rFonts w:ascii="Arial" w:hAnsi="Arial" w:cs="Arial"/><w:sz w:val="16"/><w:szCs w:val="16"/><w:u w:val="single"/></w:rPr></w:pPr></w:p><w:p><w:pPr><w:rPr><w:rFonts w:ascii="Arial" w:hAnsi="Arial" w:cs="Arial"/><w:sz w:val="20"/><w:szCs w:val="20"/><w:u w:val="single"/></w:rPr></w:pPr></w:p><w:p><w:pPr><w:rPr><w:rFonts w:ascii="Arial" w:hAnsi="Arial" w:cs="Arial"/></w:rPr></w:pPr><w:r><w:rPr><w:rFonts w:ascii="Arial" w:hAnsi="Arial" w:cs="Arial"/></w:rPr><w:t>Frau/Herr</w:t></w:r></w:p><w:p><w:pPr><w:rPr><w:rFonts w:ascii="Arial" w:hAnsi="Arial" w:cs="Arial"/></w:rPr></w:pPr></w:p></w:txbxContent></v:textbox><w10:wrap anchorx="margin"/></v:shape></w:pict></w:r></w:p><w:p/><w:p><w:pPr><w:tabs><w:tab w:val="left" w:pos="3247"/></w:tabs><w:rPr><w:rFonts w:asciiTheme="minorBidi" w:hAnsiTheme="minorBidi" w:cstheme="minorBidi"/></w:rPr></w:pPr><w:r><w:rPr><w:noProof/></w:rPr><w:pict><v:shape w14:anchorId="7B83CFFF" id="Textfeld 2" o:spid="_x0000_s1027" type="#_x0000_t202" style="position:absolute;margin-left:310.5pt;margin-top:.6pt;width:167.65pt;height:79.9pt;z-index:251657728;visibility:visible;mso-wrap-style:square;mso-width-percent:0;mso-height-percent:0;mso-wrap-distance-left:9pt;mso-wrap-distance-top:0;mso-wrap-distance-right:9pt;mso-wrap-distance-bottom:0;mso-position-horizontal:absolute;mso-position-horizontal-relative:text;mso-position-vertical:absolute;mso-position-vertical-relative:text;mso-width-percent:0;mso-height-percent:0;mso-width-relative:page;mso-height-relative:page;v-text-anchor:top" o:gfxdata="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" filled="f" stroked="f"><v:textbox><w:txbxContent><w:p><w:pPr><w:pStyle w:val="Footer"/><w:rPr><w:rFonts w:ascii="Arial" w:hAnsi="Arial" w:cs="Arial"/><w:b/><w:bCs/><w:sz w:val="18"/><w:szCs w:val="18"/></w:rPr></w:pPr><w:r><w:rPr><w:rFonts w:ascii="Arial" w:hAnsi="Arial" w:cs="Arial"/><w:b/><w:bCs/><w:sz w:val="18"/><w:szCs w:val="18"/></w:rPr><w:t>inlingua Sprachschule Dortmund</w:t></w:r></w:p><w:p><w:pPr><w:pStyle w:val="Footer"/><w:rPr><w:rFonts w:ascii="Arial" w:hAnsi="Arial" w:cs="Arial"/><w:sz w:val="18"/><w:szCs w:val="18"/></w:rPr></w:pPr><w:r><w:rPr><w:rFonts w:ascii="Arial" w:hAnsi="Arial" w:cs="Arial"/><w:sz w:val="18"/><w:szCs w:val="18"/></w:rPr><w:t xml:space="preserve">Bolz &amp; Ibrahim GbR </w:t></w:r></w:p><w:p><w:pPr><w:pStyle w:val="Footer"/><w:rPr><w:rFonts w:ascii="Arial" w:hAnsi="Arial" w:cs="Arial"/><w:sz w:val="18"/><w:szCs w:val="18"/></w:rPr></w:pPr><w:r><w:rPr><w:rFonts w:ascii="Arial" w:hAnsi="Arial" w:cs="Arial"/><w:sz w:val="18"/><w:szCs w:val="18"/></w:rPr><w:t>Kampstraße 32-34</w:t></w:r></w:p><w:p><w:pPr><w:rPr><w:rFonts w:ascii="Arial" w:hAnsi="Arial" w:cs="Arial"/><w:sz w:val="18"/><w:szCs w:val="18"/></w:rPr></w:pPr><w:r><w:rPr><w:rFonts w:ascii="Arial" w:hAnsi="Arial" w:cs="Arial"/><w:sz w:val="18"/><w:szCs w:val="18"/></w:rPr><w:t>44137 Dortmund</w:t></w:r></w:p><w:p><w:pPr><w:pStyle w:val="Footer"/><w:rPr><w:rFonts w:ascii="Arial" w:hAnsi="Arial" w:cs="Arial"/><w:sz w:val="18"/><w:szCs w:val="18"/></w:rPr></w:pPr><w:r><w:rPr><w:rFonts w:ascii="Arial" w:hAnsi="Arial" w:cs="Arial"/><w:sz w:val="18"/><w:szCs w:val="18"/></w:rPr><w:t xml:space="preserve">E-Mail: </w:t></w:r><w:hyperlink r:id="rId8" w:history="1"><w:r><w:rPr><w:rStyle w:val="Hyperlink"/><w:rFonts w:ascii="Arial" w:hAnsi="Arial" w:cs="Arial"/><w:sz w:val="18"/><w:szCs w:val="18"/></w:rPr><w:t>telc@inlinguadortmund.de</w:t></w:r></w:hyperlink></w:p><w:p><w:pPr><w:pStyle w:val="Footer"/><w:rPr><w:rFonts w:ascii="Arial" w:hAnsi="Arial" w:cs="Arial"/><w:sz w:val="18"/><w:szCs w:val="18"/></w:rPr></w:pPr><w:r><w:rPr><w:rFonts w:ascii="Arial" w:hAnsi="Arial" w:cs="Arial"/><w:sz w:val="18"/><w:szCs w:val="18"/></w:rPr><w:t>Tel.: +49 231 14 99 66</w:t></w:r></w:p><w:p><w:pPr><w:rPr><w:rFonts w:ascii="Arial" w:hAnsi="Arial" w:cs="Arial"/><w:sz w:val="18"/><w:szCs w:val="18"/></w:rPr></w:pPr><w:r><w:rPr><w:rFonts w:ascii="Arial" w:hAnsi="Arial" w:cs="Arial"/><w:sz w:val="18"/><w:szCs w:val="18"/></w:rPr><w:t>Webseite: www.inlinguadortmund.de</w:t></w:r></w:p></w:txbxContent></v:textbox></v:shape></w:pict></w:r><w:r><w:br/></w:r><w:r><w:br/></w:r><w:r><w:rPr><w:rFonts w:asciiTheme="minorBidi" w:hAnsiTheme="minorBidi" w:cstheme="minorBidi"/></w:rPr><w:t xml:space="preserve">  {{firstName}}{{lastName}}</w:t></w:r></w:p><w:p><w:pPr><w:tabs><w:tab w:val="left" w:pos="3247"/></w:tabs><w:rPr><w:rFonts w:asciiTheme="minorBidi" w:hAnsiTheme="minorBidi" w:cstheme="minorBidi"/></w:rPr></w:pPr><w:r><w:rPr><w:rFonts w:asciiTheme="minorBidi" w:hAnsiTheme="minorBidi" w:cstheme="minorBidi"/></w:rPr><w:t xml:space="preserve">  {{address1}}</w:t></w:r></w:p><w:p><w:pPr><w:tabs><w:tab w:val="left" w:pos="3247"/></w:tabs><w:rPr><w:rFonts w:asciiTheme="minorBidi" w:hAnsiTheme="minorBidi" w:cstheme="minorBidi"/></w:rPr></w:pPr><w:r><w:rPr><w:rFonts w:asciiTheme="minorBidi" w:hAnsiTheme="minorBidi" w:cstheme="minorBidi"/></w:rPr><w:t xml:space="preserve">  {{zip}}{{city}}</w:t></w:r></w:p><w:p><w:pPr><w:tabs><w:tab w:val="left" w:pos="3247"/></w:tabs><w:jc w:val="right"/><w:rPr><w:rFonts w:ascii="Arial" w:hAnsi="Arial" w:cs="Arial"/><w:sz w:val="22"/><w:szCs w:val="22"/></w:rPr></w:pPr></w:p><w:p><w:pPr><w:tabs><w:tab w:val="left" w:pos="3247"/></w:tabs><w:jc w:val="right"/><w:rPr><w:rFonts w:ascii="Arial" w:hAnsi="Arial" w:cs="Arial"/><w:color w:val="000000" w:themeColor="text1"/><w:sz w:val="20"/><w:szCs w:val="20"/></w:rPr></w:pPr><w:r><w:rPr><w:rFonts w:ascii="Arial" w:hAnsi="Arial" w:cs="Arial"/><w:color w:val="000000" w:themeColor="text1"/><w:sz w:val="22"/><w:szCs w:val="22"/></w:rPr><w:t xml:space="preserve">         Datum: {{docDate}}</w:r></w:p><w:p><w:pPr><w:rPr><w:rFonts w:ascii="Arial" w:hAnsi="Arial" w:cs="Arial"/><w:color w:val="000000" w:themeColor="text1"/><w:sz w:val="22"/><w:szCs w:val="22"/></w:rPr></w:pPr></w:p><w:p><w:pPr><w:rPr><w:rFonts w:ascii="Arial" w:hAnsi="Arial" w:cs="Arial"/><w:b/><w:bCs/><w:color w:val="000000" w:themeColor="text1"/></w:rPr></w:pPr></w:p><w:p><w:pPr><w:rPr><w:rFonts w:ascii="Arial" w:hAnsi="Arial" w:cs="Arial"/><w:b/><w:bCs/><w:color w:val="000000" w:themeColor="text1"/><w:sz w:val="22"/><w:szCs w:val="22"/></w:rPr></w:pPr><w:r><w:rPr><w:rFonts w:ascii="Arial" w:hAnsi="Arial" w:cs="Arial"/><w:b/><w:bCs/><w:color w:val="000000" w:themeColor="text1"/><w:sz w:val="22"/><w:szCs w:val="22"/></w:rPr><w:t>Anmeldebestätigung für telc Deutsch Sprachprüfung </w:t></w:r></w:p><w:p><w:pPr><w:rPr><w:rFonts w:ascii="Arial" w:hAnsi="Arial" w:cs="Arial"/><w:color w:val="000000" w:themeColor="text1"/><w:sz w:val="22"/><w:szCs w:val="22"/></w:rPr></w:pPr></w:p><w:p><w:pPr><w:rPr><w:rFonts w:ascii="Arial" w:hAnsi="Arial" w:cs="Arial"/><w:b/><w:bCs/><w:color w:val="000000" w:themeColor="text1"/></w:rPr></w:pPr></w:p><w:p><w:pPr><w:rPr><w:rFonts w:ascii="Arial" w:hAnsi="Arial" w:cs="Arial"/><w:sz w:val="20"/><w:szCs w:val="20"/></w:rPr></w:pPr><w:r><w:rPr><w:rFonts w:ascii="Arial" w:hAnsi="Arial" w:cs="Arial"/><w:color w:val="000000" w:themeColor="text1"/><w:sz w:val="20"/><w:szCs w:val="20"/></w:rPr><w:t>Sehr geehrte Frau/Herr {{lastName}},</w:t></w:r></w:p><w:p><w:pPr><w:rPr><w:rFonts w:ascii="Arial" w:hAnsi="Arial" w:cs="Arial"/><w:color w:val="000000" w:themeColor="text1"/><w:sz w:val="20"/><w:szCs w:val="20"/></w:rPr></w:pPr><w:r><w:rPr><w:rFonts w:ascii="Arial" w:hAnsi="Arial" w:cs="Arial"/><w:color w:val="000000" w:themeColor="text1"/><w:sz w:val="20"/><w:szCs w:val="20"/></w:rPr><w:t xml:space="preserve">vielen Dank für Ihre Anmeldung, die wir Ihnen gerne wie folgt bestätigen: </w:t></w:r></w:p><w:p><w:pPr><w:rPr><w:rFonts w:ascii="Arial" w:hAnsi="Arial" w:cs="Arial"/><w:sz w:val="20"/><w:szCs w:val="20"/></w:rPr></w:pPr></w:p><w:p><w:pPr><w:spacing w:line="276" w:lineRule="auto"/><w:rPr><w:rFonts w:ascii="Arial" w:hAnsi="Arial" w:cs="Arial"/><w:b/><w:bCs/><w:sz w:val="20"/><w:szCs w:val="20"/></w:rPr></w:pPr><w:r><w:rPr><w:rFonts w:ascii="Arial" w:hAnsi="Arial" w:cs="Arial"/><w:b/><w:bCs/><w:sz w:val="20"/><w:szCs w:val="20"/></w:rPr><w:t>Teilnehmerangaben</w:t></w:r></w:p><w:tbl><w:tblPr><w:tblStyle w:val="TableGrid"/><w:tblW w:w="8912" w:type="dxa"/><w:tblInd w:w="108" w:type="dxa"/><w:tblLook w:val="04A0" w:firstRow="1" w:lastRow="0" w:firstColumn="1" w:lastColumn="0" w:noHBand="0" w:noVBand="1"/></w:tblPr><w:tblGrid><w:gridCol w:w="1692"/><w:gridCol w:w="3532"/><w:gridCol w:w="1650"/><w:gridCol w:w="2038"/></w:tblGrid><w:tr><w:tc><w:tcPr><w:tcW w:w="1705" w:type="dxa"/></w:tcPr><w:p><w:pPr><w:spacing w:line="360" w:lineRule="auto"/><w:rPr><w:rFonts w:ascii="Arial" w:hAnsi="Arial" w:cs="Arial"/><w:b/><w:bCs/><w:sz w:val="20"/><w:szCs w:val="20"/></w:rPr></w:pPr><w:r><w:rPr><w:rFonts w:ascii="Arial" w:hAnsi="Arial" w:cs="Arial"/><w:b/><w:bCs/><w:sz w:val="20"/><w:szCs w:val="20"/></w:rPr><w:t>Name:</w:t></w:r></w:p></w:tc><w:tc><w:tcPr><w:tcW w:w="3569" w:type="dxa"/></w:tcPr><w:p><w:pPr><w:rPr><w:rFonts w:ascii="Arial" w:hAnsi="Arial" w:cs="Arial"/><w:sz w:val="20"/><w:szCs w:val="20"/></w:rPr></w:pPr><w:r><w:rPr><w:rFonts w:ascii="Arial" w:hAnsi="Arial" w:cs="Arial"/><w:sz w:val="20"/><w:szCs w:val="20"/></w:rPr><w:t>{{firstName}}{{lastName}}</w:t></w:r></w:p></w:tc><w:tc><w:tcPr><w:tcW w:w="1559" w:type="dxa"/></w:tcPr><w:p><w:pPr><w:spacing w:line="360" w:lineRule="auto"/><w:rPr><w:rFonts w:ascii="Arial" w:hAnsi="Arial" w:cs="Arial"/><w:b/><w:bCs/><w:color w:val="000000" w:themeColor="text1"/><w:sz w:val="20"/><w:szCs w:val="20"/></w:rPr></w:pPr><w:r><w:rPr><w:rFonts w:ascii="Arial" w:hAnsi="Arial" w:cs="Arial"/><w:b/><w:bCs/><w:color w:val="000000" w:themeColor="text1"/><w:sz w:val="20"/><w:szCs w:val="20"/></w:rPr><w:t>Geburtsdatum:</w:t></w:r></w:p></w:tc><w:tc><w:tcPr><w:tcW w:w="2079" w:type="dxa"/></w:tcPr><w:p><w:pPr><w:spacing w:line="360" w:lineRule="auto"/><w:ind w:left="921" w:hanging="921"/><w:rPr><w:rFonts w:ascii="Arial" w:hAnsi="Arial" w:cs="Arial"/><w:color w:val="FF0000"/><w:sz w:val="20"/><w:szCs w:val="20"/></w:rPr></w:pPr><w:r><w:rPr><w:rFonts w:ascii="Arial" w:hAnsi="Arial" w:cs="Arial"/><w:sz w:val="20"/><w:szCs w:val="20"/></w:rPr><w:t>{{dob}}</w:t></w:r></w:p></w:tc></w:tr><w:tr><w:tc><w:tcPr><w:tcW w:w="1705" w:type="dxa"/></w:tcPr><w:p><w:pPr><w:spacing w:line="360" w:lineRule="auto"/><w:rPr><w:rFonts w:ascii="Arial" w:hAnsi="Arial" w:cs="Arial"/><w:b/><w:bCs/><w:sz w:val="20"/><w:szCs w:val="20"/></w:rPr></w:pPr><w:r><w:rPr><w:rFonts w:ascii="Arial" w:hAnsi="Arial" w:cs="Arial"/><w:b/><w:bCs/><w:sz w:val="20"/><w:szCs w:val="20"/></w:rPr><w:t>Nationalität</w:t></w:r></w:p></w:tc><w:tc><w:tcPr><w:tcW w:w="7207" w:type="dxa"/><w:gridSpan w:val="3"/></w:tcPr><w:p><w:pPr><w:tabs><w:tab w:val="left" w:pos="1500"/></w:tabs><w:spacing w:line="360" w:lineRule="auto"/><w:rPr><w:rFonts w:ascii="Arial" w:hAnsi="Arial" w:cs="Arial"/><w:sz w:val="20"/><w:szCs w:val="20"/></w:rPr></w:pPr><w:r><w:rPr><w:rFonts w:ascii="Arial" w:hAnsi="Arial" w:cs="Arial"/><w:sz w:val="20"/><w:szCs w:val="20"/></w:rPr><w:t>{{nationality}}</w:t></w:r></w:p></w:tc></w:tr><w:tr><w:trPr><w:trHeight w:val="629"/></w:trPr><w:tc><w:tcPr><w:tcW w:w="1705" w:type="dxa"/></w:tcPr><w:p><w:pPr><w:spacing w:line="360" w:lineRule="auto"/><w:rPr><w:rFonts w:ascii="Arial" w:hAnsi="Arial" w:cs="Arial"/><w:b/><w:bCs/><w:sz w:val="20"/><w:szCs w:val="20"/></w:rPr></w:pPr><w:r><w:rPr><w:rFonts w:ascii="Arial" w:hAnsi="Arial" w:cs="Arial"/><w:b/><w:bCs/><w:sz w:val="20"/><w:szCs w:val="20"/></w:rPr><w:t>E-Mail-Adresse oder Tel.: </w:t></w:r></w:p></w:tc><w:tc><w:tcPr><w:tcW w:w="7207" w:type="dxa"/><w:gridSpan w:val="3"/></w:tcPr><w:p><w:pPr><w:rPr><w:rFonts w:ascii="Arial" w:hAnsi="Arial" w:cs="Arial"/><w:color w:val="000000" w:themeColor="text1"/><w:sz w:val="20"/><w:szCs w:val="20"/></w:rPr></w:pPr><w:r><w:rPr><w:rFonts w:ascii="Arial" w:hAnsi="Arial" w:cs="Arial"/><w:color w:val="000000" w:themeColor="text1"/><w:sz w:val="20"/><w:szCs w:val="20"/></w:rPr><w:t>{{email}}</w:t></w:r></w:p></w:tc></w:tr><w:tr><w:tc><w:tcPr><w:tcW w:w="1705" w:type="dxa"/></w:tcPr><w:p><w:pPr><w:spacing w:line="360" w:lineRule="auto"/><w:rPr><w:rFonts w:ascii="Arial" w:hAnsi="Arial" w:cs="Arial"/><w:b/><w:bCs/><w:sz w:val="20"/><w:szCs w:val="20"/></w:rPr></w:pPr></w:p></w:tc><w:tc><w:tcPr><w:tcW w:w="7207" w:type="dxa"/><w:gridSpan w:val="3"/></w:tcPr><w:p><w:pPr><w:spacing w:line="360" w:lineRule="auto"/><w:rPr><w:rFonts w:ascii="Arial" w:hAnsi="Arial" w:cs="Arial"/><w:color w:val="000000" w:themeColor="text1"/><w:sz w:val="20"/><w:szCs w:val="20"/></w:rPr></w:pPr></w:p></w:tc></w:tr></w:tbl><w:p><w:pPr><w:rPr><w:rFonts w:ascii="Arial" w:hAnsi="Arial" w:cs="Arial"/><w:sz w:val="20"/><w:szCs w:val="20"/></w:rPr></w:pPr></w:p><w:p><w:pPr><w:spacing w:line="276" w:lineRule="auto"/><w:rPr><w:rFonts w:ascii="Arial" w:hAnsi="Arial" w:cs="Arial"/><w:b/><w:bCs/><w:sz w:val="20"/><w:szCs w:val="20"/></w:rPr></w:pPr><w:r><w:rPr><w:rFonts w:ascii="Arial" w:hAnsi="Arial" w:cs="Arial"/><w:b/><w:bCs/><w:sz w:val="20"/><w:szCs w:val="20"/></w:rPr><w:t>Prüfungsangaben</w:t></w:r></w:p><w:tbl><w:tblPr><w:tblStyle w:val="TableGrid"/><w:tblW w:w="0" w:type="auto"/><w:tblInd w:w="108" w:type="dxa"/><w:tblLook w:val="04A0" w:firstRow="1" w:lastRow="0" w:firstColumn="1" w:lastColumn="0" w:noHBand="0" w:noVBand="1"/></w:tblPr><w:tblGrid><w:gridCol w:w="2155"/><w:gridCol w:w="6753"/></w:tblGrid><w:tr><w:tc><w:tcPr><w:tcW w:w="2155" w:type="dxa"/></w:tcPr><w:p><w:pPr><w:spacing w:line="360" w:lineRule="auto"/><w:rPr><w:rFonts w:ascii="Arial" w:hAnsi="Arial" w:cs="Arial"/><w:b/><w:bCs/><w:sz w:val="20"/><w:szCs w:val="20"/></w:rPr></w:pPr><w:r><w:rPr><w:rFonts w:ascii="Arial" w:hAnsi="Arial" w:cs="Arial"/><w:b/><w:bCs/><w:sz w:val="20"/><w:szCs w:val="20"/></w:rPr><w:t>Prüfungstyp:</w:t></w:r></w:p></w:tc><w:tc><w:tcPr><w:tcW w:w="6753" w:type="dxa"/></w:tcPr><w:p><w:pPr><w:spacing w:line="360" w:lineRule="auto"/><w:rPr><w:rFonts w:ascii="Arial" w:hAnsi="Arial" w:cs="Arial"/><w:sz w:val="20"/><w:szCs w:val="20"/><w:lang w:val="en-US"/></w:rPr></w:pPr><w:r><w:rPr><w:rFonts w:ascii="Arial" w:hAnsi="Arial" w:cs="Arial"/><w:sz w:val="20"/><w:szCs w:val="20"/><w:lang w:val="en-US"/></w:rPr><w:t>{{examKind}}</w:t></w:r></w:p></w:tc></w:tr><w:tr><w:trPr><w:trHeight w:val="503"/></w:trPr><w:tc><w:tcPr><w:tcW w:w="2155" w:type="dxa"/></w:tcPr><w:p><w:pPr><w:spacing w:line="360" w:lineRule="auto"/><w:rPr><w:rFonts w:ascii="Arial" w:hAnsi="Arial" w:cs="Arial"/><w:b/><w:bCs/><w:sz w:val="20"/><w:szCs w:val="20"/></w:rPr></w:pPr><w:r><w:rPr><w:rFonts w:ascii="Arial" w:hAnsi="Arial" w:cs="Arial"/><w:b/><w:bCs/><w:sz w:val="20"/><w:szCs w:val="20"/></w:rPr><w:t>Prüfungsdatum:</w:t></w:r></w:p></w:tc><w:tc><w:tcPr><w:tcW w:w="6753" w:type="dxa"/></w:tcPr><w:p><w:pPr><w:spacing w:line="360" w:lineRule="auto"/><w:rPr><w:rFonts w:ascii="Arial" w:hAnsi="Arial" w:cs="Arial"/><w:b/><w:bCs/><w:color w:val="000000" w:themeColor="text1"/><w:sz w:val="20"/><w:szCs w:val="20"/></w:rPr></w:pPr><w:r><w:rPr><w:rFonts w:ascii="Arial" w:hAnsi="Arial" w:cs="Arial"/><w:b/><w:bCs/><w:color w:val="000000" w:themeColor="text1"/><w:sz w:val="20"/><w:szCs w:val="20"/></w:rPr><w:t xml:space="preserve">am {{examDate}} um </w:t></w:r></w:p></w:tc></w:tr><w:tr><w:tc><w:tcPr><w:tcW w:w="2155" w:type="dxa"/></w:tcPr><w:p><w:pPr><w:spacing w:line="360" w:lineRule="auto"/><w:rPr><w:rFonts w:ascii="Arial" w:hAnsi="Arial" w:cs="Arial"/><w:b/><w:bCs/><w:sz w:val="20"/><w:szCs w:val="20"/></w:rPr></w:pPr><w:r><w:rPr><w:rFonts w:ascii="Arial" w:hAnsi="Arial" w:cs="Arial"/><w:b/><w:bCs/><w:sz w:val="20"/><w:szCs w:val="20"/></w:rPr><w:t>Preis:</w:t></w:r></w:p></w:tc><w:tc><w:tcPr><w:tcW w:w="6753" w:type="dxa"/></w:tcPr><w:p><w:pPr><w:spacing w:line="360" w:lineRule="auto"/><w:rPr><w:rFonts w:ascii="Arial" w:hAnsi="Arial" w:cs="Arial"/><w:sz w:val="20"/><w:szCs w:val="20"/></w:rPr></w:pPr><w:r><w:rPr><w:rFonts w:ascii="Arial" w:hAnsi="Arial" w:cs="Arial"/><w:sz w:val="20"/><w:szCs w:val="20"/></w:rPr><w:t>{{price}} EURO</w:t></w:r></w:p></w:tc></w:tr><w:tr><w:tc><w:tcPr><w:tcW w:w="2155" w:type="dxa"/></w:tcPr><w:p><w:pPr><w:spacing w:line="360" w:lineRule="auto"/><w:rPr><w:rFonts w:ascii="Arial" w:hAnsi="Arial" w:cs="Arial"/><w:b/><w:bCs/><w:sz w:val="20"/><w:szCs w:val="20"/></w:rPr></w:pPr><w:r><w:rPr><w:rFonts w:ascii="Arial" w:hAnsi="Arial" w:cs="Arial"/><w:b/><w:bCs/><w:sz w:val="20"/><w:szCs w:val="20"/></w:rPr><w:t xml:space="preserve">Prüfungsort: </w:t></w:r></w:p></w:tc><w:tc><w:tcPr><w:tcW w:w="6753" w:type="dxa"/></w:tcPr><w:p><w:pPr><w:spacing w:line="360" w:lineRule="auto"/><w:rPr><w:rFonts w:ascii="Arial" w:hAnsi="Arial" w:cs="Arial"/><w:sz w:val="20"/><w:szCs w:val="20"/></w:rPr></w:pPr><w:r><w:rPr><w:rFonts w:ascii="Arial" w:hAnsi="Arial" w:cs="Arial"/><w:sz w:val="20"/><w:szCs w:val="20"/></w:rPr><w:t>inlingua Dortmund, Kampstr 32-34 (4.Etage), 44137 Dortmund</w:t></w:r></w:p></w:tc></w:tr></w:tbl><w:p><w:pPr><w:rPr><w:rFonts w:ascii="Arial" w:hAnsi="Arial" w:cs="Arial"/><w:sz w:val="20"/><w:szCs w:val="20"/></w:rPr></w:pPr></w:p><w:p><w:pPr><w:spacing w:line="480" w:lineRule="auto"/><w:rPr><w:rFonts w:ascii="Arial" w:hAnsi="Arial" w:cs="Arial"/><w:sz w:val="20"/><w:szCs w:val="20"/></w:rPr></w:pPr></w:p><w:p><w:pPr><w:spacing w:line="480" w:lineRule="auto"/><w:rPr><w:rFonts w:ascii="Arial" w:hAnsi="Arial" w:cs="Arial"/><w:color w:val="000000" w:themeColor="text1"/><w:sz w:val="20"/><w:szCs w:val="20"/><w:shd w:val="clear" w:color="auto" w:fill="FFFFFF"/></w:rPr></w:pPr><w:r><w:rPr><w:rFonts w:ascii="Arial" w:hAnsi="Arial" w:cs="Arial"/><w:b/><w:bCs/><w:sz w:val="20"/><w:szCs w:val="20"/><w:shd w:val="clear" w:color="auto" w:fill="FFFFFF"/></w:rPr><w:t xml:space="preserve">Ergebnis: Sie bekommen das Ergebnis in der Regel ca. 4 bis 6 Wochen nach dem Prüfungsdatum.</w:t></w:r></w:p><w:p><w:pPr><w:rPr><w:rFonts w:ascii="Arial" w:hAnsi="Arial" w:cs="Arial"/><w:sz w:val="20"/><w:szCs w:val="20"/></w:rPr></w:pPr></w:p><w:p><w:pPr><w:rPr><w:rFonts w:ascii="Arial" w:hAnsi="Arial" w:cs="Arial"/><w:noProof/><w:sz w:val="20"/><w:szCs w:val="20"/></w:rPr></w:pPr><w:r><w:rPr><w:noProof/></w:rPr><w:drawing><wp:anchor distT="0" distB="0" distL="114300" distR="114300" simplePos="0" relativeHeight="251658752" behindDoc="0" locked="0" layoutInCell="1" allowOverlap="1" wp14:anchorId="638E341F" wp14:editId="3E3CDE44"><wp:simplePos x="0" y="0"/><wp:positionH relativeFrom="column"><wp:posOffset>1886889</wp:posOffset></wp:positionH><wp:positionV relativeFrom="paragraph"><wp:posOffset>142113</wp:posOffset></wp:positionV><wp:extent cx="1038225" cy="1051560"/><wp:effectExtent l="0" t="0" r="0" b="0"/><wp:wrapSquare wrapText="bothSides"/><wp:docPr id="638499611" name="Grafik 1" descr="Ein Bild, das Zeichnung, Entwurf, Kinderkunst, Vogel enthält.&#xA;&#xA;Automatisch generierte Beschreibung"/><wp:cNvGraphicFramePr><a:graphicFrameLocks xmlns:a="http://schemas.openxmlformats.org/drawingml/2006/main" noChangeAspect="1"/></wp:cNvGraphicFramePr><a:graphic xmlns:a="http://schemas.openxmlformats.org/drawingml/2006/main"><a:graphicData uri="http://schemas.openxmlformats.org/drawingml/2006/picture"><pic:pic xmlns:pic="http://schemas.openxmlformats.org/drawingml/2006/picture"><pic:nvPicPr><pic:cNvPr id="638499611" name="Grafik 1" descr="Ein Bild, das Zeichnung, Entwurf, Kinderkunst, Vogel enthält.&#xA;&#xA;Automatisch generierte Beschreibung"/><pic:cNvPicPr><a:picLocks noChangeAspect="1" noChangeArrowheads="1"/></pic:cNvPicPr></pic:nvPicPr><pic:blipFill><a:blip r:embed="rId9" cstate="print"><a:extLst><a:ext uri="{28A0092B-C50C-407E-A947-70E740481C1C}"><a14:useLocalDpi xmlns:a14="http://schemas.microsoft.com/office/drawing/2010/main" val="0"/></a:ext></a:extLst></a:blip><a:srcRect/><a:stretch><a:fillRect/></a:stretch></pic:blipFill><pic:spPr bwMode="auto"><a:xfrm><a:off x="0" y="0"/><a:ext cx="1038225" cy="1051560"/></a:xfrm><a:prstGeom prst="rect"><a:avLst/></a:prstGeom><a:noFill/><a:ln><a:noFill/></a:ln></pic:spPr></pic:pic></a:graphicData></a:graphic><wp14:sizeRelH relativeFrom="margin"><wp14:pctWidth>0</wp14:pctWidth></wp14:sizeRelH><wp14:sizeRelV relativeFrom="margin"><wp14:pctHeight>0</wp14:pctHeight></wp14:sizeRelV></wp:anchor></w:drawing></w:r></w:p><w:p><w:pPr><w:rPr><w:rFonts w:ascii="Arial" w:hAnsi="Arial" w:cs="Arial"/><w:noProof/><w:sz w:val="20"/><w:szCs w:val="20"/></w:rPr></w:pPr></w:p><w:p><w:r><w:rPr><w:rFonts w:ascii="Arial" w:hAnsi="Arial" w:cs="Arial"/><w:sz w:val="20"/><w:szCs w:val="20"/></w:rPr><w:t>Mit freundlichen Grüßen </w:t></w:r></w:p><w:p/><w:p><w:r><w:t xml:space="preserve">Axel Bolz </w:t></w:r></w:p><w:p><w:pPr><w:rPr><w:rFonts w:ascii="Arial" w:hAnsi="Arial" w:cs="Arial"/><w:sz w:val="20"/><w:szCs w:val="20"/></w:rPr></w:pPr></w:p><w:p><w:pPr><w:rPr><w:rFonts w:ascii="Arial" w:hAnsi="Arial" w:cs="Arial"/><w:sz w:val="20"/><w:szCs w:val="20"/></w:rPr></w:pPr><w:r><w:rPr><w:rFonts w:ascii="Arial" w:hAnsi="Arial" w:cs="Arial"/><w:sz w:val="20"/><w:szCs w:val="20"/></w:rPr><w:t xml:space="preserve">Unterschrift &amp; Stempel </w:t></w:r></w:p><w:p><w:pPr><w:rPr><w:rFonts w:ascii="Arial" w:hAnsi="Arial" w:cs="Arial"/><w:sz w:val="20"/><w:szCs w:val="20"/></w:rPr></w:pPr></w:p><w:sectPr><w:headerReference w:type="default" r:id="rId10"/><w:footerReference w:type="default" r:id="rId11"/><w:pgSz w:w="11906" w:h="16838"/><w:pgMar w:top="1440" w:right="1440" w:bottom="1440" w:left="1440" w:header="708" w:footer="708" w:gutter="0"/><w:cols w:space="708"/><w:docGrid w:linePitch="360"/></w:sectPr></w:body></w:document>
 </file>
 
 <file path=word/endnotes.xml><?xml version="1.0" encoding="utf-8"?>
@@ -221,16 +221,7 @@
               <w:sz w:val="16"/>
               <w:szCs w:val="16"/>
             </w:rPr>
-            <w:t>Bank</w:t>
-          </w:r>
-          <w:bookmarkStart w:id="1" w:name="_Hlk103888684"/>
-          <w:r>
-            <w:rPr>
-              <w:rFonts w:ascii="Arial" w:hAnsi="Arial" w:cs="Arial"/>
-              <w:sz w:val="16"/>
-              <w:szCs w:val="16"/>
-            </w:rPr>
-            <w:t>: Commerzbank Dortmund</w:t>
+            <w:t>Bank: Commerzbank Dortmund</w:t>
           </w:r>
         </w:p>
         <w:p>
@@ -268,7 +259,6 @@
             </w:rPr>
             <w:t>SWIFT/BIC: COBADEFF440</w:t>
           </w:r>
-          <w:bookmarkEnd w:id="1"/>
         </w:p>
       </w:tc>
       <w:tc>

</xml_diff>

<commit_message>
Strip drawings/pict/hyperlink wrappers during upload cleaning and generation cleaning
cgen-94eccd156fee45eabc37625867376ac3
</commit_message>
<xml_diff>
--- a/data/docs/templates/registration.docx
+++ b/data/docs/templates/registration.docx
@@ -1,6 +1,6 @@
 
 <file path=word/document.xml><?xml version="1.0" encoding="UTF-8" standalone="yes"?>
-<w:document xmlns:wpc="http://schemas.microsoft.com/office/word/2010/wordprocessingCanvas" xmlns:cx="http://schemas.microsoft.com/office/drawing/2014/chartex" xmlns:cx1="http://schemas.microsoft.com/office/drawing/2015/9/8/chartex" xmlns:cx2="http://schemas.microsoft.com/office/drawing/2015/10/21/chartex" xmlns:cx3="http://schemas.microsoft.com/office/drawing/2016/5/9/chartex" xmlns:cx4="http://schemas.microsoft.com/office/drawing/2016/5/10/chartex" xmlns:cx5="http://schemas.microsoft.com/office/drawing/2016/5/11/chartex" xmlns:cx6="http://schemas.microsoft.com/office/drawing/2016/5/12/chartex" xmlns:cx7="http://schemas.microsoft.com/office/drawing/2016/5/13/chartex" xmlns:cx8="http://schemas.microsoft.com/office/drawing/2016/5/14/chartex" xmlns:mc="http://schemas.openxmlformats.org/markup-compatibility/2006" xmlns:aink="http://schemas.microsoft.com/office/drawing/2016/ink" xmlns:am3d="http://schemas.microsoft.com/office/drawing/2017/model3d" xmlns:o="urn:schemas-microsoft-com:office:office" xmlns:oel="http://schemas.microsoft.com/office/2019/extlst" xmlns:r="http://schemas.openxmlformats.org/officeDocument/2006/relationships" xmlns:m="http://schemas.openxmlformats.org/officeDocument/2006/math" xmlns:v="urn:schemas-microsoft-com:vml" xmlns:wp14="http://schemas.microsoft.com/office/word/2010/wordprocessingDrawing" xmlns:wp="http://schemas.openxmlformats.org/drawingml/2006/wordprocessingDrawing" xmlns:w10="urn:schemas-microsoft-com:office:word" xmlns:w="http://schemas.openxmlformats.org/wordprocessingml/2006/main" xmlns:w14="http://schemas.microsoft.com/office/word/2010/wordml" xmlns:w15="http://schemas.microsoft.com/office/word/2012/wordml" xmlns:w16cex="http://schemas.microsoft.com/office/word/2018/wordml/cex" xmlns:w16cid="http://schemas.microsoft.com/office/word/2016/wordml/cid" xmlns:w16="http://schemas.microsoft.com/office/word/2018/wordml" xmlns:w16du="http://schemas.microsoft.com/office/word/2023/wordml/word16du" xmlns:w16sdtdh="http://schemas.microsoft.com/office/word/2020/wordml/sdtdatahash" xmlns:w16sdtfl="http://schemas.microsoft.com/office/word/2024/wordml/sdtformatlock" xmlns:w16se="http://schemas.microsoft.com/office/word/2015/wordml/symex" xmlns:wpg="http://schemas.microsoft.com/office/word/2010/wordprocessingGroup" xmlns:wpi="http://schemas.microsoft.com/office/word/2010/wordprocessingInk" xmlns:wne="http://schemas.microsoft.com/office/word/2006/wordml" xmlns:wps="http://schemas.microsoft.com/office/word/2010/wordprocessingShape" mc:Ignorable="w14 w15 w16se w16cid w16 w16cex w16sdtdh w16sdtfl w16du wp14"><w:body><w:p/><w:p><w:r><w:rPr><w:noProof/></w:rPr><w:pict><v:shapetype w14:anchorId="24C1C164" id="_x0000_t202" coordsize="21600,21600" o:spt="202" path="m,l,21600r21600,l21600,xe"><v:stroke joinstyle="miter"/><v:path gradientshapeok="t" o:connecttype="rect"/></v:shapetype><v:shape id="Textfeld 3" o:spid="_x0000_s1026" type="#_x0000_t202" style="position:absolute;margin-left:0;margin-top:1.05pt;width:276.75pt;height:51.7pt;z-index:251656704;visibility:visible;mso-wrap-style:square;mso-width-percent:0;mso-height-percent:0;mso-wrap-distance-left:9pt;mso-wrap-distance-top:0;mso-wrap-distance-right:9pt;mso-wrap-distance-bottom:0;mso-position-horizontal:left;mso-position-horizontal-relative:margin;mso-position-vertical:absolute;mso-position-vertical-relative:text;mso-width-percent:0;mso-height-percent:0;mso-width-relative:page;mso-height-relative:page;v-text-anchor:top" o:gfxdata="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" filled="f" stroked="f"><v:textbox><w:txbxContent><w:p><w:pPr><w:rPr><w:rFonts w:ascii="Arial" w:hAnsi="Arial" w:cs="Arial"/><w:sz w:val="16"/><w:szCs w:val="16"/><w:u w:val="single"/></w:rPr></w:pPr><w:r><w:rPr><w:rFonts w:ascii="Arial" w:hAnsi="Arial" w:cs="Arial"/><w:sz w:val="16"/><w:szCs w:val="16"/><w:u w:val="single"/></w:rPr><w:t>inlingua Dortmund, Kampstr 32-34 ,44137 Dortmund</w:t></w:r></w:p><w:p><w:pPr><w:rPr><w:rFonts w:ascii="Arial" w:hAnsi="Arial" w:cs="Arial"/><w:sz w:val="16"/><w:szCs w:val="16"/><w:u w:val="single"/></w:rPr></w:pPr></w:p><w:p><w:pPr><w:rPr><w:rFonts w:ascii="Arial" w:hAnsi="Arial" w:cs="Arial"/><w:sz w:val="20"/><w:szCs w:val="20"/><w:u w:val="single"/></w:rPr></w:pPr></w:p><w:p><w:pPr><w:rPr><w:rFonts w:ascii="Arial" w:hAnsi="Arial" w:cs="Arial"/></w:rPr></w:pPr><w:r><w:rPr><w:rFonts w:ascii="Arial" w:hAnsi="Arial" w:cs="Arial"/></w:rPr><w:t>Frau/Herr</w:t></w:r></w:p><w:p><w:pPr><w:rPr><w:rFonts w:ascii="Arial" w:hAnsi="Arial" w:cs="Arial"/></w:rPr></w:pPr></w:p></w:txbxContent></v:textbox><w10:wrap anchorx="margin"/></v:shape></w:pict></w:r></w:p><w:p/><w:p><w:pPr><w:tabs><w:tab w:val="left" w:pos="3247"/></w:tabs><w:rPr><w:rFonts w:asciiTheme="minorBidi" w:hAnsiTheme="minorBidi" w:cstheme="minorBidi"/></w:rPr></w:pPr><w:r><w:rPr><w:noProof/></w:rPr><w:pict><v:shape w14:anchorId="7B83CFFF" id="Textfeld 2" o:spid="_x0000_s1027" type="#_x0000_t202" style="position:absolute;margin-left:310.5pt;margin-top:.6pt;width:167.65pt;height:79.9pt;z-index:251657728;visibility:visible;mso-wrap-style:square;mso-width-percent:0;mso-height-percent:0;mso-wrap-distance-left:9pt;mso-wrap-distance-top:0;mso-wrap-distance-right:9pt;mso-wrap-distance-bottom:0;mso-position-horizontal:absolute;mso-position-horizontal-relative:text;mso-position-vertical:absolute;mso-position-vertical-relative:text;mso-width-percent:0;mso-height-percent:0;mso-width-relative:page;mso-height-relative:page;v-text-anchor:top" o:gfxdata="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" filled="f" stroked="f"><v:textbox><w:txbxContent><w:p><w:pPr><w:pStyle w:val="Footer"/><w:rPr><w:rFonts w:ascii="Arial" w:hAnsi="Arial" w:cs="Arial"/><w:b/><w:bCs/><w:sz w:val="18"/><w:szCs w:val="18"/></w:rPr></w:pPr><w:r><w:rPr><w:rFonts w:ascii="Arial" w:hAnsi="Arial" w:cs="Arial"/><w:b/><w:bCs/><w:sz w:val="18"/><w:szCs w:val="18"/></w:rPr><w:t>inlingua Sprachschule Dortmund</w:t></w:r></w:p><w:p><w:pPr><w:pStyle w:val="Footer"/><w:rPr><w:rFonts w:ascii="Arial" w:hAnsi="Arial" w:cs="Arial"/><w:sz w:val="18"/><w:szCs w:val="18"/></w:rPr></w:pPr><w:r><w:rPr><w:rFonts w:ascii="Arial" w:hAnsi="Arial" w:cs="Arial"/><w:sz w:val="18"/><w:szCs w:val="18"/></w:rPr><w:t xml:space="preserve">Bolz &amp; Ibrahim GbR </w:t></w:r></w:p><w:p><w:pPr><w:pStyle w:val="Footer"/><w:rPr><w:rFonts w:ascii="Arial" w:hAnsi="Arial" w:cs="Arial"/><w:sz w:val="18"/><w:szCs w:val="18"/></w:rPr></w:pPr><w:r><w:rPr><w:rFonts w:ascii="Arial" w:hAnsi="Arial" w:cs="Arial"/><w:sz w:val="18"/><w:szCs w:val="18"/></w:rPr><w:t>Kampstraße 32-34</w:t></w:r></w:p><w:p><w:pPr><w:rPr><w:rFonts w:ascii="Arial" w:hAnsi="Arial" w:cs="Arial"/><w:sz w:val="18"/><w:szCs w:val="18"/></w:rPr></w:pPr><w:r><w:rPr><w:rFonts w:ascii="Arial" w:hAnsi="Arial" w:cs="Arial"/><w:sz w:val="18"/><w:szCs w:val="18"/></w:rPr><w:t>44137 Dortmund</w:t></w:r></w:p><w:p><w:pPr><w:pStyle w:val="Footer"/><w:rPr><w:rFonts w:ascii="Arial" w:hAnsi="Arial" w:cs="Arial"/><w:sz w:val="18"/><w:szCs w:val="18"/></w:rPr></w:pPr><w:r><w:rPr><w:rFonts w:ascii="Arial" w:hAnsi="Arial" w:cs="Arial"/><w:sz w:val="18"/><w:szCs w:val="18"/></w:rPr><w:t xml:space="preserve">E-Mail: </w:t></w:r><w:hyperlink r:id="rId8" w:history="1"><w:r><w:rPr><w:rStyle w:val="Hyperlink"/><w:rFonts w:ascii="Arial" w:hAnsi="Arial" w:cs="Arial"/><w:sz w:val="18"/><w:szCs w:val="18"/></w:rPr><w:t>telc@inlinguadortmund.de</w:t></w:r></w:hyperlink></w:p><w:p><w:pPr><w:pStyle w:val="Footer"/><w:rPr><w:rFonts w:ascii="Arial" w:hAnsi="Arial" w:cs="Arial"/><w:sz w:val="18"/><w:szCs w:val="18"/></w:rPr></w:pPr><w:r><w:rPr><w:rFonts w:ascii="Arial" w:hAnsi="Arial" w:cs="Arial"/><w:sz w:val="18"/><w:szCs w:val="18"/></w:rPr><w:t>Tel.: +49 231 14 99 66</w:t></w:r></w:p><w:p><w:pPr><w:rPr><w:rFonts w:ascii="Arial" w:hAnsi="Arial" w:cs="Arial"/><w:sz w:val="18"/><w:szCs w:val="18"/></w:rPr></w:pPr><w:r><w:rPr><w:rFonts w:ascii="Arial" w:hAnsi="Arial" w:cs="Arial"/><w:sz w:val="18"/><w:szCs w:val="18"/></w:rPr><w:t>Webseite: www.inlinguadortmund.de</w:t></w:r></w:p></w:txbxContent></v:textbox></v:shape></w:pict></w:r><w:r><w:br/></w:r><w:r><w:br/></w:r><w:r><w:rPr><w:rFonts w:asciiTheme="minorBidi" w:hAnsiTheme="minorBidi" w:cstheme="minorBidi"/></w:rPr><w:t xml:space="preserve">  {{firstName}}{{lastName}}</w:t></w:r></w:p><w:p><w:pPr><w:tabs><w:tab w:val="left" w:pos="3247"/></w:tabs><w:rPr><w:rFonts w:asciiTheme="minorBidi" w:hAnsiTheme="minorBidi" w:cstheme="minorBidi"/></w:rPr></w:pPr><w:r><w:rPr><w:rFonts w:asciiTheme="minorBidi" w:hAnsiTheme="minorBidi" w:cstheme="minorBidi"/></w:rPr><w:t xml:space="preserve">  {{address1}}</w:t></w:r></w:p><w:p><w:pPr><w:tabs><w:tab w:val="left" w:pos="3247"/></w:tabs><w:rPr><w:rFonts w:asciiTheme="minorBidi" w:hAnsiTheme="minorBidi" w:cstheme="minorBidi"/></w:rPr></w:pPr><w:r><w:rPr><w:rFonts w:asciiTheme="minorBidi" w:hAnsiTheme="minorBidi" w:cstheme="minorBidi"/></w:rPr><w:t xml:space="preserve">  {{zip}}{{city}}</w:t></w:r></w:p><w:p><w:pPr><w:tabs><w:tab w:val="left" w:pos="3247"/></w:tabs><w:jc w:val="right"/><w:rPr><w:rFonts w:ascii="Arial" w:hAnsi="Arial" w:cs="Arial"/><w:sz w:val="22"/><w:szCs w:val="22"/></w:rPr></w:pPr></w:p><w:p><w:pPr><w:tabs><w:tab w:val="left" w:pos="3247"/></w:tabs><w:jc w:val="right"/><w:rPr><w:rFonts w:ascii="Arial" w:hAnsi="Arial" w:cs="Arial"/><w:color w:val="000000" w:themeColor="text1"/><w:sz w:val="20"/><w:szCs w:val="20"/></w:rPr></w:pPr><w:r><w:rPr><w:rFonts w:ascii="Arial" w:hAnsi="Arial" w:cs="Arial"/><w:color w:val="000000" w:themeColor="text1"/><w:sz w:val="22"/><w:szCs w:val="22"/></w:rPr><w:t xml:space="preserve">         Datum: {{docDate}}</w:r></w:p><w:p><w:pPr><w:rPr><w:rFonts w:ascii="Arial" w:hAnsi="Arial" w:cs="Arial"/><w:color w:val="000000" w:themeColor="text1"/><w:sz w:val="22"/><w:szCs w:val="22"/></w:rPr></w:pPr></w:p><w:p><w:pPr><w:rPr><w:rFonts w:ascii="Arial" w:hAnsi="Arial" w:cs="Arial"/><w:b/><w:bCs/><w:color w:val="000000" w:themeColor="text1"/></w:rPr></w:pPr></w:p><w:p><w:pPr><w:rPr><w:rFonts w:ascii="Arial" w:hAnsi="Arial" w:cs="Arial"/><w:b/><w:bCs/><w:color w:val="000000" w:themeColor="text1"/><w:sz w:val="22"/><w:szCs w:val="22"/></w:rPr></w:pPr><w:r><w:rPr><w:rFonts w:ascii="Arial" w:hAnsi="Arial" w:cs="Arial"/><w:b/><w:bCs/><w:color w:val="000000" w:themeColor="text1"/><w:sz w:val="22"/><w:szCs w:val="22"/></w:rPr><w:t>Anmeldebestätigung für telc Deutsch Sprachprüfung </w:t></w:r></w:p><w:p><w:pPr><w:rPr><w:rFonts w:ascii="Arial" w:hAnsi="Arial" w:cs="Arial"/><w:color w:val="000000" w:themeColor="text1"/><w:sz w:val="22"/><w:szCs w:val="22"/></w:rPr></w:pPr></w:p><w:p><w:pPr><w:rPr><w:rFonts w:ascii="Arial" w:hAnsi="Arial" w:cs="Arial"/><w:b/><w:bCs/><w:color w:val="000000" w:themeColor="text1"/></w:rPr></w:pPr></w:p><w:p><w:pPr><w:rPr><w:rFonts w:ascii="Arial" w:hAnsi="Arial" w:cs="Arial"/><w:sz w:val="20"/><w:szCs w:val="20"/></w:rPr></w:pPr><w:r><w:rPr><w:rFonts w:ascii="Arial" w:hAnsi="Arial" w:cs="Arial"/><w:color w:val="000000" w:themeColor="text1"/><w:sz w:val="20"/><w:szCs w:val="20"/></w:rPr><w:t>Sehr geehrte Frau/Herr {{lastName}},</w:t></w:r></w:p><w:p><w:pPr><w:rPr><w:rFonts w:ascii="Arial" w:hAnsi="Arial" w:cs="Arial"/><w:color w:val="000000" w:themeColor="text1"/><w:sz w:val="20"/><w:szCs w:val="20"/></w:rPr></w:pPr><w:r><w:rPr><w:rFonts w:ascii="Arial" w:hAnsi="Arial" w:cs="Arial"/><w:color w:val="000000" w:themeColor="text1"/><w:sz w:val="20"/><w:szCs w:val="20"/></w:rPr><w:t xml:space="preserve">vielen Dank für Ihre Anmeldung, die wir Ihnen gerne wie folgt bestätigen: </w:t></w:r></w:p><w:p><w:pPr><w:rPr><w:rFonts w:ascii="Arial" w:hAnsi="Arial" w:cs="Arial"/><w:sz w:val="20"/><w:szCs w:val="20"/></w:rPr></w:pPr></w:p><w:p><w:pPr><w:spacing w:line="276" w:lineRule="auto"/><w:rPr><w:rFonts w:ascii="Arial" w:hAnsi="Arial" w:cs="Arial"/><w:b/><w:bCs/><w:sz w:val="20"/><w:szCs w:val="20"/></w:rPr></w:pPr><w:r><w:rPr><w:rFonts w:ascii="Arial" w:hAnsi="Arial" w:cs="Arial"/><w:b/><w:bCs/><w:sz w:val="20"/><w:szCs w:val="20"/></w:rPr><w:t>Teilnehmerangaben</w:t></w:r></w:p><w:tbl><w:tblPr><w:tblStyle w:val="TableGrid"/><w:tblW w:w="8912" w:type="dxa"/><w:tblInd w:w="108" w:type="dxa"/><w:tblLook w:val="04A0" w:firstRow="1" w:lastRow="0" w:firstColumn="1" w:lastColumn="0" w:noHBand="0" w:noVBand="1"/></w:tblPr><w:tblGrid><w:gridCol w:w="1692"/><w:gridCol w:w="3532"/><w:gridCol w:w="1650"/><w:gridCol w:w="2038"/></w:tblGrid><w:tr><w:tc><w:tcPr><w:tcW w:w="1705" w:type="dxa"/></w:tcPr><w:p><w:pPr><w:spacing w:line="360" w:lineRule="auto"/><w:rPr><w:rFonts w:ascii="Arial" w:hAnsi="Arial" w:cs="Arial"/><w:b/><w:bCs/><w:sz w:val="20"/><w:szCs w:val="20"/></w:rPr></w:pPr><w:r><w:rPr><w:rFonts w:ascii="Arial" w:hAnsi="Arial" w:cs="Arial"/><w:b/><w:bCs/><w:sz w:val="20"/><w:szCs w:val="20"/></w:rPr><w:t>Name:</w:t></w:r></w:p></w:tc><w:tc><w:tcPr><w:tcW w:w="3569" w:type="dxa"/></w:tcPr><w:p><w:pPr><w:rPr><w:rFonts w:ascii="Arial" w:hAnsi="Arial" w:cs="Arial"/><w:sz w:val="20"/><w:szCs w:val="20"/></w:rPr></w:pPr><w:r><w:rPr><w:rFonts w:ascii="Arial" w:hAnsi="Arial" w:cs="Arial"/><w:sz w:val="20"/><w:szCs w:val="20"/></w:rPr><w:t>{{firstName}}{{lastName}}</w:t></w:r></w:p></w:tc><w:tc><w:tcPr><w:tcW w:w="1559" w:type="dxa"/></w:tcPr><w:p><w:pPr><w:spacing w:line="360" w:lineRule="auto"/><w:rPr><w:rFonts w:ascii="Arial" w:hAnsi="Arial" w:cs="Arial"/><w:b/><w:bCs/><w:color w:val="000000" w:themeColor="text1"/><w:sz w:val="20"/><w:szCs w:val="20"/></w:rPr></w:pPr><w:r><w:rPr><w:rFonts w:ascii="Arial" w:hAnsi="Arial" w:cs="Arial"/><w:b/><w:bCs/><w:color w:val="000000" w:themeColor="text1"/><w:sz w:val="20"/><w:szCs w:val="20"/></w:rPr><w:t>Geburtsdatum:</w:t></w:r></w:p></w:tc><w:tc><w:tcPr><w:tcW w:w="2079" w:type="dxa"/></w:tcPr><w:p><w:pPr><w:spacing w:line="360" w:lineRule="auto"/><w:ind w:left="921" w:hanging="921"/><w:rPr><w:rFonts w:ascii="Arial" w:hAnsi="Arial" w:cs="Arial"/><w:color w:val="FF0000"/><w:sz w:val="20"/><w:szCs w:val="20"/></w:rPr></w:pPr><w:r><w:rPr><w:rFonts w:ascii="Arial" w:hAnsi="Arial" w:cs="Arial"/><w:sz w:val="20"/><w:szCs w:val="20"/></w:rPr><w:t>{{dob}}</w:t></w:r></w:p></w:tc></w:tr><w:tr><w:tc><w:tcPr><w:tcW w:w="1705" w:type="dxa"/></w:tcPr><w:p><w:pPr><w:spacing w:line="360" w:lineRule="auto"/><w:rPr><w:rFonts w:ascii="Arial" w:hAnsi="Arial" w:cs="Arial"/><w:b/><w:bCs/><w:sz w:val="20"/><w:szCs w:val="20"/></w:rPr></w:pPr><w:r><w:rPr><w:rFonts w:ascii="Arial" w:hAnsi="Arial" w:cs="Arial"/><w:b/><w:bCs/><w:sz w:val="20"/><w:szCs w:val="20"/></w:rPr><w:t>Nationalität</w:t></w:r></w:p></w:tc><w:tc><w:tcPr><w:tcW w:w="7207" w:type="dxa"/><w:gridSpan w:val="3"/></w:tcPr><w:p><w:pPr><w:tabs><w:tab w:val="left" w:pos="1500"/></w:tabs><w:spacing w:line="360" w:lineRule="auto"/><w:rPr><w:rFonts w:ascii="Arial" w:hAnsi="Arial" w:cs="Arial"/><w:sz w:val="20"/><w:szCs w:val="20"/></w:rPr></w:pPr><w:r><w:rPr><w:rFonts w:ascii="Arial" w:hAnsi="Arial" w:cs="Arial"/><w:sz w:val="20"/><w:szCs w:val="20"/></w:rPr><w:t>{{nationality}}</w:t></w:r></w:p></w:tc></w:tr><w:tr><w:trPr><w:trHeight w:val="629"/></w:trPr><w:tc><w:tcPr><w:tcW w:w="1705" w:type="dxa"/></w:tcPr><w:p><w:pPr><w:spacing w:line="360" w:lineRule="auto"/><w:rPr><w:rFonts w:ascii="Arial" w:hAnsi="Arial" w:cs="Arial"/><w:b/><w:bCs/><w:sz w:val="20"/><w:szCs w:val="20"/></w:rPr></w:pPr><w:r><w:rPr><w:rFonts w:ascii="Arial" w:hAnsi="Arial" w:cs="Arial"/><w:b/><w:bCs/><w:sz w:val="20"/><w:szCs w:val="20"/></w:rPr><w:t>E-Mail-Adresse oder Tel.: </w:t></w:r></w:p></w:tc><w:tc><w:tcPr><w:tcW w:w="7207" w:type="dxa"/><w:gridSpan w:val="3"/></w:tcPr><w:p><w:pPr><w:rPr><w:rFonts w:ascii="Arial" w:hAnsi="Arial" w:cs="Arial"/><w:color w:val="000000" w:themeColor="text1"/><w:sz w:val="20"/><w:szCs w:val="20"/></w:rPr></w:pPr><w:r><w:rPr><w:rFonts w:ascii="Arial" w:hAnsi="Arial" w:cs="Arial"/><w:color w:val="000000" w:themeColor="text1"/><w:sz w:val="20"/><w:szCs w:val="20"/></w:rPr><w:t>{{email}}</w:t></w:r></w:p></w:tc></w:tr><w:tr><w:tc><w:tcPr><w:tcW w:w="1705" w:type="dxa"/></w:tcPr><w:p><w:pPr><w:spacing w:line="360" w:lineRule="auto"/><w:rPr><w:rFonts w:ascii="Arial" w:hAnsi="Arial" w:cs="Arial"/><w:b/><w:bCs/><w:sz w:val="20"/><w:szCs w:val="20"/></w:rPr></w:pPr></w:p></w:tc><w:tc><w:tcPr><w:tcW w:w="7207" w:type="dxa"/><w:gridSpan w:val="3"/></w:tcPr><w:p><w:pPr><w:spacing w:line="360" w:lineRule="auto"/><w:rPr><w:rFonts w:ascii="Arial" w:hAnsi="Arial" w:cs="Arial"/><w:color w:val="000000" w:themeColor="text1"/><w:sz w:val="20"/><w:szCs w:val="20"/></w:rPr></w:pPr></w:p></w:tc></w:tr></w:tbl><w:p><w:pPr><w:rPr><w:rFonts w:ascii="Arial" w:hAnsi="Arial" w:cs="Arial"/><w:sz w:val="20"/><w:szCs w:val="20"/></w:rPr></w:pPr></w:p><w:p><w:pPr><w:spacing w:line="276" w:lineRule="auto"/><w:rPr><w:rFonts w:ascii="Arial" w:hAnsi="Arial" w:cs="Arial"/><w:b/><w:bCs/><w:sz w:val="20"/><w:szCs w:val="20"/></w:rPr></w:pPr><w:r><w:rPr><w:rFonts w:ascii="Arial" w:hAnsi="Arial" w:cs="Arial"/><w:b/><w:bCs/><w:sz w:val="20"/><w:szCs w:val="20"/></w:rPr><w:t>Prüfungsangaben</w:t></w:r></w:p><w:tbl><w:tblPr><w:tblStyle w:val="TableGrid"/><w:tblW w:w="0" w:type="auto"/><w:tblInd w:w="108" w:type="dxa"/><w:tblLook w:val="04A0" w:firstRow="1" w:lastRow="0" w:firstColumn="1" w:lastColumn="0" w:noHBand="0" w:noVBand="1"/></w:tblPr><w:tblGrid><w:gridCol w:w="2155"/><w:gridCol w:w="6753"/></w:tblGrid><w:tr><w:tc><w:tcPr><w:tcW w:w="2155" w:type="dxa"/></w:tcPr><w:p><w:pPr><w:spacing w:line="360" w:lineRule="auto"/><w:rPr><w:rFonts w:ascii="Arial" w:hAnsi="Arial" w:cs="Arial"/><w:b/><w:bCs/><w:sz w:val="20"/><w:szCs w:val="20"/></w:rPr></w:pPr><w:r><w:rPr><w:rFonts w:ascii="Arial" w:hAnsi="Arial" w:cs="Arial"/><w:b/><w:bCs/><w:sz w:val="20"/><w:szCs w:val="20"/></w:rPr><w:t>Prüfungstyp:</w:t></w:r></w:p></w:tc><w:tc><w:tcPr><w:tcW w:w="6753" w:type="dxa"/></w:tcPr><w:p><w:pPr><w:spacing w:line="360" w:lineRule="auto"/><w:rPr><w:rFonts w:ascii="Arial" w:hAnsi="Arial" w:cs="Arial"/><w:sz w:val="20"/><w:szCs w:val="20"/><w:lang w:val="en-US"/></w:rPr></w:pPr><w:r><w:rPr><w:rFonts w:ascii="Arial" w:hAnsi="Arial" w:cs="Arial"/><w:sz w:val="20"/><w:szCs w:val="20"/><w:lang w:val="en-US"/></w:rPr><w:t>{{examKind}}</w:t></w:r></w:p></w:tc></w:tr><w:tr><w:trPr><w:trHeight w:val="503"/></w:trPr><w:tc><w:tcPr><w:tcW w:w="2155" w:type="dxa"/></w:tcPr><w:p><w:pPr><w:spacing w:line="360" w:lineRule="auto"/><w:rPr><w:rFonts w:ascii="Arial" w:hAnsi="Arial" w:cs="Arial"/><w:b/><w:bCs/><w:sz w:val="20"/><w:szCs w:val="20"/></w:rPr></w:pPr><w:r><w:rPr><w:rFonts w:ascii="Arial" w:hAnsi="Arial" w:cs="Arial"/><w:b/><w:bCs/><w:sz w:val="20"/><w:szCs w:val="20"/></w:rPr><w:t>Prüfungsdatum:</w:t></w:r></w:p></w:tc><w:tc><w:tcPr><w:tcW w:w="6753" w:type="dxa"/></w:tcPr><w:p><w:pPr><w:spacing w:line="360" w:lineRule="auto"/><w:rPr><w:rFonts w:ascii="Arial" w:hAnsi="Arial" w:cs="Arial"/><w:b/><w:bCs/><w:color w:val="000000" w:themeColor="text1"/><w:sz w:val="20"/><w:szCs w:val="20"/></w:rPr></w:pPr><w:r><w:rPr><w:rFonts w:ascii="Arial" w:hAnsi="Arial" w:cs="Arial"/><w:b/><w:bCs/><w:color w:val="000000" w:themeColor="text1"/><w:sz w:val="20"/><w:szCs w:val="20"/></w:rPr><w:t xml:space="preserve">am {{examDate}} um </w:t></w:r></w:p></w:tc></w:tr><w:tr><w:tc><w:tcPr><w:tcW w:w="2155" w:type="dxa"/></w:tcPr><w:p><w:pPr><w:spacing w:line="360" w:lineRule="auto"/><w:rPr><w:rFonts w:ascii="Arial" w:hAnsi="Arial" w:cs="Arial"/><w:b/><w:bCs/><w:sz w:val="20"/><w:szCs w:val="20"/></w:rPr></w:pPr><w:r><w:rPr><w:rFonts w:ascii="Arial" w:hAnsi="Arial" w:cs="Arial"/><w:b/><w:bCs/><w:sz w:val="20"/><w:szCs w:val="20"/></w:rPr><w:t>Preis:</w:t></w:r></w:p></w:tc><w:tc><w:tcPr><w:tcW w:w="6753" w:type="dxa"/></w:tcPr><w:p><w:pPr><w:spacing w:line="360" w:lineRule="auto"/><w:rPr><w:rFonts w:ascii="Arial" w:hAnsi="Arial" w:cs="Arial"/><w:sz w:val="20"/><w:szCs w:val="20"/></w:rPr></w:pPr><w:r><w:rPr><w:rFonts w:ascii="Arial" w:hAnsi="Arial" w:cs="Arial"/><w:sz w:val="20"/><w:szCs w:val="20"/></w:rPr><w:t>{{price}} EURO</w:t></w:r></w:p></w:tc></w:tr><w:tr><w:tc><w:tcPr><w:tcW w:w="2155" w:type="dxa"/></w:tcPr><w:p><w:pPr><w:spacing w:line="360" w:lineRule="auto"/><w:rPr><w:rFonts w:ascii="Arial" w:hAnsi="Arial" w:cs="Arial"/><w:b/><w:bCs/><w:sz w:val="20"/><w:szCs w:val="20"/></w:rPr></w:pPr><w:r><w:rPr><w:rFonts w:ascii="Arial" w:hAnsi="Arial" w:cs="Arial"/><w:b/><w:bCs/><w:sz w:val="20"/><w:szCs w:val="20"/></w:rPr><w:t xml:space="preserve">Prüfungsort: </w:t></w:r></w:p></w:tc><w:tc><w:tcPr><w:tcW w:w="6753" w:type="dxa"/></w:tcPr><w:p><w:pPr><w:spacing w:line="360" w:lineRule="auto"/><w:rPr><w:rFonts w:ascii="Arial" w:hAnsi="Arial" w:cs="Arial"/><w:sz w:val="20"/><w:szCs w:val="20"/></w:rPr></w:pPr><w:r><w:rPr><w:rFonts w:ascii="Arial" w:hAnsi="Arial" w:cs="Arial"/><w:sz w:val="20"/><w:szCs w:val="20"/></w:rPr><w:t>inlingua Dortmund, Kampstr 32-34 (4.Etage), 44137 Dortmund</w:t></w:r></w:p></w:tc></w:tr></w:tbl><w:p><w:pPr><w:rPr><w:rFonts w:ascii="Arial" w:hAnsi="Arial" w:cs="Arial"/><w:sz w:val="20"/><w:szCs w:val="20"/></w:rPr></w:pPr></w:p><w:p><w:pPr><w:spacing w:line="480" w:lineRule="auto"/><w:rPr><w:rFonts w:ascii="Arial" w:hAnsi="Arial" w:cs="Arial"/><w:sz w:val="20"/><w:szCs w:val="20"/></w:rPr></w:pPr></w:p><w:p><w:pPr><w:spacing w:line="480" w:lineRule="auto"/><w:rPr><w:rFonts w:ascii="Arial" w:hAnsi="Arial" w:cs="Arial"/><w:color w:val="000000" w:themeColor="text1"/><w:sz w:val="20"/><w:szCs w:val="20"/><w:shd w:val="clear" w:color="auto" w:fill="FFFFFF"/></w:rPr></w:pPr><w:r><w:rPr><w:rFonts w:ascii="Arial" w:hAnsi="Arial" w:cs="Arial"/><w:b/><w:bCs/><w:sz w:val="20"/><w:szCs w:val="20"/><w:shd w:val="clear" w:color="auto" w:fill="FFFFFF"/></w:rPr><w:t xml:space="preserve">Ergebnis: Sie bekommen das Ergebnis in der Regel ca. 4 bis 6 Wochen nach dem Prüfungsdatum.</w:t></w:r></w:p><w:p><w:pPr><w:rPr><w:rFonts w:ascii="Arial" w:hAnsi="Arial" w:cs="Arial"/><w:sz w:val="20"/><w:szCs w:val="20"/></w:rPr></w:pPr></w:p><w:p><w:pPr><w:rPr><w:rFonts w:ascii="Arial" w:hAnsi="Arial" w:cs="Arial"/><w:noProof/><w:sz w:val="20"/><w:szCs w:val="20"/></w:rPr></w:pPr><w:r><w:rPr><w:noProof/></w:rPr><w:drawing><wp:anchor distT="0" distB="0" distL="114300" distR="114300" simplePos="0" relativeHeight="251658752" behindDoc="0" locked="0" layoutInCell="1" allowOverlap="1" wp14:anchorId="638E341F" wp14:editId="3E3CDE44"><wp:simplePos x="0" y="0"/><wp:positionH relativeFrom="column"><wp:posOffset>1886889</wp:posOffset></wp:positionH><wp:positionV relativeFrom="paragraph"><wp:posOffset>142113</wp:posOffset></wp:positionV><wp:extent cx="1038225" cy="1051560"/><wp:effectExtent l="0" t="0" r="0" b="0"/><wp:wrapSquare wrapText="bothSides"/><wp:docPr id="638499611" name="Grafik 1" descr="Ein Bild, das Zeichnung, Entwurf, Kinderkunst, Vogel enthält.&#xA;&#xA;Automatisch generierte Beschreibung"/><wp:cNvGraphicFramePr><a:graphicFrameLocks xmlns:a="http://schemas.openxmlformats.org/drawingml/2006/main" noChangeAspect="1"/></wp:cNvGraphicFramePr><a:graphic xmlns:a="http://schemas.openxmlformats.org/drawingml/2006/main"><a:graphicData uri="http://schemas.openxmlformats.org/drawingml/2006/picture"><pic:pic xmlns:pic="http://schemas.openxmlformats.org/drawingml/2006/picture"><pic:nvPicPr><pic:cNvPr id="638499611" name="Grafik 1" descr="Ein Bild, das Zeichnung, Entwurf, Kinderkunst, Vogel enthält.&#xA;&#xA;Automatisch generierte Beschreibung"/><pic:cNvPicPr><a:picLocks noChangeAspect="1" noChangeArrowheads="1"/></pic:cNvPicPr></pic:nvPicPr><pic:blipFill><a:blip r:embed="rId9" cstate="print"><a:extLst><a:ext uri="{28A0092B-C50C-407E-A947-70E740481C1C}"><a14:useLocalDpi xmlns:a14="http://schemas.microsoft.com/office/drawing/2010/main" val="0"/></a:ext></a:extLst></a:blip><a:srcRect/><a:stretch><a:fillRect/></a:stretch></pic:blipFill><pic:spPr bwMode="auto"><a:xfrm><a:off x="0" y="0"/><a:ext cx="1038225" cy="1051560"/></a:xfrm><a:prstGeom prst="rect"><a:avLst/></a:prstGeom><a:noFill/><a:ln><a:noFill/></a:ln></pic:spPr></pic:pic></a:graphicData></a:graphic><wp14:sizeRelH relativeFrom="margin"><wp14:pctWidth>0</wp14:pctWidth></wp14:sizeRelH><wp14:sizeRelV relativeFrom="margin"><wp14:pctHeight>0</wp14:pctHeight></wp14:sizeRelV></wp:anchor></w:drawing></w:r></w:p><w:p><w:pPr><w:rPr><w:rFonts w:ascii="Arial" w:hAnsi="Arial" w:cs="Arial"/><w:noProof/><w:sz w:val="20"/><w:szCs w:val="20"/></w:rPr></w:pPr></w:p><w:p><w:r><w:rPr><w:rFonts w:ascii="Arial" w:hAnsi="Arial" w:cs="Arial"/><w:sz w:val="20"/><w:szCs w:val="20"/></w:rPr><w:t>Mit freundlichen Grüßen </w:t></w:r></w:p><w:p/><w:p><w:r><w:t xml:space="preserve">Axel Bolz </w:t></w:r></w:p><w:p><w:pPr><w:rPr><w:rFonts w:ascii="Arial" w:hAnsi="Arial" w:cs="Arial"/><w:sz w:val="20"/><w:szCs w:val="20"/></w:rPr></w:pPr></w:p><w:p><w:pPr><w:rPr><w:rFonts w:ascii="Arial" w:hAnsi="Arial" w:cs="Arial"/><w:sz w:val="20"/><w:szCs w:val="20"/></w:rPr></w:pPr><w:r><w:rPr><w:rFonts w:ascii="Arial" w:hAnsi="Arial" w:cs="Arial"/><w:sz w:val="20"/><w:szCs w:val="20"/></w:rPr><w:t xml:space="preserve">Unterschrift &amp; Stempel </w:t></w:r></w:p><w:p><w:pPr><w:rPr><w:rFonts w:ascii="Arial" w:hAnsi="Arial" w:cs="Arial"/><w:sz w:val="20"/><w:szCs w:val="20"/></w:rPr></w:pPr></w:p><w:sectPr><w:headerReference w:type="default" r:id="rId10"/><w:footerReference w:type="default" r:id="rId11"/><w:pgSz w:w="11906" w:h="16838"/><w:pgMar w:top="1440" w:right="1440" w:bottom="1440" w:left="1440" w:header="708" w:footer="708" w:gutter="0"/><w:cols w:space="708"/><w:docGrid w:linePitch="360"/></w:sectPr></w:body></w:document>
+<w:document xmlns:wpc="http://schemas.microsoft.com/office/word/2010/wordprocessingCanvas" xmlns:cx="http://schemas.microsoft.com/office/drawing/2014/chartex" xmlns:cx1="http://schemas.microsoft.com/office/drawing/2015/9/8/chartex" xmlns:cx2="http://schemas.microsoft.com/office/drawing/2015/10/21/chartex" xmlns:cx3="http://schemas.microsoft.com/office/drawing/2016/5/9/chartex" xmlns:cx4="http://schemas.microsoft.com/office/drawing/2016/5/10/chartex" xmlns:cx5="http://schemas.microsoft.com/office/drawing/2016/5/11/chartex" xmlns:cx6="http://schemas.microsoft.com/office/drawing/2016/5/12/chartex" xmlns:cx7="http://schemas.microsoft.com/office/drawing/2016/5/13/chartex" xmlns:cx8="http://schemas.microsoft.com/office/drawing/2016/5/14/chartex" xmlns:mc="http://schemas.openxmlformats.org/markup-compatibility/2006" xmlns:aink="http://schemas.microsoft.com/office/drawing/2016/ink" xmlns:am3d="http://schemas.microsoft.com/office/drawing/2017/model3d" xmlns:o="urn:schemas-microsoft-com:office:office" xmlns:oel="http://schemas.microsoft.com/office/2019/extlst" xmlns:r="http://schemas.openxmlformats.org/officeDocument/2006/relationships" xmlns:m="http://schemas.openxmlformats.org/officeDocument/2006/math" xmlns:v="urn:schemas-microsoft-com:vml" xmlns:wp14="http://schemas.microsoft.com/office/word/2010/wordprocessingDrawing" xmlns:wp="http://schemas.openxmlformats.org/drawingml/2006/wordprocessingDrawing" xmlns:w10="urn:schemas-microsoft-com:office:word" xmlns:w="http://schemas.openxmlformats.org/wordprocessingml/2006/main" xmlns:w14="http://schemas.microsoft.com/office/word/2010/wordml" xmlns:w15="http://schemas.microsoft.com/office/word/2012/wordml" xmlns:w16cex="http://schemas.microsoft.com/office/word/2018/wordml/cex" xmlns:w16cid="http://schemas.microsoft.com/office/word/2016/wordml/cid" xmlns:w16="http://schemas.microsoft.com/office/word/2018/wordml" xmlns:w16du="http://schemas.microsoft.com/office/word/2023/wordml/word16du" xmlns:w16sdtdh="http://schemas.microsoft.com/office/word/2020/wordml/sdtdatahash" xmlns:w16sdtfl="http://schemas.microsoft.com/office/word/2024/wordml/sdtformatlock" xmlns:w16se="http://schemas.microsoft.com/office/word/2015/wordml/symex" xmlns:wpg="http://schemas.microsoft.com/office/word/2010/wordprocessingGroup" xmlns:wpi="http://schemas.microsoft.com/office/word/2010/wordprocessingInk" xmlns:wne="http://schemas.microsoft.com/office/word/2006/wordml" xmlns:wps="http://schemas.microsoft.com/office/word/2010/wordprocessingShape" mc:Ignorable="w14 w15 w16se w16cid w16 w16cex w16sdtdh w16sdtfl w16du wp14"><w:body><w:p><w:pPr><w:rPr><w:rFonts w:ascii="Arial" w:hAnsi="Arial" w:cs="Arial"/><w:b/><w:bCs/><w:color w:val="000000" w:themeColor="text1"/><w:sz w:val="44"/><w:szCs w:val="44"/></w:rPr></w:pPr><w:r><w:rPr><w:rFonts w:ascii="Arial" w:hAnsi="Arial" w:cs="Arial"/><w:b/><w:bCs/><w:noProof/><w:sz w:val="44"/><w:szCs w:val="44"/></w:rPr><w:drawing><wp:anchor distT="0" distB="0" distL="114300" distR="114300" simplePos="0" relativeHeight="251663872" behindDoc="0" locked="0" layoutInCell="1" allowOverlap="1" wp14:anchorId="62C3A411" wp14:editId="3E036BB1"><wp:simplePos x="0" y="0"/><wp:positionH relativeFrom="page"><wp:posOffset>10160</wp:posOffset></wp:positionH><wp:positionV relativeFrom="paragraph"><wp:posOffset>-90170</wp:posOffset></wp:positionV><wp:extent cx="319405" cy="3813175"/><wp:effectExtent l="0" t="0" r="4445" b="0"/><wp:wrapNone/><wp:docPr id="114348710" name="Grafik 8"/><wp:cNvGraphicFramePr><a:graphicFrameLocks xmlns:a="http://schemas.openxmlformats.org/drawingml/2006/main" noChangeAspect="1"/></wp:cNvGraphicFramePr><a:graphic xmlns:a="http://schemas.openxmlformats.org/drawingml/2006/main"><a:graphicData uri="http://schemas.openxmlformats.org/drawingml/2006/picture"><pic:pic xmlns:pic="http://schemas.openxmlformats.org/drawingml/2006/picture"><pic:nvPicPr><pic:cNvPr id="0" name="Picture 5"/><pic:cNvPicPr><a:picLocks noChangeAspect="1" noChangeArrowheads="1"/></pic:cNvPicPr></pic:nvPicPr><pic:blipFill><a:blip r:embed="rId7" cstate="print"><a:extLst><a:ext uri="{28A0092B-C50C-407E-A947-70E740481C1C}"><a14:useLocalDpi xmlns:a14="http://schemas.microsoft.com/office/drawing/2010/main" val="0"/></a:ext></a:extLst></a:blip><a:srcRect/><a:stretch><a:fillRect/></a:stretch></pic:blipFill><pic:spPr bwMode="auto"><a:xfrm><a:off x="0" y="0"/><a:ext cx="319405" cy="3813175"/></a:xfrm><a:prstGeom prst="rect"><a:avLst/></a:prstGeom><a:noFill/><a:ln><a:noFill/></a:ln></pic:spPr></pic:pic></a:graphicData></a:graphic></wp:anchor></w:drawing></w:r></w:p><w:p><w:r><w:rPr><w:rFonts w:ascii="Arial" w:hAnsi="Arial" w:cs="Arial"/><w:b/><w:bCs/><w:noProof/><w:sz w:val="44"/><w:szCs w:val="44"/></w:rPr><w:drawing><wp:anchor distT="0" distB="0" distL="114300" distR="114300" simplePos="0" relativeHeight="251660800" behindDoc="0" locked="0" layoutInCell="1" allowOverlap="1" wp14:anchorId="4CEAF3DC" wp14:editId="0BE07C0B"><wp:simplePos x="0" y="0"/><wp:positionH relativeFrom="margin"><wp:posOffset>3906520</wp:posOffset></wp:positionH><wp:positionV relativeFrom="paragraph"><wp:posOffset>-298450</wp:posOffset></wp:positionV><wp:extent cx="2057400" cy="685165"/><wp:effectExtent l="0" t="0" r="0" b="635"/><wp:wrapNone/><wp:docPr id="60090156" name="Grafik 11" descr="A black background with a black square&#xA;&#xA;AI-generated content may be incorrect."/><wp:cNvGraphicFramePr><a:graphicFrameLocks xmlns:a="http://schemas.openxmlformats.org/drawingml/2006/main" noChangeAspect="1"/></wp:cNvGraphicFramePr><a:graphic xmlns:a="http://schemas.openxmlformats.org/drawingml/2006/main"><a:graphicData uri="http://schemas.openxmlformats.org/drawingml/2006/picture"><pic:pic xmlns:pic="http://schemas.openxmlformats.org/drawingml/2006/picture"><pic:nvPicPr><pic:cNvPr id="60090156" name="Grafik 11" descr="A black background with a black square&#xA;&#xA;AI-generated content may be incorrect."/><pic:cNvPicPr><a:picLocks noChangeAspect="1" noChangeArrowheads="1"/></pic:cNvPicPr></pic:nvPicPr><pic:blipFill><a:blip r:embed="rId8" cstate="print"><a:extLst><a:ext uri="{28A0092B-C50C-407E-A947-70E740481C1C}"><a14:useLocalDpi xmlns:a14="http://schemas.microsoft.com/office/drawing/2010/main" val="0"/></a:ext></a:extLst></a:blip><a:srcRect/><a:stretch><a:fillRect/></a:stretch></pic:blipFill><pic:spPr bwMode="auto"><a:xfrm><a:off x="0" y="0"/><a:ext cx="2057400" cy="685165"/></a:xfrm><a:prstGeom prst="rect"><a:avLst/></a:prstGeom><a:noFill/><a:ln><a:noFill/></a:ln></pic:spPr></pic:pic></a:graphicData></a:graphic><wp14:sizeRelH relativeFrom="margin"><wp14:pctWidth>0</wp14:pctWidth></wp14:sizeRelH><wp14:sizeRelV relativeFrom="margin"><wp14:pctHeight>0</wp14:pctHeight></wp14:sizeRelV></wp:anchor></w:drawing></w:r><w:r><w:rPr><w:rFonts w:ascii="Arial" w:hAnsi="Arial" w:cs="Arial"/><w:b/><w:bCs/><w:color w:val="000000" w:themeColor="text1"/><w:sz w:val="44"/><w:szCs w:val="44"/></w:rPr><w:t>Anmeldebestätigung</w:t></w:r></w:p><w:p><w:pPr><w:rPr><w:noProof/></w:rPr></w:pPr></w:p><w:p><w:pPr><w:rPr><w:rFonts w:ascii="Arial" w:hAnsi="Arial" w:cs="Arial"/><w:sz w:val="16"/><w:szCs w:val="16"/><w:u w:val="single"/></w:rPr></w:pPr><w:r><w:rPr><w:rFonts w:ascii="Arial" w:hAnsi="Arial" w:cs="Arial"/><w:sz w:val="16"/><w:szCs w:val="16"/><w:u w:val="single"/></w:rPr><w:t>inlingua Dortmund, Kampstr 32-34 ,44137 Dortmund</w:t></w:r></w:p><w:p><w:pPr><w:rPr><w:rFonts w:ascii="Arial" w:hAnsi="Arial" w:cs="Arial"/></w:rPr></w:pPr><w:r><w:rPr><w:noProof/></w:rPr><w:pict><v:shapetype w14:anchorId="7B83CFFF" id="_x0000_t202" coordsize="21600,21600" o:spt="202" path="m,l,21600r21600,l21600,xe"><v:stroke joinstyle="miter"/><v:path gradientshapeok="t" o:connecttype="rect"/></v:shapetype><v:shape id="Textfeld 2" o:spid="_x0000_s1026" type="#_x0000_t202" style="position:absolute;margin-left:310.5pt;margin-top:9pt;width:167.65pt;height:79.9pt;z-index:251657728;visibility:visible;mso-wrap-style:square;mso-width-percent:0;mso-height-percent:0;mso-wrap-distance-left:9pt;mso-wrap-distance-top:0;mso-wrap-distance-right:9pt;mso-wrap-distance-bottom:0;mso-position-horizontal:absolute;mso-position-horizontal-relative:text;mso-position-vertical:absolute;mso-position-vertical-relative:text;mso-width-percent:0;mso-height-percent:0;mso-width-relative:page;mso-height-relative:page;v-text-anchor:top" o:gfxdata="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" filled="f" stroked="f"><v:textbox><w:txbxContent><w:p><w:pPr><w:pStyle w:val="Footer"/><w:rPr><w:rFonts w:ascii="Arial" w:hAnsi="Arial" w:cs="Arial"/><w:b/><w:bCs/><w:sz w:val="18"/><w:szCs w:val="18"/></w:rPr></w:pPr><w:r><w:rPr><w:rFonts w:ascii="Arial" w:hAnsi="Arial" w:cs="Arial"/><w:b/><w:bCs/><w:sz w:val="18"/><w:szCs w:val="18"/></w:rPr><w:t>inlingua Sprachschule Dortmund</w:t></w:r></w:p><w:p><w:pPr><w:pStyle w:val="Footer"/><w:rPr><w:rFonts w:ascii="Arial" w:hAnsi="Arial" w:cs="Arial"/><w:sz w:val="18"/><w:szCs w:val="18"/></w:rPr></w:pPr><w:r><w:rPr><w:rFonts w:ascii="Arial" w:hAnsi="Arial" w:cs="Arial"/><w:sz w:val="18"/><w:szCs w:val="18"/></w:rPr><w:t xml:space="preserve">Bolz &amp; Ibrahim GbR </w:t></w:r></w:p><w:p><w:pPr><w:pStyle w:val="Footer"/><w:rPr><w:rFonts w:ascii="Arial" w:hAnsi="Arial" w:cs="Arial"/><w:sz w:val="18"/><w:szCs w:val="18"/></w:rPr></w:pPr><w:r><w:rPr><w:rFonts w:ascii="Arial" w:hAnsi="Arial" w:cs="Arial"/><w:sz w:val="18"/><w:szCs w:val="18"/></w:rPr><w:t>Kampstraße 32-34</w:t></w:r></w:p><w:p><w:pPr><w:rPr><w:rFonts w:ascii="Arial" w:hAnsi="Arial" w:cs="Arial"/><w:sz w:val="18"/><w:szCs w:val="18"/></w:rPr></w:pPr><w:r><w:rPr><w:rFonts w:ascii="Arial" w:hAnsi="Arial" w:cs="Arial"/><w:sz w:val="18"/><w:szCs w:val="18"/></w:rPr><w:t>44137 Dortmund</w:t></w:r></w:p><w:p><w:pPr><w:pStyle w:val="Footer"/><w:rPr><w:rFonts w:ascii="Arial" w:hAnsi="Arial" w:cs="Arial"/><w:sz w:val="18"/><w:szCs w:val="18"/></w:rPr></w:pPr><w:r><w:rPr><w:rFonts w:ascii="Arial" w:hAnsi="Arial" w:cs="Arial"/><w:sz w:val="18"/><w:szCs w:val="18"/></w:rPr><w:t xml:space="preserve">E-Mail: </w:t></w:r><w:hyperlink r:id="rId10" w:history="1"><w:r><w:rPr><w:rStyle w:val="Hyperlink"/><w:rFonts w:ascii="Arial" w:hAnsi="Arial" w:cs="Arial"/><w:sz w:val="18"/><w:szCs w:val="18"/></w:rPr><w:t>telc@inlinguadortmund.de</w:t></w:r></w:hyperlink></w:p><w:p><w:pPr><w:pStyle w:val="Footer"/><w:rPr><w:rFonts w:ascii="Arial" w:hAnsi="Arial" w:cs="Arial"/><w:sz w:val="18"/><w:szCs w:val="18"/></w:rPr></w:pPr><w:r><w:rPr><w:rFonts w:ascii="Arial" w:hAnsi="Arial" w:cs="Arial"/><w:sz w:val="18"/><w:szCs w:val="18"/></w:rPr><w:t>Tel.: +49 231 14 99 66</w:t></w:r></w:p><w:p><w:pPr><w:rPr><w:rFonts w:ascii="Arial" w:hAnsi="Arial" w:cs="Arial"/><w:sz w:val="18"/><w:szCs w:val="18"/></w:rPr></w:pPr><w:r><w:rPr><w:rFonts w:ascii="Arial" w:hAnsi="Arial" w:cs="Arial"/><w:sz w:val="18"/><w:szCs w:val="18"/></w:rPr><w:t>Webseite: www.inlinguadortmund.de</w:t></w:r></w:p></w:txbxContent></v:textbox></v:shape></w:pict></w:r></w:p><w:p><w:pPr><w:rPr><w:rFonts w:ascii="Arial" w:hAnsi="Arial" w:cs="Arial"/></w:rPr></w:pPr></w:p><w:p><w:pPr><w:rPr><w:rFonts w:ascii="Arial" w:hAnsi="Arial" w:cs="Arial"/></w:rPr></w:pPr></w:p><w:p><w:pPr><w:rPr><w:rFonts w:ascii="Arial" w:hAnsi="Arial" w:cs="Arial"/></w:rPr></w:pPr><w:r><w:rPr><w:rFonts w:ascii="Arial" w:hAnsi="Arial" w:cs="Arial"/></w:rPr><w:t xml:space="preserve">   Frau/Herr</w:t></w:r></w:p><w:p><w:pPr><w:rPr><w:rFonts w:ascii="Arial" w:hAnsi="Arial" w:cs="Arial"/></w:rPr></w:pPr><w:r><w:rPr><w:noProof/></w:rPr><w:t xml:space="preserve">   {{firstName}}{{lastName}}</w:t></w:r></w:p><w:p><w:pPr><w:tabs><w:tab w:val="left" w:pos="3247"/></w:tabs><w:rPr><w:rFonts w:asciiTheme="minorBidi" w:hAnsiTheme="minorBidi" w:cstheme="minorBidi"/></w:rPr></w:pPr><w:r><w:rPr><w:rFonts w:asciiTheme="minorBidi" w:hAnsiTheme="minorBidi" w:cstheme="minorBidi"/></w:rPr><w:t xml:space="preserve">   {{address1}}</w:t></w:r></w:p><w:p><w:pPr><w:tabs><w:tab w:val="left" w:pos="3247"/></w:tabs><w:rPr><w:rFonts w:asciiTheme="minorBidi" w:hAnsiTheme="minorBidi" w:cstheme="minorBidi"/></w:rPr></w:pPr><w:r><w:rPr><w:rFonts w:asciiTheme="minorBidi" w:hAnsiTheme="minorBidi" w:cstheme="minorBidi"/></w:rPr><w:t xml:space="preserve">   {{zip}}{{city}}                                                                   </w:t></w:r></w:p><w:p><w:pPr><w:tabs><w:tab w:val="left" w:pos="3247"/></w:tabs><w:rPr><w:rFonts w:asciiTheme="minorBidi" w:hAnsiTheme="minorBidi" w:cstheme="minorBidi"/></w:rPr></w:pPr></w:p><w:p><w:pPr><w:tabs><w:tab w:val="left" w:pos="3247"/></w:tabs><w:rPr><w:rFonts w:asciiTheme="minorBidi" w:hAnsiTheme="minorBidi" w:cstheme="minorBidi"/></w:rPr></w:pPr><w:r><w:rPr><w:rFonts w:asciiTheme="minorBidi" w:hAnsiTheme="minorBidi" w:cstheme="minorBidi"/></w:rPr><w:t xml:space="preserve">                                                                                                Datum: {{docDate}}</w:r></w:p><w:p><w:pPr><w:rPr><w:rFonts w:ascii="Arial" w:hAnsi="Arial" w:cs="Arial"/><w:color w:val="000000" w:themeColor="text1"/><w:sz w:val="22"/><w:szCs w:val="22"/></w:rPr></w:pPr></w:p><w:p><w:pPr><w:rPr><w:rFonts w:ascii="Arial" w:hAnsi="Arial" w:cs="Arial"/><w:b/><w:bCs/><w:color w:val="000000" w:themeColor="text1"/></w:rPr></w:pPr></w:p><w:p><w:pPr><w:rPr><w:rFonts w:ascii="Arial" w:hAnsi="Arial" w:cs="Arial"/><w:b/><w:bCs/><w:color w:val="000000" w:themeColor="text1"/><w:sz w:val="22"/><w:szCs w:val="22"/></w:rPr></w:pPr><w:r><w:rPr><w:rFonts w:ascii="Arial" w:hAnsi="Arial" w:cs="Arial"/><w:b/><w:bCs/><w:color w:val="000000" w:themeColor="text1"/><w:sz w:val="22"/><w:szCs w:val="22"/></w:rPr><w:t>Anmeldebestätigung für telc Deutsch Sprachprüfung </w:t></w:r></w:p><w:p><w:pPr><w:rPr><w:rFonts w:ascii="Arial" w:hAnsi="Arial" w:cs="Arial"/><w:color w:val="000000" w:themeColor="text1"/><w:sz w:val="22"/><w:szCs w:val="22"/></w:rPr></w:pPr></w:p><w:p><w:pPr><w:rPr><w:rFonts w:ascii="Arial" w:hAnsi="Arial" w:cs="Arial"/><w:b/><w:bCs/><w:color w:val="000000" w:themeColor="text1"/></w:rPr></w:pPr></w:p><w:p><w:pPr><w:rPr><w:rFonts w:ascii="Arial" w:hAnsi="Arial" w:cs="Arial"/><w:sz w:val="20"/><w:szCs w:val="20"/></w:rPr></w:pPr><w:r><w:rPr><w:rFonts w:ascii="Arial" w:hAnsi="Arial" w:cs="Arial"/><w:color w:val="000000" w:themeColor="text1"/><w:sz w:val="20"/><w:szCs w:val="20"/></w:rPr><w:t>Sehr geehrte Frau/Herr {{lastName}},</w:t></w:r></w:p><w:p><w:pPr><w:rPr><w:rFonts w:ascii="Arial" w:hAnsi="Arial" w:cs="Arial"/><w:color w:val="000000" w:themeColor="text1"/><w:sz w:val="20"/><w:szCs w:val="20"/></w:rPr></w:pPr><w:r><w:rPr><w:rFonts w:ascii="Arial" w:hAnsi="Arial" w:cs="Arial"/><w:color w:val="000000" w:themeColor="text1"/><w:sz w:val="20"/><w:szCs w:val="20"/></w:rPr><w:t xml:space="preserve">vielen Dank für Ihre Anmeldung, die wir Ihnen gerne wie folgt bestätigen: </w:t></w:r></w:p><w:p><w:pPr><w:rPr><w:rFonts w:ascii="Arial" w:hAnsi="Arial" w:cs="Arial"/><w:sz w:val="20"/><w:szCs w:val="20"/></w:rPr></w:pPr></w:p><w:p><w:pPr><w:spacing w:line="276" w:lineRule="auto"/><w:rPr><w:rFonts w:ascii="Arial" w:hAnsi="Arial" w:cs="Arial"/><w:b/><w:bCs/><w:sz w:val="20"/><w:szCs w:val="20"/></w:rPr></w:pPr><w:r><w:rPr><w:rFonts w:ascii="Arial" w:hAnsi="Arial" w:cs="Arial"/><w:b/><w:bCs/><w:sz w:val="20"/><w:szCs w:val="20"/></w:rPr><w:t>Teilnehmerangaben</w:t></w:r></w:p><w:tbl><w:tblPr><w:tblStyle w:val="TableGrid"/><w:tblW w:w="8912" w:type="dxa"/><w:tblInd w:w="108" w:type="dxa"/><w:tblLook w:val="04A0" w:firstRow="1" w:lastRow="0" w:firstColumn="1" w:lastColumn="0" w:noHBand="0" w:noVBand="1"/></w:tblPr><w:tblGrid><w:gridCol w:w="1692"/><w:gridCol w:w="3532"/><w:gridCol w:w="1650"/><w:gridCol w:w="2038"/></w:tblGrid><w:tr><w:tc><w:tcPr><w:tcW w:w="1705" w:type="dxa"/></w:tcPr><w:p><w:pPr><w:spacing w:line="360" w:lineRule="auto"/><w:rPr><w:rFonts w:ascii="Arial" w:hAnsi="Arial" w:cs="Arial"/><w:b/><w:bCs/><w:sz w:val="20"/><w:szCs w:val="20"/></w:rPr></w:pPr><w:r><w:rPr><w:rFonts w:ascii="Arial" w:hAnsi="Arial" w:cs="Arial"/><w:b/><w:bCs/><w:sz w:val="20"/><w:szCs w:val="20"/></w:rPr><w:t>Name:</w:t></w:r></w:p></w:tc><w:tc><w:tcPr><w:tcW w:w="3569" w:type="dxa"/></w:tcPr><w:p><w:pPr><w:rPr><w:rFonts w:ascii="Arial" w:hAnsi="Arial" w:cs="Arial"/><w:sz w:val="20"/><w:szCs w:val="20"/></w:rPr></w:pPr><w:r><w:rPr><w:rFonts w:ascii="Arial" w:hAnsi="Arial" w:cs="Arial"/><w:sz w:val="20"/><w:szCs w:val="20"/></w:rPr><w:t>{{firstName}}{{lastName}}</w:t></w:r></w:p></w:tc><w:tc><w:tcPr><w:tcW w:w="1559" w:type="dxa"/></w:tcPr><w:p><w:pPr><w:spacing w:line="360" w:lineRule="auto"/><w:rPr><w:rFonts w:ascii="Arial" w:hAnsi="Arial" w:cs="Arial"/><w:b/><w:bCs/><w:color w:val="000000" w:themeColor="text1"/><w:sz w:val="20"/><w:szCs w:val="20"/></w:rPr></w:pPr><w:r><w:rPr><w:rFonts w:ascii="Arial" w:hAnsi="Arial" w:cs="Arial"/><w:b/><w:bCs/><w:color w:val="000000" w:themeColor="text1"/><w:sz w:val="20"/><w:szCs w:val="20"/></w:rPr><w:t>Geburtsdatum:</w:t></w:r></w:p></w:tc><w:tc><w:tcPr><w:tcW w:w="2079" w:type="dxa"/></w:tcPr><w:p><w:pPr><w:spacing w:line="360" w:lineRule="auto"/><w:ind w:left="921" w:hanging="921"/><w:rPr><w:rFonts w:ascii="Arial" w:hAnsi="Arial" w:cs="Arial"/><w:color w:val="FF0000"/><w:sz w:val="20"/><w:szCs w:val="20"/></w:rPr></w:pPr><w:r><w:rPr><w:rFonts w:ascii="Arial" w:hAnsi="Arial" w:cs="Arial"/><w:sz w:val="20"/><w:szCs w:val="20"/></w:rPr><w:t>{{dob}}</w:t></w:r></w:p></w:tc></w:tr><w:tr><w:tc><w:tcPr><w:tcW w:w="1705" w:type="dxa"/></w:tcPr><w:p><w:pPr><w:spacing w:line="360" w:lineRule="auto"/><w:rPr><w:rFonts w:ascii="Arial" w:hAnsi="Arial" w:cs="Arial"/><w:b/><w:bCs/><w:sz w:val="20"/><w:szCs w:val="20"/></w:rPr></w:pPr><w:r><w:rPr><w:rFonts w:ascii="Arial" w:hAnsi="Arial" w:cs="Arial"/><w:b/><w:bCs/><w:sz w:val="20"/><w:szCs w:val="20"/></w:rPr><w:t>Nationalität</w:t></w:r></w:p></w:tc><w:tc><w:tcPr><w:tcW w:w="7207" w:type="dxa"/><w:gridSpan w:val="3"/></w:tcPr><w:p><w:pPr><w:tabs><w:tab w:val="left" w:pos="1500"/></w:tabs><w:spacing w:line="360" w:lineRule="auto"/><w:rPr><w:rFonts w:ascii="Arial" w:hAnsi="Arial" w:cs="Arial"/><w:sz w:val="20"/><w:szCs w:val="20"/></w:rPr></w:pPr><w:r><w:rPr><w:rFonts w:ascii="Arial" w:hAnsi="Arial" w:cs="Arial"/><w:sz w:val="20"/><w:szCs w:val="20"/></w:rPr><w:t>{{nationality}}</w:t></w:r></w:p></w:tc></w:tr><w:tr><w:trPr><w:trHeight w:val="629"/></w:trPr><w:tc><w:tcPr><w:tcW w:w="1705" w:type="dxa"/></w:tcPr><w:p><w:pPr><w:spacing w:line="360" w:lineRule="auto"/><w:rPr><w:rFonts w:ascii="Arial" w:hAnsi="Arial" w:cs="Arial"/><w:b/><w:bCs/><w:sz w:val="20"/><w:szCs w:val="20"/></w:rPr></w:pPr><w:r><w:rPr><w:rFonts w:ascii="Arial" w:hAnsi="Arial" w:cs="Arial"/><w:b/><w:bCs/><w:sz w:val="20"/><w:szCs w:val="20"/></w:rPr><w:t>E-Mail-Adresse oder Tel.: </w:t></w:r></w:p></w:tc><w:tc><w:tcPr><w:tcW w:w="7207" w:type="dxa"/><w:gridSpan w:val="3"/></w:tcPr><w:p><w:pPr><w:rPr><w:rFonts w:ascii="Arial" w:hAnsi="Arial" w:cs="Arial"/><w:color w:val="000000" w:themeColor="text1"/><w:sz w:val="20"/><w:szCs w:val="20"/></w:rPr></w:pPr><w:r><w:rPr><w:rFonts w:ascii="Arial" w:hAnsi="Arial" w:cs="Arial"/><w:color w:val="000000" w:themeColor="text1"/><w:sz w:val="20"/><w:szCs w:val="20"/></w:rPr><w:t>{{email}}</w:t></w:r></w:p></w:tc></w:tr><w:tr><w:tc><w:tcPr><w:tcW w:w="1705" w:type="dxa"/></w:tcPr><w:p><w:pPr><w:spacing w:line="360" w:lineRule="auto"/><w:rPr><w:rFonts w:ascii="Arial" w:hAnsi="Arial" w:cs="Arial"/><w:b/><w:bCs/><w:sz w:val="20"/><w:szCs w:val="20"/></w:rPr></w:pPr></w:p></w:tc><w:tc><w:tcPr><w:tcW w:w="7207" w:type="dxa"/><w:gridSpan w:val="3"/></w:tcPr><w:p><w:pPr><w:spacing w:line="360" w:lineRule="auto"/><w:rPr><w:rFonts w:ascii="Arial" w:hAnsi="Arial" w:cs="Arial"/><w:color w:val="000000" w:themeColor="text1"/><w:sz w:val="20"/><w:szCs w:val="20"/></w:rPr></w:pPr></w:p></w:tc></w:tr></w:tbl><w:p><w:pPr><w:rPr><w:rFonts w:ascii="Arial" w:hAnsi="Arial" w:cs="Arial"/><w:sz w:val="20"/><w:szCs w:val="20"/></w:rPr></w:pPr></w:p><w:p><w:pPr><w:spacing w:line="276" w:lineRule="auto"/><w:rPr><w:rFonts w:ascii="Arial" w:hAnsi="Arial" w:cs="Arial"/><w:b/><w:bCs/><w:sz w:val="20"/><w:szCs w:val="20"/></w:rPr></w:pPr><w:r><w:rPr><w:rFonts w:ascii="Arial" w:hAnsi="Arial" w:cs="Arial"/><w:b/><w:bCs/><w:sz w:val="20"/><w:szCs w:val="20"/></w:rPr><w:t>Prüfungsangaben</w:t></w:r></w:p><w:tbl><w:tblPr><w:tblStyle w:val="TableGrid"/><w:tblW w:w="0" w:type="auto"/><w:tblInd w:w="108" w:type="dxa"/><w:tblLook w:val="04A0" w:firstRow="1" w:lastRow="0" w:firstColumn="1" w:lastColumn="0" w:noHBand="0" w:noVBand="1"/></w:tblPr><w:tblGrid><w:gridCol w:w="2155"/><w:gridCol w:w="6753"/></w:tblGrid><w:tr><w:tc><w:tcPr><w:tcW w:w="2155" w:type="dxa"/></w:tcPr><w:p><w:pPr><w:spacing w:line="360" w:lineRule="auto"/><w:rPr><w:rFonts w:ascii="Arial" w:hAnsi="Arial" w:cs="Arial"/><w:b/><w:bCs/><w:sz w:val="20"/><w:szCs w:val="20"/></w:rPr></w:pPr><w:r><w:rPr><w:rFonts w:ascii="Arial" w:hAnsi="Arial" w:cs="Arial"/><w:b/><w:bCs/><w:sz w:val="20"/><w:szCs w:val="20"/></w:rPr><w:t>Prüfungstyp:</w:t></w:r></w:p></w:tc><w:tc><w:tcPr><w:tcW w:w="6753" w:type="dxa"/></w:tcPr><w:p><w:pPr><w:spacing w:line="360" w:lineRule="auto"/><w:rPr><w:rFonts w:ascii="Arial" w:hAnsi="Arial" w:cs="Arial"/><w:sz w:val="20"/><w:szCs w:val="20"/><w:lang w:val="en-US"/></w:rPr></w:pPr><w:r><w:rPr><w:rFonts w:ascii="Arial" w:hAnsi="Arial" w:cs="Arial"/><w:sz w:val="20"/><w:szCs w:val="20"/><w:lang w:val="en-US"/></w:rPr><w:t>{{examKind}}</w:t></w:r></w:p></w:tc></w:tr><w:tr><w:trPr><w:trHeight w:val="503"/></w:trPr><w:tc><w:tcPr><w:tcW w:w="2155" w:type="dxa"/></w:tcPr><w:p><w:pPr><w:spacing w:line="360" w:lineRule="auto"/><w:rPr><w:rFonts w:ascii="Arial" w:hAnsi="Arial" w:cs="Arial"/><w:b/><w:bCs/><w:sz w:val="20"/><w:szCs w:val="20"/></w:rPr></w:pPr><w:r><w:rPr><w:rFonts w:ascii="Arial" w:hAnsi="Arial" w:cs="Arial"/><w:b/><w:bCs/><w:sz w:val="20"/><w:szCs w:val="20"/></w:rPr><w:t>Prüfungsdatum:</w:t></w:r></w:p></w:tc><w:tc><w:tcPr><w:tcW w:w="6753" w:type="dxa"/></w:tcPr><w:p><w:pPr><w:spacing w:line="360" w:lineRule="auto"/><w:rPr><w:rFonts w:ascii="Arial" w:hAnsi="Arial" w:cs="Arial"/><w:b/><w:bCs/><w:color w:val="000000" w:themeColor="text1"/><w:sz w:val="20"/><w:szCs w:val="20"/></w:rPr></w:pPr><w:r><w:rPr><w:rFonts w:ascii="Arial" w:hAnsi="Arial" w:cs="Arial"/><w:b/><w:bCs/><w:color w:val="000000" w:themeColor="text1"/><w:sz w:val="20"/><w:szCs w:val="20"/></w:rPr><w:t xml:space="preserve">am {{examDate}} um </w:t></w:r></w:p></w:tc></w:tr><w:tr><w:tc><w:tcPr><w:tcW w:w="2155" w:type="dxa"/></w:tcPr><w:p><w:pPr><w:spacing w:line="360" w:lineRule="auto"/><w:rPr><w:rFonts w:ascii="Arial" w:hAnsi="Arial" w:cs="Arial"/><w:b/><w:bCs/><w:sz w:val="20"/><w:szCs w:val="20"/></w:rPr></w:pPr><w:r><w:rPr><w:rFonts w:ascii="Arial" w:hAnsi="Arial" w:cs="Arial"/><w:b/><w:bCs/><w:sz w:val="20"/><w:szCs w:val="20"/></w:rPr><w:t>Preis:</w:t></w:r></w:p></w:tc><w:tc><w:tcPr><w:tcW w:w="6753" w:type="dxa"/></w:tcPr><w:p><w:pPr><w:spacing w:line="360" w:lineRule="auto"/><w:rPr><w:rFonts w:ascii="Arial" w:hAnsi="Arial" w:cs="Arial"/><w:sz w:val="20"/><w:szCs w:val="20"/></w:rPr></w:pPr><w:r><w:rPr><w:rFonts w:ascii="Arial" w:hAnsi="Arial" w:cs="Arial"/><w:sz w:val="20"/><w:szCs w:val="20"/></w:rPr><w:t>{{price}} EURO</w:t></w:r></w:p></w:tc></w:tr><w:tr><w:tc><w:tcPr><w:tcW w:w="2155" w:type="dxa"/></w:tcPr><w:p><w:pPr><w:spacing w:line="360" w:lineRule="auto"/><w:rPr><w:rFonts w:ascii="Arial" w:hAnsi="Arial" w:cs="Arial"/><w:b/><w:bCs/><w:sz w:val="20"/><w:szCs w:val="20"/></w:rPr></w:pPr><w:r><w:rPr><w:rFonts w:ascii="Arial" w:hAnsi="Arial" w:cs="Arial"/><w:b/><w:bCs/><w:sz w:val="20"/><w:szCs w:val="20"/></w:rPr><w:t xml:space="preserve">Prüfungsort: </w:t></w:r></w:p></w:tc><w:tc><w:tcPr><w:tcW w:w="6753" w:type="dxa"/></w:tcPr><w:p><w:pPr><w:spacing w:line="360" w:lineRule="auto"/><w:rPr><w:rFonts w:ascii="Arial" w:hAnsi="Arial" w:cs="Arial"/><w:sz w:val="20"/><w:szCs w:val="20"/></w:rPr></w:pPr><w:r><w:rPr><w:rFonts w:ascii="Arial" w:hAnsi="Arial" w:cs="Arial"/><w:sz w:val="20"/><w:szCs w:val="20"/></w:rPr><w:t>inlingua Dortmund, Kampstr 32-34 (4.Etage), 44137 Dortmund</w:t></w:r></w:p></w:tc></w:tr></w:tbl><w:p><w:pPr><w:rPr><w:rFonts w:ascii="Arial" w:hAnsi="Arial" w:cs="Arial"/><w:sz w:val="20"/><w:szCs w:val="20"/></w:rPr></w:pPr></w:p><w:p><w:pPr><w:spacing w:line="480" w:lineRule="auto"/><w:rPr><w:rFonts w:ascii="Arial" w:hAnsi="Arial" w:cs="Arial"/><w:sz w:val="20"/><w:szCs w:val="20"/></w:rPr></w:pPr></w:p><w:p><w:pPr><w:spacing w:line="480" w:lineRule="auto"/><w:rPr><w:rFonts w:ascii="Arial" w:hAnsi="Arial" w:cs="Arial"/><w:color w:val="000000" w:themeColor="text1"/><w:sz w:val="20"/><w:szCs w:val="20"/><w:shd w:val="clear" w:color="auto" w:fill="FFFFFF"/></w:rPr></w:pPr><w:r><w:rPr><w:rFonts w:ascii="Arial" w:hAnsi="Arial" w:cs="Arial"/><w:b/><w:bCs/><w:sz w:val="20"/><w:szCs w:val="20"/><w:shd w:val="clear" w:color="auto" w:fill="FFFFFF"/></w:rPr><w:t xml:space="preserve">Ergebnis: Sie bekommen das Ergebnis in der Regel ca. 4 bis 6 Wochen nach dem Prüfungsdatum.</w:t></w:r></w:p><w:p><w:pPr><w:rPr><w:rFonts w:ascii="Arial" w:hAnsi="Arial" w:cs="Arial"/><w:sz w:val="20"/><w:szCs w:val="20"/></w:rPr></w:pPr></w:p><w:p><w:pPr><w:rPr><w:rFonts w:ascii="Arial" w:hAnsi="Arial" w:cs="Arial"/><w:noProof/><w:sz w:val="20"/><w:szCs w:val="20"/></w:rPr></w:pPr><w:r><w:rPr><w:noProof/></w:rPr><w:drawing><wp:anchor distT="0" distB="0" distL="114300" distR="114300" simplePos="0" relativeHeight="251658752" behindDoc="0" locked="0" layoutInCell="1" allowOverlap="1" wp14:anchorId="638E341F" wp14:editId="0195B8C0"><wp:simplePos x="0" y="0"/><wp:positionH relativeFrom="column"><wp:posOffset>1886889</wp:posOffset></wp:positionH><wp:positionV relativeFrom="paragraph"><wp:posOffset>142113</wp:posOffset></wp:positionV><wp:extent cx="1038225" cy="1051560"/><wp:effectExtent l="0" t="0" r="0" b="0"/><wp:wrapSquare wrapText="bothSides"/><wp:docPr id="638499611" name="Grafik 1" descr="Ein Bild, das Zeichnung, Entwurf, Kinderkunst, Vogel enthält.&#xA;&#xA;Automatisch generierte Beschreibung"/><wp:cNvGraphicFramePr><a:graphicFrameLocks xmlns:a="http://schemas.openxmlformats.org/drawingml/2006/main" noChangeAspect="1"/></wp:cNvGraphicFramePr><a:graphic xmlns:a="http://schemas.openxmlformats.org/drawingml/2006/main"><a:graphicData uri="http://schemas.openxmlformats.org/drawingml/2006/picture"><pic:pic xmlns:pic="http://schemas.openxmlformats.org/drawingml/2006/picture"><pic:nvPicPr><pic:cNvPr id="638499611" name="Grafik 1" descr="Ein Bild, das Zeichnung, Entwurf, Kinderkunst, Vogel enthält.&#xA;&#xA;Automatisch generierte Beschreibung"/><pic:cNvPicPr><a:picLocks noChangeAspect="1" noChangeArrowheads="1"/></pic:cNvPicPr></pic:nvPicPr><pic:blipFill><a:blip r:embed="rId11" cstate="print"><a:extLst><a:ext uri="{28A0092B-C50C-407E-A947-70E740481C1C}"><a14:useLocalDpi xmlns:a14="http://schemas.microsoft.com/office/drawing/2010/main" val="0"/></a:ext></a:extLst></a:blip><a:srcRect/><a:stretch><a:fillRect/></a:stretch></pic:blipFill><pic:spPr bwMode="auto"><a:xfrm><a:off x="0" y="0"/><a:ext cx="1038225" cy="1051560"/></a:xfrm><a:prstGeom prst="rect"><a:avLst/></a:prstGeom><a:noFill/><a:ln><a:noFill/></a:ln></pic:spPr></pic:pic></a:graphicData></a:graphic><wp14:sizeRelH relativeFrom="margin"><wp14:pctWidth>0</wp14:pctWidth></wp14:sizeRelH><wp14:sizeRelV relativeFrom="margin"><wp14:pctHeight>0</wp14:pctHeight></wp14:sizeRelV></wp:anchor></w:drawing></w:r></w:p><w:p><w:pPr><w:rPr><w:rFonts w:ascii="Arial" w:hAnsi="Arial" w:cs="Arial"/><w:noProof/><w:sz w:val="20"/><w:szCs w:val="20"/></w:rPr></w:pPr></w:p><w:p><w:r><w:rPr><w:rFonts w:ascii="Arial" w:hAnsi="Arial" w:cs="Arial"/><w:sz w:val="20"/><w:szCs w:val="20"/></w:rPr><w:t>Mit freundlichen Grüßen </w:t></w:r></w:p><w:p/><w:p><w:r><w:t xml:space="preserve">Axel Bolz </w:t></w:r></w:p><w:p><w:pPr><w:rPr><w:rFonts w:ascii="Arial" w:hAnsi="Arial" w:cs="Arial"/><w:sz w:val="20"/><w:szCs w:val="20"/></w:rPr></w:pPr></w:p><w:p><w:pPr><w:rPr><w:rFonts w:ascii="Arial" w:hAnsi="Arial" w:cs="Arial"/><w:sz w:val="20"/><w:szCs w:val="20"/></w:rPr></w:pPr><w:r><w:rPr><w:rFonts w:ascii="Arial" w:hAnsi="Arial" w:cs="Arial"/><w:sz w:val="20"/><w:szCs w:val="20"/></w:rPr><w:t xml:space="preserve">Unterschrift &amp; Stempel </w:t></w:r></w:p><w:p><w:pPr><w:rPr><w:rFonts w:ascii="Arial" w:hAnsi="Arial" w:cs="Arial"/><w:sz w:val="20"/><w:szCs w:val="20"/></w:rPr></w:pPr><w:r><w:rPr><w:rFonts w:asciiTheme="minorBidi" w:hAnsiTheme="minorBidi" w:cstheme="minorBidi"/><w:noProof/></w:rPr><w:drawing><wp:anchor distT="0" distB="0" distL="114300" distR="114300" simplePos="0" relativeHeight="251661824" behindDoc="0" locked="0" layoutInCell="1" allowOverlap="1" wp14:anchorId="327BE5DD" wp14:editId="2A57EE3A"><wp:simplePos x="0" y="0"/><wp:positionH relativeFrom="column"><wp:posOffset>-370840</wp:posOffset></wp:positionH><wp:positionV relativeFrom="paragraph"><wp:posOffset>1467485</wp:posOffset></wp:positionV><wp:extent cx="6508308" cy="787400"/><wp:effectExtent l="0" t="0" r="6985" b="0"/><wp:wrapNone/><wp:docPr id="1135282171" name="Picture 3"/><wp:cNvGraphicFramePr><a:graphicFrameLocks xmlns:a="http://schemas.openxmlformats.org/drawingml/2006/main" noChangeAspect="1"/></wp:cNvGraphicFramePr><a:graphic xmlns:a="http://schemas.openxmlformats.org/drawingml/2006/main"><a:graphicData uri="http://schemas.openxmlformats.org/drawingml/2006/picture"><pic:pic xmlns:pic="http://schemas.openxmlformats.org/drawingml/2006/picture"><pic:nvPicPr><pic:cNvPr id="1135282171" name="Picture 1135282171"/><pic:cNvPicPr/></pic:nvPicPr><pic:blipFill><a:blip r:embed="rId12"><a:extLst><a:ext uri="{28A0092B-C50C-407E-A947-70E740481C1C}"><a14:useLocalDpi xmlns:a14="http://schemas.microsoft.com/office/drawing/2010/main" val="0"/></a:ext></a:extLst></a:blip><a:stretch><a:fillRect/></a:stretch></pic:blipFill><pic:spPr><a:xfrm><a:off x="0" y="0"/><a:ext cx="6508308" cy="787400"/></a:xfrm><a:prstGeom prst="rect"><a:avLst/></a:prstGeom></pic:spPr></pic:pic></a:graphicData></a:graphic><wp14:sizeRelH relativeFrom="page"><wp14:pctWidth>0</wp14:pctWidth></wp14:sizeRelH><wp14:sizeRelV relativeFrom="page"><wp14:pctHeight>0</wp14:pctHeight></wp14:sizeRelV></wp:anchor></w:drawing></w:r></w:p><w:sectPr><w:pgSz w:w="11906" w:h="16838"/><w:pgMar w:top="142" w:right="1440" w:bottom="1440" w:left="1440" w:header="708" w:footer="708" w:gutter="0"/><w:cols w:space="708"/><w:docGrid w:linePitch="360"/></w:sectPr></w:body></w:document>
 </file>
 
 <file path=word/endnotes.xml><?xml version="1.0" encoding="utf-8"?>
@@ -22,314 +22,6 @@
 </w:endnotes>
 </file>
 
-<file path=word/footer1.xml><?xml version="1.0" encoding="utf-8"?>
-<w:ftr xmlns:wpc="http://schemas.microsoft.com/office/word/2010/wordprocessingCanvas" xmlns:cx="http://schemas.microsoft.com/office/drawing/2014/chartex" xmlns:cx1="http://schemas.microsoft.com/office/drawing/2015/9/8/chartex" xmlns:cx2="http://schemas.microsoft.com/office/drawing/2015/10/21/chartex" xmlns:cx3="http://schemas.microsoft.com/office/drawing/2016/5/9/chartex" xmlns:cx4="http://schemas.microsoft.com/office/drawing/2016/5/10/chartex" xmlns:cx5="http://schemas.microsoft.com/office/drawing/2016/5/11/chartex" xmlns:cx6="http://schemas.microsoft.com/office/drawing/2016/5/12/chartex" xmlns:cx7="http://schemas.microsoft.com/office/drawing/2016/5/13/chartex" xmlns:cx8="http://schemas.microsoft.com/office/drawing/2016/5/14/chartex" xmlns:mc="http://schemas.openxmlformats.org/markup-compatibility/2006" xmlns:aink="http://schemas.microsoft.com/office/drawing/2016/ink" xmlns:am3d="http://schemas.microsoft.com/office/drawing/2017/model3d" xmlns:o="urn:schemas-microsoft-com:office:office" xmlns:oel="http://schemas.microsoft.com/office/2019/extlst" xmlns:r="http://schemas.openxmlformats.org/officeDocument/2006/relationships" xmlns:m="http://schemas.openxmlformats.org/officeDocument/2006/math" xmlns:v="urn:schemas-microsoft-com:vml" xmlns:wp14="http://schemas.microsoft.com/office/word/2010/wordprocessingDrawing" xmlns:wp="http://schemas.openxmlformats.org/drawingml/2006/wordprocessingDrawing" xmlns:w10="urn:schemas-microsoft-com:office:word" xmlns:w="http://schemas.openxmlformats.org/wordprocessingml/2006/main" xmlns:w14="http://schemas.microsoft.com/office/word/2010/wordml" xmlns:w15="http://schemas.microsoft.com/office/word/2012/wordml" xmlns:w16cex="http://schemas.microsoft.com/office/word/2018/wordml/cex" xmlns:w16cid="http://schemas.microsoft.com/office/word/2016/wordml/cid" xmlns:w16="http://schemas.microsoft.com/office/word/2018/wordml" xmlns:w16du="http://schemas.microsoft.com/office/word/2023/wordml/word16du" xmlns:w16sdtdh="http://schemas.microsoft.com/office/word/2020/wordml/sdtdatahash" xmlns:w16sdtfl="http://schemas.microsoft.com/office/word/2024/wordml/sdtformatlock" xmlns:w16se="http://schemas.microsoft.com/office/word/2015/wordml/symex" xmlns:wpg="http://schemas.microsoft.com/office/word/2010/wordprocessingGroup" xmlns:wpi="http://schemas.microsoft.com/office/word/2010/wordprocessingInk" xmlns:wne="http://schemas.microsoft.com/office/word/2006/wordml" xmlns:wps="http://schemas.microsoft.com/office/word/2010/wordprocessingShape" mc:Ignorable="w14 w15 w16se w16cid w16 w16cex w16sdtdh w16sdtfl w16du wp14">
-  <w:tbl>
-    <w:tblPr>
-      <w:tblStyle w:val="TableGrid"/>
-      <w:tblW w:w="10937" w:type="dxa"/>
-      <w:tblInd w:w="-782" w:type="dxa"/>
-      <w:tblBorders>
-        <w:top w:val="none" w:sz="0" w:space="0" w:color="auto"/>
-        <w:left w:val="none" w:sz="0" w:space="0" w:color="auto"/>
-        <w:bottom w:val="none" w:sz="0" w:space="0" w:color="auto"/>
-        <w:right w:val="none" w:sz="0" w:space="0" w:color="auto"/>
-        <w:insideH w:val="none" w:sz="0" w:space="0" w:color="auto"/>
-        <w:insideV w:val="none" w:sz="0" w:space="0" w:color="auto"/>
-      </w:tblBorders>
-      <w:tblLook w:val="04A0" w:firstRow="1" w:lastRow="0" w:firstColumn="1" w:lastColumn="0" w:noHBand="0" w:noVBand="1"/>
-    </w:tblPr>
-    <w:tblGrid>
-      <w:gridCol w:w="2822"/>
-      <w:gridCol w:w="2821"/>
-      <w:gridCol w:w="2821"/>
-      <w:gridCol w:w="2473"/>
-    </w:tblGrid>
-    <w:tr>
-      <w:trPr>
-        <w:trHeight w:val="749"/>
-      </w:trPr>
-      <w:tc>
-        <w:tcPr>
-          <w:tcW w:w="2822" w:type="dxa"/>
-        </w:tcPr>
-        <w:p>
-          <w:pPr>
-            <w:pStyle w:val="Footer"/>
-            <w:rPr>
-              <w:rFonts w:ascii="Arial" w:hAnsi="Arial" w:cs="Arial"/>
-              <w:b/>
-              <w:bCs/>
-              <w:sz w:val="16"/>
-              <w:szCs w:val="16"/>
-            </w:rPr>
-          </w:pPr>
-          <w:r>
-            <w:rPr>
-              <w:rFonts w:ascii="Arial" w:hAnsi="Arial" w:cs="Arial"/>
-              <w:b/>
-              <w:bCs/>
-              <w:sz w:val="16"/>
-              <w:szCs w:val="16"/>
-            </w:rPr>
-            <w:t>inlingua Sprachschule Dortmund</w:t>
-          </w:r>
-        </w:p>
-        <w:p>
-          <w:pPr>
-            <w:pStyle w:val="Footer"/>
-            <w:rPr>
-              <w:rFonts w:ascii="Arial" w:hAnsi="Arial" w:cs="Arial"/>
-              <w:sz w:val="16"/>
-              <w:szCs w:val="16"/>
-            </w:rPr>
-          </w:pPr>
-          <w:r>
-            <w:rPr>
-              <w:rFonts w:ascii="Arial" w:hAnsi="Arial" w:cs="Arial"/>
-              <w:sz w:val="16"/>
-              <w:szCs w:val="16"/>
-            </w:rPr>
-            <w:t xml:space="preserve">Bolz &amp; Ibrahim GbR </w:t>
-          </w:r>
-        </w:p>
-        <w:p>
-          <w:pPr>
-            <w:pStyle w:val="Footer"/>
-            <w:rPr>
-              <w:rFonts w:ascii="Arial" w:hAnsi="Arial" w:cs="Arial"/>
-              <w:sz w:val="16"/>
-              <w:szCs w:val="16"/>
-            </w:rPr>
-          </w:pPr>
-          <w:r>
-            <w:rPr>
-              <w:rFonts w:ascii="Arial" w:hAnsi="Arial" w:cs="Arial"/>
-              <w:sz w:val="16"/>
-              <w:szCs w:val="16"/>
-            </w:rPr>
-            <w:t>Kampstr 32-34</w:t>
-          </w:r>
-        </w:p>
-        <w:p>
-          <w:pPr>
-            <w:pStyle w:val="Footer"/>
-            <w:rPr>
-              <w:rFonts w:ascii="Arial" w:hAnsi="Arial" w:cs="Arial"/>
-              <w:sz w:val="16"/>
-              <w:szCs w:val="16"/>
-            </w:rPr>
-          </w:pPr>
-          <w:r>
-            <w:rPr>
-              <w:rFonts w:ascii="Arial" w:hAnsi="Arial" w:cs="Arial"/>
-              <w:sz w:val="16"/>
-              <w:szCs w:val="16"/>
-            </w:rPr>
-            <w:t>44137 Dortmund</w:t>
-          </w:r>
-        </w:p>
-      </w:tc>
-      <w:tc>
-        <w:tcPr>
-          <w:tcW w:w="2821" w:type="dxa"/>
-        </w:tcPr>
-        <w:p>
-          <w:pPr>
-            <w:pStyle w:val="Footer"/>
-            <w:rPr>
-              <w:rFonts w:ascii="Arial" w:hAnsi="Arial" w:cs="Arial"/>
-              <w:sz w:val="16"/>
-              <w:szCs w:val="16"/>
-            </w:rPr>
-          </w:pPr>
-          <w:r>
-            <w:rPr>
-              <w:rFonts w:ascii="Arial" w:hAnsi="Arial" w:cs="Arial"/>
-              <w:sz w:val="16"/>
-              <w:szCs w:val="16"/>
-            </w:rPr>
-            <w:t xml:space="preserve">E-Mail: </w:t>
-          </w:r>
-          <w:hyperlink r:id="rId1" w:history="1">
-            <w:r>
-              <w:rPr>
-                <w:rStyle w:val="Hyperlink"/>
-                <w:rFonts w:ascii="Arial" w:hAnsi="Arial" w:cs="Arial"/>
-                <w:sz w:val="16"/>
-                <w:szCs w:val="16"/>
-              </w:rPr>
-              <w:t>telc@inlinguadortmund.de</w:t>
-            </w:r>
-          </w:hyperlink>
-        </w:p>
-        <w:p>
-          <w:pPr>
-            <w:pStyle w:val="Footer"/>
-            <w:rPr>
-              <w:rFonts w:ascii="Arial" w:hAnsi="Arial" w:cs="Arial"/>
-              <w:sz w:val="16"/>
-              <w:szCs w:val="16"/>
-            </w:rPr>
-          </w:pPr>
-          <w:r>
-            <w:rPr>
-              <w:rFonts w:ascii="Arial" w:hAnsi="Arial" w:cs="Arial"/>
-              <w:sz w:val="16"/>
-              <w:szCs w:val="16"/>
-            </w:rPr>
-            <w:t>Tel.: +49 231 14 99 66</w:t>
-          </w:r>
-        </w:p>
-        <w:p>
-          <w:pPr>
-            <w:pStyle w:val="Footer"/>
-            <w:rPr>
-              <w:rFonts w:ascii="Arial" w:hAnsi="Arial" w:cs="Arial"/>
-              <w:sz w:val="16"/>
-              <w:szCs w:val="16"/>
-              <w:lang w:val="en-US"/>
-            </w:rPr>
-          </w:pPr>
-          <w:r>
-            <w:rPr>
-              <w:rFonts w:ascii="Arial" w:hAnsi="Arial" w:cs="Arial"/>
-              <w:sz w:val="16"/>
-              <w:szCs w:val="16"/>
-              <w:lang w:val="en-US"/>
-            </w:rPr>
-            <w:t>Website: www.inlingua-dortmund.de</w:t>
-          </w:r>
-        </w:p>
-      </w:tc>
-      <w:tc>
-        <w:tcPr>
-          <w:tcW w:w="2821" w:type="dxa"/>
-        </w:tcPr>
-        <w:p>
-          <w:pPr>
-            <w:pStyle w:val="Footer"/>
-            <w:rPr>
-              <w:rFonts w:ascii="Arial" w:hAnsi="Arial" w:cs="Arial"/>
-              <w:sz w:val="16"/>
-              <w:szCs w:val="16"/>
-            </w:rPr>
-          </w:pPr>
-          <w:r>
-            <w:rPr>
-              <w:rFonts w:ascii="Arial" w:hAnsi="Arial" w:cs="Arial"/>
-              <w:sz w:val="16"/>
-              <w:szCs w:val="16"/>
-            </w:rPr>
-            <w:t>Bank: Commerzbank Dortmund</w:t>
-          </w:r>
-        </w:p>
-        <w:p>
-          <w:pPr>
-            <w:pStyle w:val="Footer"/>
-            <w:rPr>
-              <w:rFonts w:ascii="Arial" w:hAnsi="Arial" w:cs="Arial"/>
-              <w:sz w:val="16"/>
-              <w:szCs w:val="16"/>
-            </w:rPr>
-          </w:pPr>
-          <w:r>
-            <w:rPr>
-              <w:rFonts w:ascii="Arial" w:hAnsi="Arial" w:cs="Arial"/>
-              <w:sz w:val="16"/>
-              <w:szCs w:val="16"/>
-            </w:rPr>
-            <w:t>IBAN: DE83440400370233505702</w:t>
-          </w:r>
-        </w:p>
-        <w:p>
-          <w:pPr>
-            <w:pStyle w:val="Footer"/>
-            <w:rPr>
-              <w:rFonts w:ascii="Arial" w:hAnsi="Arial" w:cs="Arial"/>
-              <w:sz w:val="16"/>
-              <w:szCs w:val="16"/>
-            </w:rPr>
-          </w:pPr>
-          <w:r>
-            <w:rPr>
-              <w:rFonts w:ascii="Arial" w:hAnsi="Arial" w:cs="Arial"/>
-              <w:sz w:val="16"/>
-              <w:szCs w:val="16"/>
-            </w:rPr>
-            <w:t>SWIFT/BIC: COBADEFF440</w:t>
-          </w:r>
-        </w:p>
-      </w:tc>
-      <w:tc>
-        <w:tcPr>
-          <w:tcW w:w="2473" w:type="dxa"/>
-        </w:tcPr>
-        <w:p>
-          <w:pPr>
-            <w:pStyle w:val="Footer"/>
-            <w:rPr>
-              <w:rFonts w:ascii="Arial" w:hAnsi="Arial" w:cs="Arial"/>
-              <w:sz w:val="16"/>
-              <w:szCs w:val="16"/>
-            </w:rPr>
-          </w:pPr>
-          <w:r>
-            <w:rPr>
-              <w:rFonts w:ascii="Arial" w:hAnsi="Arial" w:cs="Arial"/>
-              <w:sz w:val="16"/>
-              <w:szCs w:val="16"/>
-            </w:rPr>
-            <w:t>Finanzamt Dortmund West</w:t>
-          </w:r>
-        </w:p>
-        <w:p>
-          <w:pPr>
-            <w:pStyle w:val="Footer"/>
-            <w:rPr>
-              <w:rFonts w:ascii="Arial" w:hAnsi="Arial" w:cs="Arial"/>
-              <w:sz w:val="16"/>
-              <w:szCs w:val="16"/>
-            </w:rPr>
-          </w:pPr>
-          <w:r>
-            <w:rPr>
-              <w:rFonts w:ascii="Arial" w:hAnsi="Arial" w:cs="Arial"/>
-              <w:sz w:val="16"/>
-              <w:szCs w:val="16"/>
-            </w:rPr>
-            <w:t xml:space="preserve">Steuer Nr.: 314 / 5859 / 0661 </w:t>
-          </w:r>
-        </w:p>
-        <w:p>
-          <w:pPr>
-            <w:pStyle w:val="Footer"/>
-            <w:rPr>
-              <w:rFonts w:ascii="Arial" w:hAnsi="Arial" w:cs="Arial"/>
-              <w:sz w:val="16"/>
-              <w:szCs w:val="16"/>
-            </w:rPr>
-          </w:pPr>
-          <w:r>
-            <w:rPr>
-              <w:rFonts w:ascii="Arial" w:hAnsi="Arial" w:cs="Arial"/>
-              <w:sz w:val="16"/>
-              <w:szCs w:val="16"/>
-            </w:rPr>
-            <w:t xml:space="preserve">Steuer ID: </w:t>
-          </w:r>
-        </w:p>
-      </w:tc>
-    </w:tr>
-  </w:tbl>
-  <w:p>
-    <w:pPr>
-      <w:pStyle w:val="Footer"/>
-    </w:pPr>
-  </w:p>
-</w:ftr>
-</file>
-
 <file path=word/footnotes.xml><?xml version="1.0" encoding="utf-8"?>
 <w:footnotes xmlns:wpc="http://schemas.microsoft.com/office/word/2010/wordprocessingCanvas" xmlns:cx="http://schemas.microsoft.com/office/drawing/2014/chartex" xmlns:cx1="http://schemas.microsoft.com/office/drawing/2015/9/8/chartex" xmlns:cx2="http://schemas.microsoft.com/office/drawing/2015/10/21/chartex" xmlns:cx3="http://schemas.microsoft.com/office/drawing/2016/5/9/chartex" xmlns:cx4="http://schemas.microsoft.com/office/drawing/2016/5/10/chartex" xmlns:cx5="http://schemas.microsoft.com/office/drawing/2016/5/11/chartex" xmlns:cx6="http://schemas.microsoft.com/office/drawing/2016/5/12/chartex" xmlns:cx7="http://schemas.microsoft.com/office/drawing/2016/5/13/chartex" xmlns:cx8="http://schemas.microsoft.com/office/drawing/2016/5/14/chartex" xmlns:mc="http://schemas.openxmlformats.org/markup-compatibility/2006" xmlns:aink="http://schemas.microsoft.com/office/drawing/2016/ink" xmlns:am3d="http://schemas.microsoft.com/office/drawing/2017/model3d" xmlns:o="urn:schemas-microsoft-com:office:office" xmlns:oel="http://schemas.microsoft.com/office/2019/extlst" xmlns:r="http://schemas.openxmlformats.org/officeDocument/2006/relationships" xmlns:m="http://schemas.openxmlformats.org/officeDocument/2006/math" xmlns:v="urn:schemas-microsoft-com:vml" xmlns:wp14="http://schemas.microsoft.com/office/word/2010/wordprocessingDrawing" xmlns:wp="http://schemas.openxmlformats.org/drawingml/2006/wordprocessingDrawing" xmlns:w10="urn:schemas-microsoft-com:office:word" xmlns:w="http://schemas.openxmlformats.org/wordprocessingml/2006/main" xmlns:w14="http://schemas.microsoft.com/office/word/2010/wordml" xmlns:w15="http://schemas.microsoft.com/office/word/2012/wordml" xmlns:w16cex="http://schemas.microsoft.com/office/word/2018/wordml/cex" xmlns:w16cid="http://schemas.microsoft.com/office/word/2016/wordml/cid" xmlns:w16="http://schemas.microsoft.com/office/word/2018/wordml" xmlns:w16du="http://schemas.microsoft.com/office/word/2023/wordml/word16du" xmlns:w16sdtdh="http://schemas.microsoft.com/office/word/2020/wordml/sdtdatahash" xmlns:w16sdtfl="http://schemas.microsoft.com/office/word/2024/wordml/sdtformatlock" xmlns:w16se="http://schemas.microsoft.com/office/word/2015/wordml/symex" xmlns:wpg="http://schemas.microsoft.com/office/word/2010/wordprocessingGroup" xmlns:wpi="http://schemas.microsoft.com/office/word/2010/wordprocessingInk" xmlns:wne="http://schemas.microsoft.com/office/word/2006/wordml" xmlns:wps="http://schemas.microsoft.com/office/word/2010/wordprocessingShape" mc:Ignorable="w14 w15 w16se w16cid w16 w16cex w16sdtdh w16sdtfl w16du wp14">
   <w:footnote w:type="separator" w:id="-1">
@@ -347,174 +39,6 @@
     </w:p>
   </w:footnote>
 </w:footnotes>
-</file>
-
-<file path=word/header1.xml><?xml version="1.0" encoding="utf-8"?>
-<w:hdr xmlns:wpc="http://schemas.microsoft.com/office/word/2010/wordprocessingCanvas" xmlns:cx="http://schemas.microsoft.com/office/drawing/2014/chartex" xmlns:cx1="http://schemas.microsoft.com/office/drawing/2015/9/8/chartex" xmlns:cx2="http://schemas.microsoft.com/office/drawing/2015/10/21/chartex" xmlns:cx3="http://schemas.microsoft.com/office/drawing/2016/5/9/chartex" xmlns:cx4="http://schemas.microsoft.com/office/drawing/2016/5/10/chartex" xmlns:cx5="http://schemas.microsoft.com/office/drawing/2016/5/11/chartex" xmlns:cx6="http://schemas.microsoft.com/office/drawing/2016/5/12/chartex" xmlns:cx7="http://schemas.microsoft.com/office/drawing/2016/5/13/chartex" xmlns:cx8="http://schemas.microsoft.com/office/drawing/2016/5/14/chartex" xmlns:mc="http://schemas.openxmlformats.org/markup-compatibility/2006" xmlns:aink="http://schemas.microsoft.com/office/drawing/2016/ink" xmlns:am3d="http://schemas.microsoft.com/office/drawing/2017/model3d" xmlns:o="urn:schemas-microsoft-com:office:office" xmlns:oel="http://schemas.microsoft.com/office/2019/extlst" xmlns:r="http://schemas.openxmlformats.org/officeDocument/2006/relationships" xmlns:m="http://schemas.openxmlformats.org/officeDocument/2006/math" xmlns:v="urn:schemas-microsoft-com:vml" xmlns:wp14="http://schemas.microsoft.com/office/word/2010/wordprocessingDrawing" xmlns:wp="http://schemas.openxmlformats.org/drawingml/2006/wordprocessingDrawing" xmlns:w10="urn:schemas-microsoft-com:office:word" xmlns:w="http://schemas.openxmlformats.org/wordprocessingml/2006/main" xmlns:w14="http://schemas.microsoft.com/office/word/2010/wordml" xmlns:w15="http://schemas.microsoft.com/office/word/2012/wordml" xmlns:w16cex="http://schemas.microsoft.com/office/word/2018/wordml/cex" xmlns:w16cid="http://schemas.microsoft.com/office/word/2016/wordml/cid" xmlns:w16="http://schemas.microsoft.com/office/word/2018/wordml" xmlns:w16du="http://schemas.microsoft.com/office/word/2023/wordml/word16du" xmlns:w16sdtdh="http://schemas.microsoft.com/office/word/2020/wordml/sdtdatahash" xmlns:w16sdtfl="http://schemas.microsoft.com/office/word/2024/wordml/sdtformatlock" xmlns:w16se="http://schemas.microsoft.com/office/word/2015/wordml/symex" xmlns:wpg="http://schemas.microsoft.com/office/word/2010/wordprocessingGroup" xmlns:wpi="http://schemas.microsoft.com/office/word/2010/wordprocessingInk" xmlns:wne="http://schemas.microsoft.com/office/word/2006/wordml" xmlns:wps="http://schemas.microsoft.com/office/word/2010/wordprocessingShape" mc:Ignorable="w14 w15 w16se w16cid w16 w16cex w16sdtdh w16sdtfl w16du wp14">
-  <w:p>
-    <w:pPr>
-      <w:pStyle w:val="Header"/>
-      <w:rPr>
-        <w:rFonts w:ascii="Arial" w:hAnsi="Arial" w:cs="Arial"/>
-        <w:b/>
-        <w:bCs/>
-        <w:sz w:val="44"/>
-        <w:szCs w:val="44"/>
-      </w:rPr>
-    </w:pPr>
-    <w:r>
-      <w:rPr>
-        <w:rFonts w:ascii="Arial" w:hAnsi="Arial" w:cs="Arial"/>
-        <w:b/>
-        <w:bCs/>
-        <w:color w:val="000000" w:themeColor="text1"/>
-        <w:sz w:val="44"/>
-        <w:szCs w:val="44"/>
-      </w:rPr>
-      <w:t>Anmeldebestätigung </w:t>
-    </w:r>
-    <w:r>
-      <w:rPr>
-        <w:rFonts w:ascii="Arial" w:hAnsi="Arial" w:cs="Arial"/>
-        <w:b/>
-        <w:bCs/>
-        <w:noProof/>
-        <w:sz w:val="44"/>
-        <w:szCs w:val="44"/>
-        <w:lang w:eastAsia="de-DE"/>
-      </w:rPr>
-      <w:drawing>
-        <wp:anchor distT="0" distB="0" distL="114300" distR="114300" simplePos="0" relativeHeight="251659264" behindDoc="0" locked="0" layoutInCell="1" allowOverlap="1" wp14:anchorId="2D235B6C" wp14:editId="327FB2ED">
-          <wp:simplePos x="0" y="0"/>
-          <wp:positionH relativeFrom="page">
-            <wp:posOffset>2464</wp:posOffset>
-          </wp:positionH>
-          <wp:positionV relativeFrom="paragraph">
-            <wp:posOffset>-448945</wp:posOffset>
-          </wp:positionV>
-          <wp:extent cx="319405" cy="3813175"/>
-          <wp:effectExtent l="0" t="0" r="4445" b="0"/>
-          <wp:wrapSquare wrapText="bothSides"/>
-          <wp:docPr id="8" name="Grafik 8"/>
-          <wp:cNvGraphicFramePr>
-            <a:graphicFrameLocks xmlns:a="http://schemas.openxmlformats.org/drawingml/2006/main" noChangeAspect="1"/>
-          </wp:cNvGraphicFramePr>
-          <a:graphic xmlns:a="http://schemas.openxmlformats.org/drawingml/2006/main">
-            <a:graphicData uri="http://schemas.openxmlformats.org/drawingml/2006/picture">
-              <pic:pic xmlns:pic="http://schemas.openxmlformats.org/drawingml/2006/picture">
-                <pic:nvPicPr>
-                  <pic:cNvPr id="0" name="Picture 5"/>
-                  <pic:cNvPicPr>
-                    <a:picLocks noChangeAspect="1" noChangeArrowheads="1"/>
-                  </pic:cNvPicPr>
-                </pic:nvPicPr>
-                <pic:blipFill>
-                  <a:blip r:embed="rId1">
-                    <a:extLst>
-                      <a:ext uri="{28A0092B-C50C-407E-A947-70E740481C1C}">
-                        <a14:useLocalDpi xmlns:a14="http://schemas.microsoft.com/office/drawing/2010/main" val="0"/>
-                      </a:ext>
-                    </a:extLst>
-                  </a:blip>
-                  <a:srcRect/>
-                  <a:stretch>
-                    <a:fillRect/>
-                  </a:stretch>
-                </pic:blipFill>
-                <pic:spPr bwMode="auto">
-                  <a:xfrm>
-                    <a:off x="0" y="0"/>
-                    <a:ext cx="319405" cy="3813175"/>
-                  </a:xfrm>
-                  <a:prstGeom prst="rect">
-                    <a:avLst/>
-                  </a:prstGeom>
-                  <a:noFill/>
-                  <a:ln>
-                    <a:noFill/>
-                  </a:ln>
-                </pic:spPr>
-              </pic:pic>
-            </a:graphicData>
-          </a:graphic>
-        </wp:anchor>
-      </w:drawing>
-    </w:r>
-    <w:r>
-      <w:rPr>
-        <w:rFonts w:ascii="Arial" w:hAnsi="Arial" w:cs="Arial"/>
-        <w:b/>
-        <w:bCs/>
-        <w:noProof/>
-        <w:sz w:val="44"/>
-        <w:szCs w:val="44"/>
-        <w:lang w:eastAsia="de-DE"/>
-      </w:rPr>
-      <w:drawing>
-        <wp:anchor distT="0" distB="0" distL="114300" distR="114300" simplePos="0" relativeHeight="251657216" behindDoc="0" locked="0" layoutInCell="1" allowOverlap="1" wp14:anchorId="46C4AB7D" wp14:editId="72CE81FD">
-          <wp:simplePos x="0" y="0"/>
-          <wp:positionH relativeFrom="margin">
-            <wp:posOffset>3854526</wp:posOffset>
-          </wp:positionH>
-          <wp:positionV relativeFrom="paragraph">
-            <wp:posOffset>-289027</wp:posOffset>
-          </wp:positionV>
-          <wp:extent cx="2057400" cy="685165"/>
-          <wp:effectExtent l="0" t="0" r="0" b="635"/>
-          <wp:wrapSquare wrapText="bothSides"/>
-          <wp:docPr id="11" name="Grafik 11"/>
-          <wp:cNvGraphicFramePr>
-            <a:graphicFrameLocks xmlns:a="http://schemas.openxmlformats.org/drawingml/2006/main" noChangeAspect="1"/>
-          </wp:cNvGraphicFramePr>
-          <a:graphic xmlns:a="http://schemas.openxmlformats.org/drawingml/2006/main">
-            <a:graphicData uri="http://schemas.openxmlformats.org/drawingml/2006/picture">
-              <pic:pic xmlns:pic="http://schemas.openxmlformats.org/drawingml/2006/picture">
-                <pic:nvPicPr>
-                  <pic:cNvPr id="0" name="Picture 8"/>
-                  <pic:cNvPicPr>
-                    <a:picLocks noChangeAspect="1" noChangeArrowheads="1"/>
-                  </pic:cNvPicPr>
-                </pic:nvPicPr>
-                <pic:blipFill>
-                  <a:blip r:embed="rId2">
-                    <a:extLst>
-                      <a:ext uri="{28A0092B-C50C-407E-A947-70E740481C1C}">
-                        <a14:useLocalDpi xmlns:a14="http://schemas.microsoft.com/office/drawing/2010/main" val="0"/>
-                      </a:ext>
-                    </a:extLst>
-                  </a:blip>
-                  <a:srcRect/>
-                  <a:stretch>
-                    <a:fillRect/>
-                  </a:stretch>
-                </pic:blipFill>
-                <pic:spPr bwMode="auto">
-                  <a:xfrm>
-                    <a:off x="0" y="0"/>
-                    <a:ext cx="2057400" cy="685165"/>
-                  </a:xfrm>
-                  <a:prstGeom prst="rect">
-                    <a:avLst/>
-                  </a:prstGeom>
-                  <a:noFill/>
-                  <a:ln>
-                    <a:noFill/>
-                  </a:ln>
-                </pic:spPr>
-              </pic:pic>
-            </a:graphicData>
-          </a:graphic>
-          <wp14:sizeRelH relativeFrom="margin">
-            <wp14:pctWidth>0</wp14:pctWidth>
-          </wp14:sizeRelH>
-          <wp14:sizeRelV relativeFrom="margin">
-            <wp14:pctHeight>0</wp14:pctHeight>
-          </wp14:sizeRelV>
-        </wp:anchor>
-      </w:drawing>
-    </w:r>
-  </w:p>
-</w:hdr>
 </file>
 
 <file path=word/numbering.xml><?xml version="1.0" encoding="utf-8"?>

</xml_diff>